<commit_message>
Updates to Scope Definition
Added Technological feasibility section to Scope Definition document.
</commit_message>
<xml_diff>
--- a/TEAM_2_SCOPE_DEFINITION.docx
+++ b/TEAM_2_SCOPE_DEFINITION.docx
@@ -533,6 +533,118 @@
       <w:pPr>
         <w:pStyle w:val="ListParagraph"/>
         <w:numPr>
+          <w:ilvl w:val="1"/>
+          <w:numId w:val="1"/>
+        </w:numPr>
+        <w:spacing w:after="0" w:line="240" w:lineRule="auto"/>
+        <w:rPr>
+          <w:rFonts w:ascii="Times New Roman" w:hAnsi="Times New Roman" w:cs="Times New Roman"/>
+          <w:b/>
+          <w:bCs/>
+        </w:rPr>
+      </w:pPr>
+      <w:r>
+        <w:rPr>
+          <w:rFonts w:ascii="Times New Roman" w:hAnsi="Times New Roman" w:cs="Times New Roman"/>
+          <w:b/>
+          <w:bCs/>
+        </w:rPr>
+        <w:lastRenderedPageBreak/>
+        <w:t xml:space="preserve">Technological: </w:t>
+      </w:r>
+      <w:r>
+        <w:rPr>
+          <w:rFonts w:ascii="Times New Roman" w:hAnsi="Times New Roman" w:cs="Times New Roman"/>
+        </w:rPr>
+        <w:t xml:space="preserve">C#, MySQL, and Windows Form apps will be the technology stack utilized during the implementation of the information system. Hardware necessities will be fulfilled by existing onsite hardware which consists of preexisting work terminals </w:t>
+      </w:r>
+      <w:r>
+        <w:rPr>
+          <w:rFonts w:ascii="Times New Roman" w:hAnsi="Times New Roman" w:cs="Times New Roman"/>
+        </w:rPr>
+        <w:t xml:space="preserve">for the application to be installed on, </w:t>
+      </w:r>
+      <w:r>
+        <w:rPr>
+          <w:rFonts w:ascii="Times New Roman" w:hAnsi="Times New Roman" w:cs="Times New Roman"/>
+        </w:rPr>
+        <w:t xml:space="preserve">and an onsite </w:t>
+      </w:r>
+      <w:r>
+        <w:rPr>
+          <w:rFonts w:ascii="Times New Roman" w:hAnsi="Times New Roman" w:cs="Times New Roman"/>
+        </w:rPr>
+        <w:t xml:space="preserve">Windows OS </w:t>
+      </w:r>
+      <w:r>
+        <w:rPr>
+          <w:rFonts w:ascii="Times New Roman" w:hAnsi="Times New Roman" w:cs="Times New Roman"/>
+        </w:rPr>
+        <w:t>server to host the database itself</w:t>
+      </w:r>
+      <w:r>
+        <w:rPr>
+          <w:rFonts w:ascii="Times New Roman" w:hAnsi="Times New Roman" w:cs="Times New Roman"/>
+        </w:rPr>
+        <w:t xml:space="preserve"> through MySQL DBMS</w:t>
+      </w:r>
+      <w:r>
+        <w:rPr>
+          <w:rFonts w:ascii="Times New Roman" w:hAnsi="Times New Roman" w:cs="Times New Roman"/>
+        </w:rPr>
+        <w:t>.</w:t>
+      </w:r>
+    </w:p>
+    <w:p>
+      <w:pPr>
+        <w:pStyle w:val="ListParagraph"/>
+        <w:numPr>
+          <w:ilvl w:val="1"/>
+          <w:numId w:val="1"/>
+        </w:numPr>
+        <w:spacing w:after="0" w:line="240" w:lineRule="auto"/>
+        <w:rPr>
+          <w:rFonts w:ascii="Times New Roman" w:hAnsi="Times New Roman" w:cs="Times New Roman"/>
+          <w:b/>
+          <w:bCs/>
+        </w:rPr>
+      </w:pPr>
+      <w:r>
+        <w:rPr>
+          <w:rFonts w:ascii="Times New Roman" w:hAnsi="Times New Roman" w:cs="Times New Roman"/>
+          <w:b/>
+          <w:bCs/>
+        </w:rPr>
+        <w:t>Schedule:</w:t>
+      </w:r>
+    </w:p>
+    <w:p>
+      <w:pPr>
+        <w:pStyle w:val="ListParagraph"/>
+        <w:numPr>
+          <w:ilvl w:val="1"/>
+          <w:numId w:val="1"/>
+        </w:numPr>
+        <w:spacing w:after="0" w:line="240" w:lineRule="auto"/>
+        <w:rPr>
+          <w:rFonts w:ascii="Times New Roman" w:hAnsi="Times New Roman" w:cs="Times New Roman"/>
+          <w:b/>
+          <w:bCs/>
+        </w:rPr>
+      </w:pPr>
+      <w:r>
+        <w:rPr>
+          <w:rFonts w:ascii="Times New Roman" w:hAnsi="Times New Roman" w:cs="Times New Roman"/>
+          <w:b/>
+          <w:bCs/>
+        </w:rPr>
+        <w:t>Resources:</w:t>
+      </w:r>
+    </w:p>
+    <w:p>
+      <w:pPr>
+        <w:pStyle w:val="ListParagraph"/>
+        <w:numPr>
           <w:ilvl w:val="0"/>
           <w:numId w:val="1"/>
         </w:numPr>
@@ -595,6 +707,7 @@
           <w:rFonts w:ascii="Times New Roman" w:hAnsi="Times New Roman" w:cs="Times New Roman"/>
           <w:b/>
           <w:bCs/>
+          <w:noProof/>
         </w:rPr>
         <w:drawing>
           <wp:inline distT="0" distB="0" distL="0" distR="0" wp14:anchorId="3BD5E928" wp14:editId="4A6E0B81">

</xml_diff>

<commit_message>
Added changes to reflect RACI_MATRIX_2
Added changes reflect RACI_MATRIX_2 task assignment (Scope Improvements 1 - 4)
</commit_message>
<xml_diff>
--- a/TEAM_2_SCOPE_DEFINITION.docx
+++ b/TEAM_2_SCOPE_DEFINITION.docx
@@ -73,6 +73,17 @@
     <w:p>
       <w:pPr>
         <w:spacing w:after="0" w:line="240" w:lineRule="auto"/>
+        <w:jc w:val="center"/>
+        <w:rPr>
+          <w:rFonts w:ascii="Times New Roman" w:hAnsi="Times New Roman" w:cs="Times New Roman"/>
+          <w:b/>
+          <w:bCs/>
+        </w:rPr>
+      </w:pPr>
+    </w:p>
+    <w:p>
+      <w:pPr>
+        <w:spacing w:after="0" w:line="240" w:lineRule="auto"/>
         <w:rPr>
           <w:rFonts w:ascii="Times New Roman" w:hAnsi="Times New Roman" w:cs="Times New Roman"/>
           <w:b/>
@@ -113,8 +124,56 @@
         <w:rPr>
           <w:rFonts w:ascii="Times New Roman" w:hAnsi="Times New Roman" w:cs="Times New Roman"/>
         </w:rPr>
-        <w:t>s currently only tracked by three out of four departments at Kiczan Manufacturing. This data is tracked using a Microsoft Access database and Microsoft Excel workbook. For management at Kiczan Manufacturing to accurately track work orders through the fabrication process after a purchase order is received from a customer, the fourth departments data must be included to guarantee accuracy across all data for the entire shop. To achieve this, an information system must be implemented and deployed to four user terminals, consisting of an intuitive and easy to navigate front end interface, a database to store and query production data, and a programmed back end to facilitate data exchange and manipulation.</w:t>
-      </w:r>
+        <w:t xml:space="preserve">s currently only tracked by three out of four departments at </w:t>
+      </w:r>
+      <w:proofErr w:type="spellStart"/>
+      <w:r>
+        <w:rPr>
+          <w:rFonts w:ascii="Times New Roman" w:hAnsi="Times New Roman" w:cs="Times New Roman"/>
+        </w:rPr>
+        <w:t>Kiczan</w:t>
+      </w:r>
+      <w:proofErr w:type="spellEnd"/>
+      <w:r>
+        <w:rPr>
+          <w:rFonts w:ascii="Times New Roman" w:hAnsi="Times New Roman" w:cs="Times New Roman"/>
+        </w:rPr>
+        <w:t xml:space="preserve"> Manufacturing. This data is tracked using a Microsoft Access database and Microsoft Excel workbook. For management at </w:t>
+      </w:r>
+      <w:proofErr w:type="spellStart"/>
+      <w:r>
+        <w:rPr>
+          <w:rFonts w:ascii="Times New Roman" w:hAnsi="Times New Roman" w:cs="Times New Roman"/>
+        </w:rPr>
+        <w:t>Kiczan</w:t>
+      </w:r>
+      <w:proofErr w:type="spellEnd"/>
+      <w:r>
+        <w:rPr>
+          <w:rFonts w:ascii="Times New Roman" w:hAnsi="Times New Roman" w:cs="Times New Roman"/>
+        </w:rPr>
+        <w:t xml:space="preserve"> Manufacturing to accurately track work orders through the fabrication process after a purchase order is received from a customer, the fourth </w:t>
+      </w:r>
+      <w:r>
+        <w:rPr>
+          <w:rFonts w:ascii="Times New Roman" w:hAnsi="Times New Roman" w:cs="Times New Roman"/>
+        </w:rPr>
+        <w:t>department’s</w:t>
+      </w:r>
+      <w:r>
+        <w:rPr>
+          <w:rFonts w:ascii="Times New Roman" w:hAnsi="Times New Roman" w:cs="Times New Roman"/>
+        </w:rPr>
+        <w:t xml:space="preserve"> data must be included to guarantee accuracy across all data for the entire shop. To achieve this, an information system must be implemented and deployed to four user terminals, consisting of an intuitive and easy to navigate front end interface, a database to store and query production data, and a programmed back end to facilitate data exchange and manipulation.</w:t>
+      </w:r>
+    </w:p>
+    <w:p>
+      <w:pPr>
+        <w:spacing w:after="0" w:line="240" w:lineRule="auto"/>
+        <w:rPr>
+          <w:rFonts w:ascii="Times New Roman" w:hAnsi="Times New Roman" w:cs="Times New Roman"/>
+        </w:rPr>
+      </w:pPr>
     </w:p>
     <w:p>
       <w:pPr>
@@ -198,7 +257,21 @@
         <w:rPr>
           <w:rFonts w:ascii="Times New Roman" w:hAnsi="Times New Roman" w:cs="Times New Roman"/>
         </w:rPr>
-        <w:t>Record retrieval and sort mechanisms to present department managers with accurate production data.</w:t>
+        <w:t xml:space="preserve">Record retrieval and </w:t>
+      </w:r>
+      <w:proofErr w:type="gramStart"/>
+      <w:r>
+        <w:rPr>
+          <w:rFonts w:ascii="Times New Roman" w:hAnsi="Times New Roman" w:cs="Times New Roman"/>
+        </w:rPr>
+        <w:t>sort</w:t>
+      </w:r>
+      <w:proofErr w:type="gramEnd"/>
+      <w:r>
+        <w:rPr>
+          <w:rFonts w:ascii="Times New Roman" w:hAnsi="Times New Roman" w:cs="Times New Roman"/>
+        </w:rPr>
+        <w:t xml:space="preserve"> mechanisms to present department managers with accurate production data.</w:t>
       </w:r>
     </w:p>
     <w:p>
@@ -274,8 +347,37 @@
         <w:rPr>
           <w:rFonts w:ascii="Times New Roman" w:hAnsi="Times New Roman" w:cs="Times New Roman"/>
         </w:rPr>
-        <w:t>Multi user access will provide those with access the ability to find sought after information in a self-reliant manner.</w:t>
-      </w:r>
+        <w:t>Multiuser</w:t>
+      </w:r>
+      <w:r>
+        <w:rPr>
+          <w:rFonts w:ascii="Times New Roman" w:hAnsi="Times New Roman" w:cs="Times New Roman"/>
+        </w:rPr>
+        <w:t xml:space="preserve"> access will provide those with </w:t>
+      </w:r>
+      <w:proofErr w:type="gramStart"/>
+      <w:r>
+        <w:rPr>
+          <w:rFonts w:ascii="Times New Roman" w:hAnsi="Times New Roman" w:cs="Times New Roman"/>
+        </w:rPr>
+        <w:t>access</w:t>
+      </w:r>
+      <w:proofErr w:type="gramEnd"/>
+      <w:r>
+        <w:rPr>
+          <w:rFonts w:ascii="Times New Roman" w:hAnsi="Times New Roman" w:cs="Times New Roman"/>
+        </w:rPr>
+        <w:t xml:space="preserve"> the ability to find sought after information in a self-reliant manner.</w:t>
+      </w:r>
+    </w:p>
+    <w:p>
+      <w:pPr>
+        <w:pStyle w:val="ListParagraph"/>
+        <w:spacing w:after="0" w:line="240" w:lineRule="auto"/>
+        <w:rPr>
+          <w:rFonts w:ascii="Times New Roman" w:hAnsi="Times New Roman" w:cs="Times New Roman"/>
+        </w:rPr>
+      </w:pPr>
     </w:p>
     <w:p>
       <w:pPr>
@@ -365,7 +467,31 @@
         <w:rPr>
           <w:rFonts w:ascii="Times New Roman" w:hAnsi="Times New Roman" w:cs="Times New Roman"/>
         </w:rPr>
-        <w:t>A simple and intuitive front end written in Microsoft Forms that provides ease of use.</w:t>
+        <w:t xml:space="preserve">A simple and intuitive front end written in </w:t>
+      </w:r>
+      <w:r>
+        <w:rPr>
+          <w:rFonts w:ascii="Times New Roman" w:hAnsi="Times New Roman" w:cs="Times New Roman"/>
+        </w:rPr>
+        <w:t>Windows</w:t>
+      </w:r>
+      <w:r>
+        <w:rPr>
+          <w:rFonts w:ascii="Times New Roman" w:hAnsi="Times New Roman" w:cs="Times New Roman"/>
+        </w:rPr>
+        <w:t xml:space="preserve"> Forms</w:t>
+      </w:r>
+      <w:r>
+        <w:rPr>
+          <w:rFonts w:ascii="Times New Roman" w:hAnsi="Times New Roman" w:cs="Times New Roman"/>
+        </w:rPr>
+        <w:t xml:space="preserve"> (.NET)</w:t>
+      </w:r>
+      <w:r>
+        <w:rPr>
+          <w:rFonts w:ascii="Times New Roman" w:hAnsi="Times New Roman" w:cs="Times New Roman"/>
+        </w:rPr>
+        <w:t xml:space="preserve"> that provides ease of use.</w:t>
       </w:r>
     </w:p>
     <w:p>
@@ -450,46 +576,83 @@
           <w:bCs/>
         </w:rPr>
       </w:pPr>
-      <w:r>
-        <w:rPr>
-          <w:rFonts w:ascii="Times New Roman" w:hAnsi="Times New Roman" w:cs="Times New Roman"/>
-          <w:b/>
-          <w:bCs/>
-        </w:rPr>
-        <w:t>Risk Analysis:</w:t>
-      </w:r>
-    </w:p>
-    <w:p>
-      <w:pPr>
-        <w:spacing w:after="0" w:line="240" w:lineRule="auto"/>
-        <w:rPr>
-          <w:rFonts w:ascii="Times New Roman" w:hAnsi="Times New Roman" w:cs="Times New Roman"/>
-          <w:b/>
-          <w:bCs/>
-        </w:rPr>
-      </w:pPr>
-    </w:p>
-    <w:p>
-      <w:pPr>
-        <w:pStyle w:val="ListParagraph"/>
-        <w:numPr>
-          <w:ilvl w:val="0"/>
-          <w:numId w:val="1"/>
-        </w:numPr>
-        <w:spacing w:after="0" w:line="240" w:lineRule="auto"/>
-        <w:rPr>
-          <w:rFonts w:ascii="Times New Roman" w:hAnsi="Times New Roman" w:cs="Times New Roman"/>
-          <w:b/>
-          <w:bCs/>
-        </w:rPr>
-      </w:pPr>
-      <w:r>
-        <w:rPr>
-          <w:rFonts w:ascii="Times New Roman" w:hAnsi="Times New Roman" w:cs="Times New Roman"/>
-          <w:b/>
-          <w:bCs/>
-        </w:rPr>
-        <w:t>Feasibility Evaluation</w:t>
+    </w:p>
+    <w:p>
+      <w:pPr>
+        <w:spacing w:after="0" w:line="240" w:lineRule="auto"/>
+        <w:rPr>
+          <w:rFonts w:ascii="Times New Roman" w:hAnsi="Times New Roman" w:cs="Times New Roman"/>
+          <w:b/>
+          <w:bCs/>
+        </w:rPr>
+      </w:pPr>
+    </w:p>
+    <w:p>
+      <w:pPr>
+        <w:spacing w:after="0" w:line="240" w:lineRule="auto"/>
+        <w:rPr>
+          <w:rFonts w:ascii="Times New Roman" w:hAnsi="Times New Roman" w:cs="Times New Roman"/>
+          <w:b/>
+          <w:bCs/>
+        </w:rPr>
+      </w:pPr>
+    </w:p>
+    <w:p>
+      <w:pPr>
+        <w:spacing w:after="0" w:line="240" w:lineRule="auto"/>
+        <w:rPr>
+          <w:rFonts w:ascii="Times New Roman" w:hAnsi="Times New Roman" w:cs="Times New Roman"/>
+          <w:b/>
+          <w:bCs/>
+        </w:rPr>
+      </w:pPr>
+    </w:p>
+    <w:p>
+      <w:pPr>
+        <w:spacing w:after="0" w:line="240" w:lineRule="auto"/>
+        <w:rPr>
+          <w:rFonts w:ascii="Times New Roman" w:hAnsi="Times New Roman" w:cs="Times New Roman"/>
+          <w:b/>
+          <w:bCs/>
+        </w:rPr>
+      </w:pPr>
+    </w:p>
+    <w:p>
+      <w:pPr>
+        <w:spacing w:after="0" w:line="240" w:lineRule="auto"/>
+        <w:rPr>
+          <w:rFonts w:ascii="Times New Roman" w:hAnsi="Times New Roman" w:cs="Times New Roman"/>
+          <w:b/>
+          <w:bCs/>
+        </w:rPr>
+      </w:pPr>
+    </w:p>
+    <w:p>
+      <w:pPr>
+        <w:spacing w:after="0" w:line="240" w:lineRule="auto"/>
+        <w:rPr>
+          <w:rFonts w:ascii="Times New Roman" w:hAnsi="Times New Roman" w:cs="Times New Roman"/>
+          <w:b/>
+          <w:bCs/>
+        </w:rPr>
+      </w:pPr>
+    </w:p>
+    <w:p>
+      <w:pPr>
+        <w:spacing w:after="0" w:line="240" w:lineRule="auto"/>
+        <w:rPr>
+          <w:rFonts w:ascii="Times New Roman" w:hAnsi="Times New Roman" w:cs="Times New Roman"/>
+          <w:b/>
+          <w:bCs/>
+        </w:rPr>
+      </w:pPr>
+      <w:r>
+        <w:rPr>
+          <w:rFonts w:ascii="Times New Roman" w:hAnsi="Times New Roman" w:cs="Times New Roman"/>
+          <w:b/>
+          <w:bCs/>
+        </w:rPr>
+        <w:t>Data Model</w:t>
       </w:r>
       <w:r>
         <w:rPr>
@@ -502,198 +665,17 @@
     </w:p>
     <w:p>
       <w:pPr>
-        <w:pStyle w:val="ListParagraph"/>
-        <w:numPr>
-          <w:ilvl w:val="1"/>
-          <w:numId w:val="1"/>
-        </w:numPr>
-        <w:spacing w:after="0" w:line="240" w:lineRule="auto"/>
-        <w:rPr>
-          <w:rFonts w:ascii="Times New Roman" w:hAnsi="Times New Roman" w:cs="Times New Roman"/>
-          <w:b/>
-          <w:bCs/>
-        </w:rPr>
-      </w:pPr>
-      <w:r>
-        <w:rPr>
-          <w:rFonts w:ascii="Times New Roman" w:hAnsi="Times New Roman" w:cs="Times New Roman"/>
-          <w:b/>
-          <w:bCs/>
-        </w:rPr>
-        <w:t>Organizational/Culture:</w:t>
-      </w:r>
-      <w:r>
-        <w:rPr>
-          <w:rFonts w:ascii="Times New Roman" w:hAnsi="Times New Roman" w:cs="Times New Roman"/>
-        </w:rPr>
-        <w:t xml:space="preserve"> Kiczan Manufacturing follows a horizontal organization structure comprised of four departments, sales, quality, machining, and fabrication. Each department manager has expressed an interest in the need for a centralized information source to ensure that the jobs received have been entered into the businesses production process.</w:t>
-      </w:r>
-    </w:p>
-    <w:p>
-      <w:pPr>
-        <w:pStyle w:val="ListParagraph"/>
-        <w:numPr>
-          <w:ilvl w:val="1"/>
-          <w:numId w:val="1"/>
-        </w:numPr>
-        <w:spacing w:after="0" w:line="240" w:lineRule="auto"/>
-        <w:rPr>
-          <w:rFonts w:ascii="Times New Roman" w:hAnsi="Times New Roman" w:cs="Times New Roman"/>
-          <w:b/>
-          <w:bCs/>
-        </w:rPr>
-      </w:pPr>
-      <w:r>
-        <w:rPr>
-          <w:rFonts w:ascii="Times New Roman" w:hAnsi="Times New Roman" w:cs="Times New Roman"/>
-          <w:b/>
-          <w:bCs/>
-        </w:rPr>
-        <w:lastRenderedPageBreak/>
-        <w:t xml:space="preserve">Technological: </w:t>
-      </w:r>
-      <w:r>
-        <w:rPr>
-          <w:rFonts w:ascii="Times New Roman" w:hAnsi="Times New Roman" w:cs="Times New Roman"/>
-        </w:rPr>
-        <w:t xml:space="preserve">C#, MySQL, and Windows Form apps will be the technology stack utilized during the implementation of the information system. Hardware necessities will be fulfilled by existing onsite hardware which consists of preexisting work terminals </w:t>
-      </w:r>
-      <w:r>
-        <w:rPr>
-          <w:rFonts w:ascii="Times New Roman" w:hAnsi="Times New Roman" w:cs="Times New Roman"/>
-        </w:rPr>
-        <w:t xml:space="preserve">for the application to be installed on, </w:t>
-      </w:r>
-      <w:r>
-        <w:rPr>
-          <w:rFonts w:ascii="Times New Roman" w:hAnsi="Times New Roman" w:cs="Times New Roman"/>
-        </w:rPr>
-        <w:t xml:space="preserve">and an onsite </w:t>
-      </w:r>
-      <w:r>
-        <w:rPr>
-          <w:rFonts w:ascii="Times New Roman" w:hAnsi="Times New Roman" w:cs="Times New Roman"/>
-        </w:rPr>
-        <w:t xml:space="preserve">Windows OS </w:t>
-      </w:r>
-      <w:r>
-        <w:rPr>
-          <w:rFonts w:ascii="Times New Roman" w:hAnsi="Times New Roman" w:cs="Times New Roman"/>
-        </w:rPr>
-        <w:t>server to host the database itself</w:t>
-      </w:r>
-      <w:r>
-        <w:rPr>
-          <w:rFonts w:ascii="Times New Roman" w:hAnsi="Times New Roman" w:cs="Times New Roman"/>
-        </w:rPr>
-        <w:t xml:space="preserve"> through MySQL DBMS</w:t>
-      </w:r>
-      <w:r>
-        <w:rPr>
-          <w:rFonts w:ascii="Times New Roman" w:hAnsi="Times New Roman" w:cs="Times New Roman"/>
-        </w:rPr>
-        <w:t>.</w:t>
-      </w:r>
-    </w:p>
-    <w:p>
-      <w:pPr>
-        <w:pStyle w:val="ListParagraph"/>
-        <w:numPr>
-          <w:ilvl w:val="1"/>
-          <w:numId w:val="1"/>
-        </w:numPr>
-        <w:spacing w:after="0" w:line="240" w:lineRule="auto"/>
-        <w:rPr>
-          <w:rFonts w:ascii="Times New Roman" w:hAnsi="Times New Roman" w:cs="Times New Roman"/>
-          <w:b/>
-          <w:bCs/>
-        </w:rPr>
-      </w:pPr>
-      <w:r>
-        <w:rPr>
-          <w:rFonts w:ascii="Times New Roman" w:hAnsi="Times New Roman" w:cs="Times New Roman"/>
-          <w:b/>
-          <w:bCs/>
-        </w:rPr>
-        <w:t>Schedule:</w:t>
-      </w:r>
-    </w:p>
-    <w:p>
-      <w:pPr>
-        <w:pStyle w:val="ListParagraph"/>
-        <w:numPr>
-          <w:ilvl w:val="1"/>
-          <w:numId w:val="1"/>
-        </w:numPr>
-        <w:spacing w:after="0" w:line="240" w:lineRule="auto"/>
-        <w:rPr>
-          <w:rFonts w:ascii="Times New Roman" w:hAnsi="Times New Roman" w:cs="Times New Roman"/>
-          <w:b/>
-          <w:bCs/>
-        </w:rPr>
-      </w:pPr>
-      <w:r>
-        <w:rPr>
-          <w:rFonts w:ascii="Times New Roman" w:hAnsi="Times New Roman" w:cs="Times New Roman"/>
-          <w:b/>
-          <w:bCs/>
-        </w:rPr>
-        <w:t>Resources:</w:t>
-      </w:r>
-    </w:p>
-    <w:p>
-      <w:pPr>
-        <w:pStyle w:val="ListParagraph"/>
-        <w:numPr>
-          <w:ilvl w:val="0"/>
-          <w:numId w:val="1"/>
-        </w:numPr>
-        <w:spacing w:after="0" w:line="240" w:lineRule="auto"/>
-        <w:rPr>
-          <w:rFonts w:ascii="Times New Roman" w:hAnsi="Times New Roman" w:cs="Times New Roman"/>
-          <w:b/>
-          <w:bCs/>
-        </w:rPr>
-      </w:pPr>
-      <w:r>
-        <w:rPr>
-          <w:rFonts w:ascii="Times New Roman" w:hAnsi="Times New Roman" w:cs="Times New Roman"/>
-          <w:b/>
-          <w:bCs/>
-        </w:rPr>
-        <w:t>Constraints and Limitations:</w:t>
-      </w:r>
-    </w:p>
-    <w:p>
-      <w:pPr>
-        <w:spacing w:after="0" w:line="240" w:lineRule="auto"/>
-        <w:rPr>
-          <w:rFonts w:ascii="Times New Roman" w:hAnsi="Times New Roman" w:cs="Times New Roman"/>
-          <w:b/>
-          <w:bCs/>
-        </w:rPr>
-      </w:pPr>
-    </w:p>
-    <w:p>
-      <w:pPr>
-        <w:spacing w:after="0" w:line="240" w:lineRule="auto"/>
-        <w:rPr>
-          <w:rFonts w:ascii="Times New Roman" w:hAnsi="Times New Roman" w:cs="Times New Roman"/>
-          <w:b/>
-          <w:bCs/>
-        </w:rPr>
-      </w:pPr>
-      <w:r>
-        <w:rPr>
-          <w:rFonts w:ascii="Times New Roman" w:hAnsi="Times New Roman" w:cs="Times New Roman"/>
-          <w:b/>
-          <w:bCs/>
-        </w:rPr>
-        <w:t>Context Diagram:</w:t>
-      </w:r>
-    </w:p>
-    <w:p>
-      <w:pPr>
+        <w:spacing w:after="0" w:line="240" w:lineRule="auto"/>
+        <w:rPr>
+          <w:rFonts w:ascii="Times New Roman" w:hAnsi="Times New Roman" w:cs="Times New Roman"/>
+          <w:b/>
+          <w:bCs/>
+        </w:rPr>
+      </w:pPr>
+    </w:p>
+    <w:p>
+      <w:pPr>
+        <w:pStyle w:val="ListParagraph"/>
         <w:spacing w:after="0" w:line="240" w:lineRule="auto"/>
         <w:jc w:val="center"/>
         <w:rPr>
@@ -707,13 +689,37 @@
           <w:rFonts w:ascii="Times New Roman" w:hAnsi="Times New Roman" w:cs="Times New Roman"/>
           <w:b/>
           <w:bCs/>
-          <w:noProof/>
-        </w:rPr>
+        </w:rPr>
+        <w:t>Entity Relationship Diagram</w:t>
+      </w:r>
+    </w:p>
+    <w:p>
+      <w:pPr>
+        <w:pStyle w:val="ListParagraph"/>
+        <w:spacing w:after="0" w:line="240" w:lineRule="auto"/>
+        <w:jc w:val="center"/>
+        <w:rPr>
+          <w:rFonts w:ascii="Times New Roman" w:hAnsi="Times New Roman" w:cs="Times New Roman"/>
+          <w:b/>
+          <w:bCs/>
+        </w:rPr>
+      </w:pPr>
+    </w:p>
+    <w:p>
+      <w:pPr>
+        <w:spacing w:after="0" w:line="240" w:lineRule="auto"/>
+        <w:rPr>
+          <w:rFonts w:ascii="Times New Roman" w:hAnsi="Times New Roman" w:cs="Times New Roman"/>
+          <w:b/>
+          <w:bCs/>
+        </w:rPr>
+      </w:pPr>
+      <w:r>
         <w:drawing>
-          <wp:inline distT="0" distB="0" distL="0" distR="0" wp14:anchorId="3BD5E928" wp14:editId="4A6E0B81">
-            <wp:extent cx="5943600" cy="4327525"/>
+          <wp:inline distT="0" distB="0" distL="0" distR="0" wp14:anchorId="2C5320C3" wp14:editId="2D938BA1">
+            <wp:extent cx="5943600" cy="4193540"/>
             <wp:effectExtent l="0" t="0" r="0" b="0"/>
-            <wp:docPr id="1306421595" name="Picture 1" descr="A diagram of a production data system&#10;&#10;AI-generated content may be incorrect."/>
+            <wp:docPr id="684050750" name="Picture 1" descr="A computer screen shot of a diagram&#10;&#10;AI-generated content may be incorrect."/>
             <wp:cNvGraphicFramePr>
               <a:graphicFrameLocks xmlns:a="http://schemas.openxmlformats.org/drawingml/2006/main" noChangeAspect="1"/>
             </wp:cNvGraphicFramePr>
@@ -721,7 +727,7 @@
               <a:graphicData uri="http://schemas.openxmlformats.org/drawingml/2006/picture">
                 <pic:pic xmlns:pic="http://schemas.openxmlformats.org/drawingml/2006/picture">
                   <pic:nvPicPr>
-                    <pic:cNvPr id="1306421595" name="Picture 1" descr="A diagram of a production data system&#10;&#10;AI-generated content may be incorrect."/>
+                    <pic:cNvPr id="684050750" name="Picture 1" descr="A computer screen shot of a diagram&#10;&#10;AI-generated content may be incorrect."/>
                     <pic:cNvPicPr/>
                   </pic:nvPicPr>
                   <pic:blipFill>
@@ -733,7 +739,7 @@
                   <pic:spPr>
                     <a:xfrm>
                       <a:off x="0" y="0"/>
-                      <a:ext cx="5943600" cy="4327525"/>
+                      <a:ext cx="5943600" cy="4193540"/>
                     </a:xfrm>
                     <a:prstGeom prst="rect">
                       <a:avLst/>
@@ -745,6 +751,2250 @@
           </wp:inline>
         </w:drawing>
       </w:r>
+    </w:p>
+    <w:p>
+      <w:pPr>
+        <w:spacing w:after="0" w:line="240" w:lineRule="auto"/>
+        <w:rPr>
+          <w:rFonts w:ascii="Times New Roman" w:hAnsi="Times New Roman" w:cs="Times New Roman"/>
+          <w:b/>
+          <w:bCs/>
+        </w:rPr>
+      </w:pPr>
+      <w:r>
+        <w:rPr>
+          <w:rFonts w:ascii="Times New Roman" w:hAnsi="Times New Roman" w:cs="Times New Roman"/>
+          <w:b/>
+          <w:bCs/>
+        </w:rPr>
+        <w:t>Data Migration:</w:t>
+      </w:r>
+    </w:p>
+    <w:p>
+      <w:pPr>
+        <w:pStyle w:val="ListParagraph"/>
+        <w:numPr>
+          <w:ilvl w:val="0"/>
+          <w:numId w:val="4"/>
+        </w:numPr>
+        <w:spacing w:after="0" w:line="240" w:lineRule="auto"/>
+        <w:rPr>
+          <w:rFonts w:ascii="Times New Roman" w:hAnsi="Times New Roman" w:cs="Times New Roman"/>
+          <w:b/>
+          <w:bCs/>
+        </w:rPr>
+      </w:pPr>
+      <w:r>
+        <w:rPr>
+          <w:rFonts w:ascii="Times New Roman" w:hAnsi="Times New Roman" w:cs="Times New Roman"/>
+        </w:rPr>
+        <w:t>All existing records on each of the four tables will be exported as .csv (comma separated values) from the Microsoft Excel Workbook that currently serves as a data entry method. There will be one .csv file per table containing the stored records on each table.</w:t>
+      </w:r>
+    </w:p>
+    <w:p>
+      <w:pPr>
+        <w:pStyle w:val="ListParagraph"/>
+        <w:numPr>
+          <w:ilvl w:val="0"/>
+          <w:numId w:val="4"/>
+        </w:numPr>
+        <w:spacing w:after="0" w:line="240" w:lineRule="auto"/>
+        <w:rPr>
+          <w:rFonts w:ascii="Times New Roman" w:hAnsi="Times New Roman" w:cs="Times New Roman"/>
+          <w:b/>
+          <w:bCs/>
+        </w:rPr>
+      </w:pPr>
+      <w:r>
+        <w:rPr>
+          <w:rFonts w:ascii="Times New Roman" w:hAnsi="Times New Roman" w:cs="Times New Roman"/>
+        </w:rPr>
+        <w:t>MySQL import wizard will be utilized through the MySQL DBMS, importing each .csv file to its corresponding table to store the records in the new database.</w:t>
+      </w:r>
+    </w:p>
+    <w:p>
+      <w:pPr>
+        <w:pStyle w:val="ListParagraph"/>
+        <w:numPr>
+          <w:ilvl w:val="0"/>
+          <w:numId w:val="4"/>
+        </w:numPr>
+        <w:spacing w:after="0" w:line="240" w:lineRule="auto"/>
+        <w:rPr>
+          <w:rFonts w:ascii="Times New Roman" w:hAnsi="Times New Roman" w:cs="Times New Roman"/>
+          <w:b/>
+          <w:bCs/>
+        </w:rPr>
+      </w:pPr>
+      <w:r>
+        <w:rPr>
+          <w:rFonts w:ascii="Times New Roman" w:hAnsi="Times New Roman" w:cs="Times New Roman"/>
+        </w:rPr>
+        <w:t>No attributes in records will contain null values.</w:t>
+      </w:r>
+    </w:p>
+    <w:p>
+      <w:pPr>
+        <w:pStyle w:val="ListParagraph"/>
+        <w:numPr>
+          <w:ilvl w:val="0"/>
+          <w:numId w:val="4"/>
+        </w:numPr>
+        <w:spacing w:after="0" w:line="240" w:lineRule="auto"/>
+        <w:rPr>
+          <w:rFonts w:ascii="Times New Roman" w:hAnsi="Times New Roman" w:cs="Times New Roman"/>
+          <w:b/>
+          <w:bCs/>
+        </w:rPr>
+      </w:pPr>
+      <w:r>
+        <w:rPr>
+          <w:rFonts w:ascii="Times New Roman" w:hAnsi="Times New Roman" w:cs="Times New Roman"/>
+        </w:rPr>
+        <w:t>The bridging table PARTS_HISTORY uses a combination of two primary keys, CUSTOMER_ID, and OPERATOR_ID, in combination with the attributes PART_NUMBER and PURCHASE_ORDER_NUMBER to uniquely identify a record on the table</w:t>
+      </w:r>
+      <w:r>
+        <w:rPr>
+          <w:rFonts w:ascii="Times New Roman" w:hAnsi="Times New Roman" w:cs="Times New Roman"/>
+        </w:rPr>
+        <w:t xml:space="preserve"> to prevent the occurrence of duplicate records.</w:t>
+      </w:r>
+    </w:p>
+    <w:p>
+      <w:pPr>
+        <w:pStyle w:val="ListParagraph"/>
+        <w:spacing w:after="0" w:line="240" w:lineRule="auto"/>
+        <w:rPr>
+          <w:rFonts w:ascii="Times New Roman" w:hAnsi="Times New Roman" w:cs="Times New Roman"/>
+        </w:rPr>
+      </w:pPr>
+    </w:p>
+    <w:p>
+      <w:pPr>
+        <w:pStyle w:val="ListParagraph"/>
+        <w:spacing w:after="0" w:line="240" w:lineRule="auto"/>
+        <w:rPr>
+          <w:rFonts w:ascii="Times New Roman" w:hAnsi="Times New Roman" w:cs="Times New Roman"/>
+        </w:rPr>
+      </w:pPr>
+    </w:p>
+    <w:p>
+      <w:pPr>
+        <w:pStyle w:val="ListParagraph"/>
+        <w:spacing w:after="0" w:line="240" w:lineRule="auto"/>
+        <w:rPr>
+          <w:rFonts w:ascii="Times New Roman" w:hAnsi="Times New Roman" w:cs="Times New Roman"/>
+        </w:rPr>
+      </w:pPr>
+    </w:p>
+    <w:p>
+      <w:pPr>
+        <w:pStyle w:val="ListParagraph"/>
+        <w:spacing w:after="0" w:line="240" w:lineRule="auto"/>
+        <w:rPr>
+          <w:rFonts w:ascii="Times New Roman" w:hAnsi="Times New Roman" w:cs="Times New Roman"/>
+        </w:rPr>
+      </w:pPr>
+    </w:p>
+    <w:p>
+      <w:pPr>
+        <w:pStyle w:val="ListParagraph"/>
+        <w:spacing w:after="0" w:line="240" w:lineRule="auto"/>
+        <w:rPr>
+          <w:rFonts w:ascii="Times New Roman" w:hAnsi="Times New Roman" w:cs="Times New Roman"/>
+        </w:rPr>
+      </w:pPr>
+    </w:p>
+    <w:p>
+      <w:pPr>
+        <w:pStyle w:val="ListParagraph"/>
+        <w:spacing w:after="0" w:line="240" w:lineRule="auto"/>
+        <w:rPr>
+          <w:rFonts w:ascii="Times New Roman" w:hAnsi="Times New Roman" w:cs="Times New Roman"/>
+        </w:rPr>
+      </w:pPr>
+    </w:p>
+    <w:p>
+      <w:pPr>
+        <w:pStyle w:val="ListParagraph"/>
+        <w:spacing w:after="0" w:line="240" w:lineRule="auto"/>
+        <w:rPr>
+          <w:rFonts w:ascii="Times New Roman" w:hAnsi="Times New Roman" w:cs="Times New Roman"/>
+        </w:rPr>
+      </w:pPr>
+    </w:p>
+    <w:p>
+      <w:pPr>
+        <w:pStyle w:val="ListParagraph"/>
+        <w:spacing w:after="0" w:line="240" w:lineRule="auto"/>
+        <w:rPr>
+          <w:rFonts w:ascii="Times New Roman" w:hAnsi="Times New Roman" w:cs="Times New Roman"/>
+        </w:rPr>
+      </w:pPr>
+    </w:p>
+    <w:p>
+      <w:pPr>
+        <w:pStyle w:val="ListParagraph"/>
+        <w:spacing w:after="0" w:line="240" w:lineRule="auto"/>
+        <w:rPr>
+          <w:rFonts w:ascii="Times New Roman" w:hAnsi="Times New Roman" w:cs="Times New Roman"/>
+        </w:rPr>
+      </w:pPr>
+    </w:p>
+    <w:p>
+      <w:pPr>
+        <w:pStyle w:val="ListParagraph"/>
+        <w:spacing w:after="0" w:line="240" w:lineRule="auto"/>
+        <w:rPr>
+          <w:rFonts w:ascii="Times New Roman" w:hAnsi="Times New Roman" w:cs="Times New Roman"/>
+        </w:rPr>
+      </w:pPr>
+    </w:p>
+    <w:p>
+      <w:pPr>
+        <w:pStyle w:val="ListParagraph"/>
+        <w:spacing w:after="0" w:line="240" w:lineRule="auto"/>
+        <w:rPr>
+          <w:rFonts w:ascii="Times New Roman" w:hAnsi="Times New Roman" w:cs="Times New Roman"/>
+        </w:rPr>
+      </w:pPr>
+    </w:p>
+    <w:p>
+      <w:pPr>
+        <w:pStyle w:val="ListParagraph"/>
+        <w:spacing w:after="0" w:line="240" w:lineRule="auto"/>
+        <w:jc w:val="center"/>
+        <w:rPr>
+          <w:rFonts w:ascii="Times New Roman" w:hAnsi="Times New Roman" w:cs="Times New Roman"/>
+          <w:b/>
+          <w:bCs/>
+        </w:rPr>
+      </w:pPr>
+      <w:r>
+        <w:rPr>
+          <w:rFonts w:ascii="Times New Roman" w:hAnsi="Times New Roman" w:cs="Times New Roman"/>
+          <w:b/>
+          <w:bCs/>
+        </w:rPr>
+        <w:t>Field Mapping</w:t>
+      </w:r>
+    </w:p>
+    <w:p>
+      <w:pPr>
+        <w:pStyle w:val="ListParagraph"/>
+        <w:spacing w:after="0" w:line="240" w:lineRule="auto"/>
+        <w:jc w:val="center"/>
+        <w:rPr>
+          <w:rFonts w:ascii="Times New Roman" w:hAnsi="Times New Roman" w:cs="Times New Roman"/>
+          <w:b/>
+          <w:bCs/>
+        </w:rPr>
+      </w:pPr>
+    </w:p>
+    <w:tbl>
+      <w:tblPr>
+        <w:tblStyle w:val="TableGrid"/>
+        <w:tblW w:w="0" w:type="auto"/>
+        <w:jc w:val="center"/>
+        <w:tblLook w:val="04A0" w:firstRow="1" w:lastRow="0" w:firstColumn="1" w:lastColumn="0" w:noHBand="0" w:noVBand="1"/>
+      </w:tblPr>
+      <w:tblGrid>
+        <w:gridCol w:w="4315"/>
+        <w:gridCol w:w="4315"/>
+      </w:tblGrid>
+      <w:tr>
+        <w:trPr>
+          <w:jc w:val="center"/>
+        </w:trPr>
+        <w:tc>
+          <w:tcPr>
+            <w:tcW w:w="4315" w:type="dxa"/>
+            <w:shd w:val="clear" w:color="auto" w:fill="DAE9F7" w:themeFill="text2" w:themeFillTint="1A"/>
+          </w:tcPr>
+          <w:p>
+            <w:pPr>
+              <w:pStyle w:val="ListParagraph"/>
+              <w:ind w:left="0"/>
+              <w:jc w:val="center"/>
+              <w:rPr>
+                <w:rFonts w:ascii="Times New Roman" w:hAnsi="Times New Roman" w:cs="Times New Roman"/>
+                <w:b/>
+                <w:bCs/>
+              </w:rPr>
+            </w:pPr>
+            <w:r>
+              <w:rPr>
+                <w:rFonts w:ascii="Times New Roman" w:hAnsi="Times New Roman" w:cs="Times New Roman"/>
+                <w:b/>
+                <w:bCs/>
+              </w:rPr>
+              <w:t>Source: CUSTOMERS Table</w:t>
+            </w:r>
+          </w:p>
+        </w:tc>
+        <w:tc>
+          <w:tcPr>
+            <w:tcW w:w="4315" w:type="dxa"/>
+            <w:shd w:val="clear" w:color="auto" w:fill="DAE9F7" w:themeFill="text2" w:themeFillTint="1A"/>
+          </w:tcPr>
+          <w:p>
+            <w:pPr>
+              <w:pStyle w:val="ListParagraph"/>
+              <w:ind w:left="0"/>
+              <w:jc w:val="center"/>
+              <w:rPr>
+                <w:rFonts w:ascii="Times New Roman" w:hAnsi="Times New Roman" w:cs="Times New Roman"/>
+                <w:b/>
+                <w:bCs/>
+              </w:rPr>
+            </w:pPr>
+            <w:r>
+              <w:rPr>
+                <w:rFonts w:ascii="Times New Roman" w:hAnsi="Times New Roman" w:cs="Times New Roman"/>
+                <w:b/>
+                <w:bCs/>
+              </w:rPr>
+              <w:t>Target: CUSTOMERS Table</w:t>
+            </w:r>
+          </w:p>
+        </w:tc>
+      </w:tr>
+      <w:tr>
+        <w:trPr>
+          <w:jc w:val="center"/>
+        </w:trPr>
+        <w:tc>
+          <w:tcPr>
+            <w:tcW w:w="4315" w:type="dxa"/>
+          </w:tcPr>
+          <w:p>
+            <w:pPr>
+              <w:pStyle w:val="ListParagraph"/>
+              <w:ind w:left="0"/>
+              <w:rPr>
+                <w:rFonts w:ascii="Times New Roman" w:hAnsi="Times New Roman" w:cs="Times New Roman"/>
+                <w:b/>
+                <w:bCs/>
+              </w:rPr>
+            </w:pPr>
+            <w:r>
+              <w:rPr>
+                <w:rFonts w:ascii="Times New Roman" w:hAnsi="Times New Roman" w:cs="Times New Roman"/>
+                <w:b/>
+                <w:bCs/>
+              </w:rPr>
+              <w:t>CUSTOMER_ID (Integer)</w:t>
+            </w:r>
+          </w:p>
+        </w:tc>
+        <w:tc>
+          <w:tcPr>
+            <w:tcW w:w="4315" w:type="dxa"/>
+          </w:tcPr>
+          <w:p>
+            <w:pPr>
+              <w:pStyle w:val="ListParagraph"/>
+              <w:ind w:left="0"/>
+              <w:rPr>
+                <w:rFonts w:ascii="Times New Roman" w:hAnsi="Times New Roman" w:cs="Times New Roman"/>
+                <w:b/>
+                <w:bCs/>
+              </w:rPr>
+            </w:pPr>
+            <w:r>
+              <w:rPr>
+                <w:rFonts w:ascii="Times New Roman" w:hAnsi="Times New Roman" w:cs="Times New Roman"/>
+                <w:b/>
+                <w:bCs/>
+              </w:rPr>
+              <w:t>CUSTOMER_ID (Integer)</w:t>
+            </w:r>
+          </w:p>
+        </w:tc>
+      </w:tr>
+      <w:tr>
+        <w:trPr>
+          <w:jc w:val="center"/>
+        </w:trPr>
+        <w:tc>
+          <w:tcPr>
+            <w:tcW w:w="4315" w:type="dxa"/>
+          </w:tcPr>
+          <w:p>
+            <w:pPr>
+              <w:pStyle w:val="ListParagraph"/>
+              <w:ind w:left="0"/>
+              <w:rPr>
+                <w:rFonts w:ascii="Times New Roman" w:hAnsi="Times New Roman" w:cs="Times New Roman"/>
+                <w:b/>
+                <w:bCs/>
+              </w:rPr>
+            </w:pPr>
+            <w:r>
+              <w:rPr>
+                <w:rFonts w:ascii="Times New Roman" w:hAnsi="Times New Roman" w:cs="Times New Roman"/>
+                <w:b/>
+                <w:bCs/>
+              </w:rPr>
+              <w:t>CUSTOMER_NAME (Text)</w:t>
+            </w:r>
+          </w:p>
+        </w:tc>
+        <w:tc>
+          <w:tcPr>
+            <w:tcW w:w="4315" w:type="dxa"/>
+          </w:tcPr>
+          <w:p>
+            <w:pPr>
+              <w:pStyle w:val="ListParagraph"/>
+              <w:ind w:left="0"/>
+              <w:rPr>
+                <w:rFonts w:ascii="Times New Roman" w:hAnsi="Times New Roman" w:cs="Times New Roman"/>
+                <w:b/>
+                <w:bCs/>
+              </w:rPr>
+            </w:pPr>
+            <w:r>
+              <w:rPr>
+                <w:rFonts w:ascii="Times New Roman" w:hAnsi="Times New Roman" w:cs="Times New Roman"/>
+                <w:b/>
+                <w:bCs/>
+              </w:rPr>
+              <w:t>CUSTOMER_NAME (Text)</w:t>
+            </w:r>
+          </w:p>
+        </w:tc>
+      </w:tr>
+    </w:tbl>
+    <w:p>
+      <w:pPr>
+        <w:pStyle w:val="ListParagraph"/>
+        <w:spacing w:after="0" w:line="240" w:lineRule="auto"/>
+        <w:jc w:val="center"/>
+        <w:rPr>
+          <w:rFonts w:ascii="Times New Roman" w:hAnsi="Times New Roman" w:cs="Times New Roman"/>
+          <w:b/>
+          <w:bCs/>
+        </w:rPr>
+      </w:pPr>
+    </w:p>
+    <w:p>
+      <w:pPr>
+        <w:pStyle w:val="ListParagraph"/>
+        <w:spacing w:after="0" w:line="240" w:lineRule="auto"/>
+        <w:jc w:val="center"/>
+        <w:rPr>
+          <w:rFonts w:ascii="Times New Roman" w:hAnsi="Times New Roman" w:cs="Times New Roman"/>
+          <w:b/>
+          <w:bCs/>
+        </w:rPr>
+      </w:pPr>
+    </w:p>
+    <w:tbl>
+      <w:tblPr>
+        <w:tblStyle w:val="TableGrid"/>
+        <w:tblW w:w="0" w:type="auto"/>
+        <w:jc w:val="center"/>
+        <w:tblLook w:val="04A0" w:firstRow="1" w:lastRow="0" w:firstColumn="1" w:lastColumn="0" w:noHBand="0" w:noVBand="1"/>
+      </w:tblPr>
+      <w:tblGrid>
+        <w:gridCol w:w="4675"/>
+        <w:gridCol w:w="4675"/>
+      </w:tblGrid>
+      <w:tr>
+        <w:trPr>
+          <w:jc w:val="center"/>
+        </w:trPr>
+        <w:tc>
+          <w:tcPr>
+            <w:tcW w:w="4675" w:type="dxa"/>
+            <w:shd w:val="clear" w:color="auto" w:fill="DAE9F7" w:themeFill="text2" w:themeFillTint="1A"/>
+          </w:tcPr>
+          <w:p>
+            <w:pPr>
+              <w:pStyle w:val="ListParagraph"/>
+              <w:ind w:left="0"/>
+              <w:jc w:val="center"/>
+              <w:rPr>
+                <w:rFonts w:ascii="Times New Roman" w:hAnsi="Times New Roman" w:cs="Times New Roman"/>
+                <w:b/>
+                <w:bCs/>
+              </w:rPr>
+            </w:pPr>
+            <w:r>
+              <w:rPr>
+                <w:rFonts w:ascii="Times New Roman" w:hAnsi="Times New Roman" w:cs="Times New Roman"/>
+                <w:b/>
+                <w:bCs/>
+              </w:rPr>
+              <w:t>Source: OPERATORS Table</w:t>
+            </w:r>
+          </w:p>
+        </w:tc>
+        <w:tc>
+          <w:tcPr>
+            <w:tcW w:w="4675" w:type="dxa"/>
+            <w:shd w:val="clear" w:color="auto" w:fill="DAE9F7" w:themeFill="text2" w:themeFillTint="1A"/>
+          </w:tcPr>
+          <w:p>
+            <w:pPr>
+              <w:pStyle w:val="ListParagraph"/>
+              <w:ind w:left="0"/>
+              <w:jc w:val="center"/>
+              <w:rPr>
+                <w:rFonts w:ascii="Times New Roman" w:hAnsi="Times New Roman" w:cs="Times New Roman"/>
+                <w:b/>
+                <w:bCs/>
+              </w:rPr>
+            </w:pPr>
+            <w:r>
+              <w:rPr>
+                <w:rFonts w:ascii="Times New Roman" w:hAnsi="Times New Roman" w:cs="Times New Roman"/>
+                <w:b/>
+                <w:bCs/>
+              </w:rPr>
+              <w:t>Target: OPERATORS Table</w:t>
+            </w:r>
+          </w:p>
+        </w:tc>
+      </w:tr>
+      <w:tr>
+        <w:trPr>
+          <w:jc w:val="center"/>
+        </w:trPr>
+        <w:tc>
+          <w:tcPr>
+            <w:tcW w:w="4675" w:type="dxa"/>
+          </w:tcPr>
+          <w:p>
+            <w:pPr>
+              <w:pStyle w:val="ListParagraph"/>
+              <w:ind w:left="0"/>
+              <w:rPr>
+                <w:rFonts w:ascii="Times New Roman" w:hAnsi="Times New Roman" w:cs="Times New Roman"/>
+                <w:b/>
+                <w:bCs/>
+              </w:rPr>
+            </w:pPr>
+            <w:r>
+              <w:rPr>
+                <w:rFonts w:ascii="Times New Roman" w:hAnsi="Times New Roman" w:cs="Times New Roman"/>
+                <w:b/>
+                <w:bCs/>
+              </w:rPr>
+              <w:t>OPERATOR_ID (Integer)</w:t>
+            </w:r>
+          </w:p>
+        </w:tc>
+        <w:tc>
+          <w:tcPr>
+            <w:tcW w:w="4675" w:type="dxa"/>
+          </w:tcPr>
+          <w:p>
+            <w:pPr>
+              <w:pStyle w:val="ListParagraph"/>
+              <w:ind w:left="0"/>
+              <w:rPr>
+                <w:rFonts w:ascii="Times New Roman" w:hAnsi="Times New Roman" w:cs="Times New Roman"/>
+                <w:b/>
+                <w:bCs/>
+              </w:rPr>
+            </w:pPr>
+            <w:r>
+              <w:rPr>
+                <w:rFonts w:ascii="Times New Roman" w:hAnsi="Times New Roman" w:cs="Times New Roman"/>
+                <w:b/>
+                <w:bCs/>
+              </w:rPr>
+              <w:t>OPERATOR_ID (Integer)</w:t>
+            </w:r>
+          </w:p>
+        </w:tc>
+      </w:tr>
+      <w:tr>
+        <w:trPr>
+          <w:jc w:val="center"/>
+        </w:trPr>
+        <w:tc>
+          <w:tcPr>
+            <w:tcW w:w="4675" w:type="dxa"/>
+          </w:tcPr>
+          <w:p>
+            <w:pPr>
+              <w:pStyle w:val="ListParagraph"/>
+              <w:ind w:left="0"/>
+              <w:rPr>
+                <w:rFonts w:ascii="Times New Roman" w:hAnsi="Times New Roman" w:cs="Times New Roman"/>
+                <w:b/>
+                <w:bCs/>
+              </w:rPr>
+            </w:pPr>
+            <w:r>
+              <w:rPr>
+                <w:rFonts w:ascii="Times New Roman" w:hAnsi="Times New Roman" w:cs="Times New Roman"/>
+                <w:b/>
+                <w:bCs/>
+              </w:rPr>
+              <w:t>OPERATOR_NAME</w:t>
+            </w:r>
+            <w:r>
+              <w:rPr>
+                <w:rFonts w:ascii="Times New Roman" w:hAnsi="Times New Roman" w:cs="Times New Roman"/>
+                <w:b/>
+                <w:bCs/>
+              </w:rPr>
+              <w:t xml:space="preserve"> (Text)</w:t>
+            </w:r>
+          </w:p>
+        </w:tc>
+        <w:tc>
+          <w:tcPr>
+            <w:tcW w:w="4675" w:type="dxa"/>
+          </w:tcPr>
+          <w:p>
+            <w:pPr>
+              <w:pStyle w:val="ListParagraph"/>
+              <w:ind w:left="0"/>
+              <w:rPr>
+                <w:rFonts w:ascii="Times New Roman" w:hAnsi="Times New Roman" w:cs="Times New Roman"/>
+                <w:b/>
+                <w:bCs/>
+              </w:rPr>
+            </w:pPr>
+            <w:r>
+              <w:rPr>
+                <w:rFonts w:ascii="Times New Roman" w:hAnsi="Times New Roman" w:cs="Times New Roman"/>
+                <w:b/>
+                <w:bCs/>
+              </w:rPr>
+              <w:t>OPERATOR_NAME</w:t>
+            </w:r>
+            <w:r>
+              <w:rPr>
+                <w:rFonts w:ascii="Times New Roman" w:hAnsi="Times New Roman" w:cs="Times New Roman"/>
+                <w:b/>
+                <w:bCs/>
+              </w:rPr>
+              <w:t xml:space="preserve"> (Text)</w:t>
+            </w:r>
+          </w:p>
+        </w:tc>
+      </w:tr>
+      <w:tr>
+        <w:trPr>
+          <w:jc w:val="center"/>
+        </w:trPr>
+        <w:tc>
+          <w:tcPr>
+            <w:tcW w:w="4675" w:type="dxa"/>
+          </w:tcPr>
+          <w:p>
+            <w:pPr>
+              <w:pStyle w:val="ListParagraph"/>
+              <w:ind w:left="0"/>
+              <w:rPr>
+                <w:rFonts w:ascii="Times New Roman" w:hAnsi="Times New Roman" w:cs="Times New Roman"/>
+                <w:b/>
+                <w:bCs/>
+              </w:rPr>
+            </w:pPr>
+            <w:r>
+              <w:rPr>
+                <w:rFonts w:ascii="Times New Roman" w:hAnsi="Times New Roman" w:cs="Times New Roman"/>
+                <w:b/>
+                <w:bCs/>
+              </w:rPr>
+              <w:t>JOB_ID</w:t>
+            </w:r>
+            <w:r>
+              <w:rPr>
+                <w:rFonts w:ascii="Times New Roman" w:hAnsi="Times New Roman" w:cs="Times New Roman"/>
+                <w:b/>
+                <w:bCs/>
+              </w:rPr>
+              <w:t xml:space="preserve"> (Integer)</w:t>
+            </w:r>
+          </w:p>
+        </w:tc>
+        <w:tc>
+          <w:tcPr>
+            <w:tcW w:w="4675" w:type="dxa"/>
+          </w:tcPr>
+          <w:p>
+            <w:pPr>
+              <w:pStyle w:val="ListParagraph"/>
+              <w:ind w:left="0"/>
+              <w:rPr>
+                <w:rFonts w:ascii="Times New Roman" w:hAnsi="Times New Roman" w:cs="Times New Roman"/>
+                <w:b/>
+                <w:bCs/>
+              </w:rPr>
+            </w:pPr>
+            <w:r>
+              <w:rPr>
+                <w:rFonts w:ascii="Times New Roman" w:hAnsi="Times New Roman" w:cs="Times New Roman"/>
+                <w:b/>
+                <w:bCs/>
+              </w:rPr>
+              <w:t>JOB_ID</w:t>
+            </w:r>
+            <w:r>
+              <w:rPr>
+                <w:rFonts w:ascii="Times New Roman" w:hAnsi="Times New Roman" w:cs="Times New Roman"/>
+                <w:b/>
+                <w:bCs/>
+              </w:rPr>
+              <w:t xml:space="preserve"> (Integer)</w:t>
+            </w:r>
+          </w:p>
+        </w:tc>
+      </w:tr>
+    </w:tbl>
+    <w:p>
+      <w:pPr>
+        <w:pStyle w:val="ListParagraph"/>
+        <w:spacing w:after="0" w:line="240" w:lineRule="auto"/>
+        <w:jc w:val="center"/>
+        <w:rPr>
+          <w:rFonts w:ascii="Times New Roman" w:hAnsi="Times New Roman" w:cs="Times New Roman"/>
+          <w:b/>
+          <w:bCs/>
+        </w:rPr>
+      </w:pPr>
+    </w:p>
+    <w:p>
+      <w:pPr>
+        <w:pStyle w:val="ListParagraph"/>
+        <w:spacing w:after="0" w:line="240" w:lineRule="auto"/>
+        <w:jc w:val="center"/>
+        <w:rPr>
+          <w:rFonts w:ascii="Times New Roman" w:hAnsi="Times New Roman" w:cs="Times New Roman"/>
+          <w:b/>
+          <w:bCs/>
+        </w:rPr>
+      </w:pPr>
+    </w:p>
+    <w:tbl>
+      <w:tblPr>
+        <w:tblStyle w:val="TableGrid"/>
+        <w:tblW w:w="0" w:type="auto"/>
+        <w:jc w:val="center"/>
+        <w:tblLook w:val="04A0" w:firstRow="1" w:lastRow="0" w:firstColumn="1" w:lastColumn="0" w:noHBand="0" w:noVBand="1"/>
+      </w:tblPr>
+      <w:tblGrid>
+        <w:gridCol w:w="4675"/>
+        <w:gridCol w:w="4675"/>
+      </w:tblGrid>
+      <w:tr>
+        <w:trPr>
+          <w:jc w:val="center"/>
+        </w:trPr>
+        <w:tc>
+          <w:tcPr>
+            <w:tcW w:w="4675" w:type="dxa"/>
+            <w:shd w:val="clear" w:color="auto" w:fill="DAE9F7" w:themeFill="text2" w:themeFillTint="1A"/>
+          </w:tcPr>
+          <w:p>
+            <w:pPr>
+              <w:pStyle w:val="ListParagraph"/>
+              <w:ind w:left="0"/>
+              <w:jc w:val="center"/>
+              <w:rPr>
+                <w:rFonts w:ascii="Times New Roman" w:hAnsi="Times New Roman" w:cs="Times New Roman"/>
+                <w:b/>
+                <w:bCs/>
+              </w:rPr>
+            </w:pPr>
+            <w:r>
+              <w:rPr>
+                <w:rFonts w:ascii="Times New Roman" w:hAnsi="Times New Roman" w:cs="Times New Roman"/>
+                <w:b/>
+                <w:bCs/>
+              </w:rPr>
+              <w:t>Source: JOBS Table</w:t>
+            </w:r>
+          </w:p>
+        </w:tc>
+        <w:tc>
+          <w:tcPr>
+            <w:tcW w:w="4675" w:type="dxa"/>
+            <w:shd w:val="clear" w:color="auto" w:fill="DAE9F7" w:themeFill="text2" w:themeFillTint="1A"/>
+          </w:tcPr>
+          <w:p>
+            <w:pPr>
+              <w:pStyle w:val="ListParagraph"/>
+              <w:ind w:left="0"/>
+              <w:jc w:val="center"/>
+              <w:rPr>
+                <w:rFonts w:ascii="Times New Roman" w:hAnsi="Times New Roman" w:cs="Times New Roman"/>
+                <w:b/>
+                <w:bCs/>
+              </w:rPr>
+            </w:pPr>
+            <w:r>
+              <w:rPr>
+                <w:rFonts w:ascii="Times New Roman" w:hAnsi="Times New Roman" w:cs="Times New Roman"/>
+                <w:b/>
+                <w:bCs/>
+              </w:rPr>
+              <w:t>Target: JOBS Table</w:t>
+            </w:r>
+          </w:p>
+        </w:tc>
+      </w:tr>
+      <w:tr>
+        <w:trPr>
+          <w:jc w:val="center"/>
+        </w:trPr>
+        <w:tc>
+          <w:tcPr>
+            <w:tcW w:w="4675" w:type="dxa"/>
+          </w:tcPr>
+          <w:p>
+            <w:pPr>
+              <w:pStyle w:val="ListParagraph"/>
+              <w:ind w:left="0"/>
+              <w:rPr>
+                <w:rFonts w:ascii="Times New Roman" w:hAnsi="Times New Roman" w:cs="Times New Roman"/>
+                <w:b/>
+                <w:bCs/>
+              </w:rPr>
+            </w:pPr>
+            <w:r>
+              <w:rPr>
+                <w:rFonts w:ascii="Times New Roman" w:hAnsi="Times New Roman" w:cs="Times New Roman"/>
+                <w:b/>
+                <w:bCs/>
+              </w:rPr>
+              <w:t>JOB_ID (Integer)</w:t>
+            </w:r>
+          </w:p>
+        </w:tc>
+        <w:tc>
+          <w:tcPr>
+            <w:tcW w:w="4675" w:type="dxa"/>
+          </w:tcPr>
+          <w:p>
+            <w:pPr>
+              <w:pStyle w:val="ListParagraph"/>
+              <w:ind w:left="0"/>
+              <w:rPr>
+                <w:rFonts w:ascii="Times New Roman" w:hAnsi="Times New Roman" w:cs="Times New Roman"/>
+                <w:b/>
+                <w:bCs/>
+              </w:rPr>
+            </w:pPr>
+            <w:r>
+              <w:rPr>
+                <w:rFonts w:ascii="Times New Roman" w:hAnsi="Times New Roman" w:cs="Times New Roman"/>
+                <w:b/>
+                <w:bCs/>
+              </w:rPr>
+              <w:t>JOB_ID (Integer)</w:t>
+            </w:r>
+          </w:p>
+        </w:tc>
+      </w:tr>
+      <w:tr>
+        <w:trPr>
+          <w:jc w:val="center"/>
+        </w:trPr>
+        <w:tc>
+          <w:tcPr>
+            <w:tcW w:w="4675" w:type="dxa"/>
+          </w:tcPr>
+          <w:p>
+            <w:pPr>
+              <w:pStyle w:val="ListParagraph"/>
+              <w:ind w:left="0"/>
+              <w:rPr>
+                <w:rFonts w:ascii="Times New Roman" w:hAnsi="Times New Roman" w:cs="Times New Roman"/>
+                <w:b/>
+                <w:bCs/>
+              </w:rPr>
+            </w:pPr>
+            <w:r>
+              <w:rPr>
+                <w:rFonts w:ascii="Times New Roman" w:hAnsi="Times New Roman" w:cs="Times New Roman"/>
+                <w:b/>
+                <w:bCs/>
+              </w:rPr>
+              <w:t>JOB_DESC (Text)</w:t>
+            </w:r>
+          </w:p>
+        </w:tc>
+        <w:tc>
+          <w:tcPr>
+            <w:tcW w:w="4675" w:type="dxa"/>
+          </w:tcPr>
+          <w:p>
+            <w:pPr>
+              <w:pStyle w:val="ListParagraph"/>
+              <w:ind w:left="0"/>
+              <w:rPr>
+                <w:rFonts w:ascii="Times New Roman" w:hAnsi="Times New Roman" w:cs="Times New Roman"/>
+                <w:b/>
+                <w:bCs/>
+              </w:rPr>
+            </w:pPr>
+            <w:r>
+              <w:rPr>
+                <w:rFonts w:ascii="Times New Roman" w:hAnsi="Times New Roman" w:cs="Times New Roman"/>
+                <w:b/>
+                <w:bCs/>
+              </w:rPr>
+              <w:t>JOB_DESC (Text)</w:t>
+            </w:r>
+          </w:p>
+        </w:tc>
+      </w:tr>
+    </w:tbl>
+    <w:p>
+      <w:pPr>
+        <w:pStyle w:val="ListParagraph"/>
+        <w:spacing w:after="0" w:line="240" w:lineRule="auto"/>
+        <w:jc w:val="center"/>
+        <w:rPr>
+          <w:rFonts w:ascii="Times New Roman" w:hAnsi="Times New Roman" w:cs="Times New Roman"/>
+          <w:b/>
+          <w:bCs/>
+        </w:rPr>
+      </w:pPr>
+    </w:p>
+    <w:p>
+      <w:pPr>
+        <w:pStyle w:val="ListParagraph"/>
+        <w:spacing w:after="0" w:line="240" w:lineRule="auto"/>
+        <w:jc w:val="center"/>
+        <w:rPr>
+          <w:rFonts w:ascii="Times New Roman" w:hAnsi="Times New Roman" w:cs="Times New Roman"/>
+          <w:b/>
+          <w:bCs/>
+        </w:rPr>
+      </w:pPr>
+    </w:p>
+    <w:tbl>
+      <w:tblPr>
+        <w:tblStyle w:val="TableGrid"/>
+        <w:tblW w:w="8995" w:type="dxa"/>
+        <w:jc w:val="center"/>
+        <w:tblLook w:val="04A0" w:firstRow="1" w:lastRow="0" w:firstColumn="1" w:lastColumn="0" w:noHBand="0" w:noVBand="1"/>
+      </w:tblPr>
+      <w:tblGrid>
+        <w:gridCol w:w="4474"/>
+        <w:gridCol w:w="4521"/>
+      </w:tblGrid>
+      <w:tr>
+        <w:trPr>
+          <w:jc w:val="center"/>
+        </w:trPr>
+        <w:tc>
+          <w:tcPr>
+            <w:tcW w:w="4474" w:type="dxa"/>
+            <w:shd w:val="clear" w:color="auto" w:fill="DAE9F7" w:themeFill="text2" w:themeFillTint="1A"/>
+          </w:tcPr>
+          <w:p>
+            <w:pPr>
+              <w:pStyle w:val="ListParagraph"/>
+              <w:ind w:left="0"/>
+              <w:jc w:val="center"/>
+              <w:rPr>
+                <w:rFonts w:ascii="Times New Roman" w:hAnsi="Times New Roman" w:cs="Times New Roman"/>
+                <w:b/>
+                <w:bCs/>
+              </w:rPr>
+            </w:pPr>
+            <w:r>
+              <w:rPr>
+                <w:rFonts w:ascii="Times New Roman" w:hAnsi="Times New Roman" w:cs="Times New Roman"/>
+                <w:b/>
+                <w:bCs/>
+              </w:rPr>
+              <w:t>Source: PARTS_HISTORY Table</w:t>
+            </w:r>
+          </w:p>
+        </w:tc>
+        <w:tc>
+          <w:tcPr>
+            <w:tcW w:w="4521" w:type="dxa"/>
+            <w:shd w:val="clear" w:color="auto" w:fill="DAE9F7" w:themeFill="text2" w:themeFillTint="1A"/>
+          </w:tcPr>
+          <w:p>
+            <w:pPr>
+              <w:pStyle w:val="ListParagraph"/>
+              <w:ind w:left="0"/>
+              <w:jc w:val="center"/>
+              <w:rPr>
+                <w:rFonts w:ascii="Times New Roman" w:hAnsi="Times New Roman" w:cs="Times New Roman"/>
+                <w:b/>
+                <w:bCs/>
+              </w:rPr>
+            </w:pPr>
+            <w:r>
+              <w:rPr>
+                <w:rFonts w:ascii="Times New Roman" w:hAnsi="Times New Roman" w:cs="Times New Roman"/>
+                <w:b/>
+                <w:bCs/>
+              </w:rPr>
+              <w:t>Target: PARTS_HISTORY Table</w:t>
+            </w:r>
+          </w:p>
+        </w:tc>
+      </w:tr>
+      <w:tr>
+        <w:trPr>
+          <w:jc w:val="center"/>
+        </w:trPr>
+        <w:tc>
+          <w:tcPr>
+            <w:tcW w:w="4474" w:type="dxa"/>
+          </w:tcPr>
+          <w:p>
+            <w:pPr>
+              <w:pStyle w:val="ListParagraph"/>
+              <w:ind w:left="0"/>
+              <w:rPr>
+                <w:rFonts w:ascii="Times New Roman" w:hAnsi="Times New Roman" w:cs="Times New Roman"/>
+                <w:b/>
+                <w:bCs/>
+              </w:rPr>
+            </w:pPr>
+            <w:r>
+              <w:rPr>
+                <w:rFonts w:ascii="Times New Roman" w:hAnsi="Times New Roman" w:cs="Times New Roman"/>
+                <w:b/>
+                <w:bCs/>
+              </w:rPr>
+              <w:t>CUSTOMER_ID (Integer)</w:t>
+            </w:r>
+          </w:p>
+        </w:tc>
+        <w:tc>
+          <w:tcPr>
+            <w:tcW w:w="4521" w:type="dxa"/>
+          </w:tcPr>
+          <w:p>
+            <w:pPr>
+              <w:pStyle w:val="ListParagraph"/>
+              <w:ind w:left="0"/>
+              <w:rPr>
+                <w:rFonts w:ascii="Times New Roman" w:hAnsi="Times New Roman" w:cs="Times New Roman"/>
+                <w:b/>
+                <w:bCs/>
+              </w:rPr>
+            </w:pPr>
+            <w:r>
+              <w:rPr>
+                <w:rFonts w:ascii="Times New Roman" w:hAnsi="Times New Roman" w:cs="Times New Roman"/>
+                <w:b/>
+                <w:bCs/>
+              </w:rPr>
+              <w:t xml:space="preserve">CUSTOMER_ID </w:t>
+            </w:r>
+            <w:r>
+              <w:rPr>
+                <w:rFonts w:ascii="Times New Roman" w:hAnsi="Times New Roman" w:cs="Times New Roman"/>
+                <w:b/>
+                <w:bCs/>
+              </w:rPr>
+              <w:t>(Integer)</w:t>
+            </w:r>
+          </w:p>
+        </w:tc>
+      </w:tr>
+      <w:tr>
+        <w:trPr>
+          <w:jc w:val="center"/>
+        </w:trPr>
+        <w:tc>
+          <w:tcPr>
+            <w:tcW w:w="4474" w:type="dxa"/>
+          </w:tcPr>
+          <w:p>
+            <w:pPr>
+              <w:pStyle w:val="ListParagraph"/>
+              <w:ind w:left="0"/>
+              <w:rPr>
+                <w:rFonts w:ascii="Times New Roman" w:hAnsi="Times New Roman" w:cs="Times New Roman"/>
+                <w:b/>
+                <w:bCs/>
+              </w:rPr>
+            </w:pPr>
+            <w:r>
+              <w:rPr>
+                <w:rFonts w:ascii="Times New Roman" w:hAnsi="Times New Roman" w:cs="Times New Roman"/>
+                <w:b/>
+                <w:bCs/>
+              </w:rPr>
+              <w:t xml:space="preserve">OPERATOR_ID </w:t>
+            </w:r>
+            <w:r>
+              <w:rPr>
+                <w:rFonts w:ascii="Times New Roman" w:hAnsi="Times New Roman" w:cs="Times New Roman"/>
+                <w:b/>
+                <w:bCs/>
+              </w:rPr>
+              <w:t>(Integer)</w:t>
+            </w:r>
+          </w:p>
+        </w:tc>
+        <w:tc>
+          <w:tcPr>
+            <w:tcW w:w="4521" w:type="dxa"/>
+          </w:tcPr>
+          <w:p>
+            <w:pPr>
+              <w:pStyle w:val="ListParagraph"/>
+              <w:ind w:left="0"/>
+              <w:rPr>
+                <w:rFonts w:ascii="Times New Roman" w:hAnsi="Times New Roman" w:cs="Times New Roman"/>
+                <w:b/>
+                <w:bCs/>
+              </w:rPr>
+            </w:pPr>
+            <w:r>
+              <w:rPr>
+                <w:rFonts w:ascii="Times New Roman" w:hAnsi="Times New Roman" w:cs="Times New Roman"/>
+                <w:b/>
+                <w:bCs/>
+              </w:rPr>
+              <w:t>OPERATOR_ID</w:t>
+            </w:r>
+            <w:r>
+              <w:rPr>
+                <w:rFonts w:ascii="Times New Roman" w:hAnsi="Times New Roman" w:cs="Times New Roman"/>
+                <w:b/>
+                <w:bCs/>
+              </w:rPr>
+              <w:t xml:space="preserve"> </w:t>
+            </w:r>
+            <w:r>
+              <w:rPr>
+                <w:rFonts w:ascii="Times New Roman" w:hAnsi="Times New Roman" w:cs="Times New Roman"/>
+                <w:b/>
+                <w:bCs/>
+              </w:rPr>
+              <w:t>(Integer)</w:t>
+            </w:r>
+          </w:p>
+        </w:tc>
+      </w:tr>
+      <w:tr>
+        <w:trPr>
+          <w:jc w:val="center"/>
+        </w:trPr>
+        <w:tc>
+          <w:tcPr>
+            <w:tcW w:w="4474" w:type="dxa"/>
+          </w:tcPr>
+          <w:p>
+            <w:pPr>
+              <w:pStyle w:val="ListParagraph"/>
+              <w:ind w:left="0"/>
+              <w:rPr>
+                <w:rFonts w:ascii="Times New Roman" w:hAnsi="Times New Roman" w:cs="Times New Roman"/>
+                <w:b/>
+                <w:bCs/>
+              </w:rPr>
+            </w:pPr>
+            <w:r>
+              <w:rPr>
+                <w:rFonts w:ascii="Times New Roman" w:hAnsi="Times New Roman" w:cs="Times New Roman"/>
+                <w:b/>
+                <w:bCs/>
+              </w:rPr>
+              <w:t>PART_NUMBER (Text)</w:t>
+            </w:r>
+          </w:p>
+        </w:tc>
+        <w:tc>
+          <w:tcPr>
+            <w:tcW w:w="4521" w:type="dxa"/>
+          </w:tcPr>
+          <w:p>
+            <w:pPr>
+              <w:pStyle w:val="ListParagraph"/>
+              <w:ind w:left="0"/>
+              <w:rPr>
+                <w:rFonts w:ascii="Times New Roman" w:hAnsi="Times New Roman" w:cs="Times New Roman"/>
+                <w:b/>
+                <w:bCs/>
+              </w:rPr>
+            </w:pPr>
+            <w:r>
+              <w:rPr>
+                <w:rFonts w:ascii="Times New Roman" w:hAnsi="Times New Roman" w:cs="Times New Roman"/>
+                <w:b/>
+                <w:bCs/>
+              </w:rPr>
+              <w:t>PART_NUMBER (Text)</w:t>
+            </w:r>
+          </w:p>
+        </w:tc>
+      </w:tr>
+      <w:tr>
+        <w:trPr>
+          <w:jc w:val="center"/>
+        </w:trPr>
+        <w:tc>
+          <w:tcPr>
+            <w:tcW w:w="4474" w:type="dxa"/>
+          </w:tcPr>
+          <w:p>
+            <w:pPr>
+              <w:pStyle w:val="ListParagraph"/>
+              <w:ind w:left="0"/>
+              <w:rPr>
+                <w:rFonts w:ascii="Times New Roman" w:hAnsi="Times New Roman" w:cs="Times New Roman"/>
+                <w:b/>
+                <w:bCs/>
+              </w:rPr>
+            </w:pPr>
+            <w:r>
+              <w:rPr>
+                <w:rFonts w:ascii="Times New Roman" w:hAnsi="Times New Roman" w:cs="Times New Roman"/>
+                <w:b/>
+                <w:bCs/>
+              </w:rPr>
+              <w:t>DATE_DUE (Date)</w:t>
+            </w:r>
+          </w:p>
+        </w:tc>
+        <w:tc>
+          <w:tcPr>
+            <w:tcW w:w="4521" w:type="dxa"/>
+          </w:tcPr>
+          <w:p>
+            <w:pPr>
+              <w:pStyle w:val="ListParagraph"/>
+              <w:ind w:left="0"/>
+              <w:rPr>
+                <w:rFonts w:ascii="Times New Roman" w:hAnsi="Times New Roman" w:cs="Times New Roman"/>
+                <w:b/>
+                <w:bCs/>
+              </w:rPr>
+            </w:pPr>
+            <w:r>
+              <w:rPr>
+                <w:rFonts w:ascii="Times New Roman" w:hAnsi="Times New Roman" w:cs="Times New Roman"/>
+                <w:b/>
+                <w:bCs/>
+              </w:rPr>
+              <w:t>DATE_DUE (Date)</w:t>
+            </w:r>
+          </w:p>
+        </w:tc>
+      </w:tr>
+      <w:tr>
+        <w:trPr>
+          <w:jc w:val="center"/>
+        </w:trPr>
+        <w:tc>
+          <w:tcPr>
+            <w:tcW w:w="4474" w:type="dxa"/>
+          </w:tcPr>
+          <w:p>
+            <w:pPr>
+              <w:pStyle w:val="ListParagraph"/>
+              <w:ind w:left="0"/>
+              <w:rPr>
+                <w:rFonts w:ascii="Times New Roman" w:hAnsi="Times New Roman" w:cs="Times New Roman"/>
+                <w:b/>
+                <w:bCs/>
+              </w:rPr>
+            </w:pPr>
+            <w:r>
+              <w:rPr>
+                <w:rFonts w:ascii="Times New Roman" w:hAnsi="Times New Roman" w:cs="Times New Roman"/>
+                <w:b/>
+                <w:bCs/>
+              </w:rPr>
+              <w:t>PURCHASE_ORDER_NUMBER (Text)</w:t>
+            </w:r>
+          </w:p>
+        </w:tc>
+        <w:tc>
+          <w:tcPr>
+            <w:tcW w:w="4521" w:type="dxa"/>
+          </w:tcPr>
+          <w:p>
+            <w:pPr>
+              <w:pStyle w:val="ListParagraph"/>
+              <w:ind w:left="0"/>
+              <w:rPr>
+                <w:rFonts w:ascii="Times New Roman" w:hAnsi="Times New Roman" w:cs="Times New Roman"/>
+                <w:b/>
+                <w:bCs/>
+              </w:rPr>
+            </w:pPr>
+            <w:r>
+              <w:rPr>
+                <w:rFonts w:ascii="Times New Roman" w:hAnsi="Times New Roman" w:cs="Times New Roman"/>
+                <w:b/>
+                <w:bCs/>
+              </w:rPr>
+              <w:t>PURCHASE_ORDER_NUMBER (Text</w:t>
+            </w:r>
+            <w:r>
+              <w:rPr>
+                <w:rFonts w:ascii="Times New Roman" w:hAnsi="Times New Roman" w:cs="Times New Roman"/>
+                <w:b/>
+                <w:bCs/>
+              </w:rPr>
+              <w:t>)</w:t>
+            </w:r>
+          </w:p>
+        </w:tc>
+      </w:tr>
+      <w:tr>
+        <w:trPr>
+          <w:jc w:val="center"/>
+        </w:trPr>
+        <w:tc>
+          <w:tcPr>
+            <w:tcW w:w="4474" w:type="dxa"/>
+          </w:tcPr>
+          <w:p>
+            <w:pPr>
+              <w:pStyle w:val="ListParagraph"/>
+              <w:ind w:left="0"/>
+              <w:rPr>
+                <w:rFonts w:ascii="Times New Roman" w:hAnsi="Times New Roman" w:cs="Times New Roman"/>
+                <w:b/>
+                <w:bCs/>
+              </w:rPr>
+            </w:pPr>
+            <w:r>
+              <w:rPr>
+                <w:rFonts w:ascii="Times New Roman" w:hAnsi="Times New Roman" w:cs="Times New Roman"/>
+                <w:b/>
+                <w:bCs/>
+              </w:rPr>
+              <w:t xml:space="preserve">QTY </w:t>
+            </w:r>
+            <w:r>
+              <w:rPr>
+                <w:rFonts w:ascii="Times New Roman" w:hAnsi="Times New Roman" w:cs="Times New Roman"/>
+                <w:b/>
+                <w:bCs/>
+              </w:rPr>
+              <w:t>(Integer)</w:t>
+            </w:r>
+          </w:p>
+        </w:tc>
+        <w:tc>
+          <w:tcPr>
+            <w:tcW w:w="4521" w:type="dxa"/>
+          </w:tcPr>
+          <w:p>
+            <w:pPr>
+              <w:pStyle w:val="ListParagraph"/>
+              <w:ind w:left="0"/>
+              <w:rPr>
+                <w:rFonts w:ascii="Times New Roman" w:hAnsi="Times New Roman" w:cs="Times New Roman"/>
+                <w:b/>
+                <w:bCs/>
+              </w:rPr>
+            </w:pPr>
+            <w:r>
+              <w:rPr>
+                <w:rFonts w:ascii="Times New Roman" w:hAnsi="Times New Roman" w:cs="Times New Roman"/>
+                <w:b/>
+                <w:bCs/>
+              </w:rPr>
+              <w:t>QTY (Integer)</w:t>
+            </w:r>
+          </w:p>
+        </w:tc>
+      </w:tr>
+      <w:tr>
+        <w:trPr>
+          <w:jc w:val="center"/>
+        </w:trPr>
+        <w:tc>
+          <w:tcPr>
+            <w:tcW w:w="4474" w:type="dxa"/>
+          </w:tcPr>
+          <w:p>
+            <w:pPr>
+              <w:pStyle w:val="ListParagraph"/>
+              <w:ind w:left="0"/>
+              <w:rPr>
+                <w:rFonts w:ascii="Times New Roman" w:hAnsi="Times New Roman" w:cs="Times New Roman"/>
+                <w:b/>
+                <w:bCs/>
+              </w:rPr>
+            </w:pPr>
+            <w:r>
+              <w:rPr>
+                <w:rFonts w:ascii="Times New Roman" w:hAnsi="Times New Roman" w:cs="Times New Roman"/>
+                <w:b/>
+                <w:bCs/>
+              </w:rPr>
+              <w:t>OPERATIONS (Text)</w:t>
+            </w:r>
+          </w:p>
+        </w:tc>
+        <w:tc>
+          <w:tcPr>
+            <w:tcW w:w="4521" w:type="dxa"/>
+          </w:tcPr>
+          <w:p>
+            <w:pPr>
+              <w:pStyle w:val="ListParagraph"/>
+              <w:ind w:left="0"/>
+              <w:rPr>
+                <w:rFonts w:ascii="Times New Roman" w:hAnsi="Times New Roman" w:cs="Times New Roman"/>
+                <w:b/>
+                <w:bCs/>
+              </w:rPr>
+            </w:pPr>
+            <w:r>
+              <w:rPr>
+                <w:rFonts w:ascii="Times New Roman" w:hAnsi="Times New Roman" w:cs="Times New Roman"/>
+                <w:b/>
+                <w:bCs/>
+              </w:rPr>
+              <w:t>OPERATIONS (Text)</w:t>
+            </w:r>
+          </w:p>
+        </w:tc>
+      </w:tr>
+      <w:tr>
+        <w:trPr>
+          <w:jc w:val="center"/>
+        </w:trPr>
+        <w:tc>
+          <w:tcPr>
+            <w:tcW w:w="4474" w:type="dxa"/>
+          </w:tcPr>
+          <w:p>
+            <w:pPr>
+              <w:pStyle w:val="ListParagraph"/>
+              <w:ind w:left="0"/>
+              <w:rPr>
+                <w:rFonts w:ascii="Times New Roman" w:hAnsi="Times New Roman" w:cs="Times New Roman"/>
+                <w:b/>
+                <w:bCs/>
+              </w:rPr>
+            </w:pPr>
+            <w:r>
+              <w:rPr>
+                <w:rFonts w:ascii="Times New Roman" w:hAnsi="Times New Roman" w:cs="Times New Roman"/>
+                <w:b/>
+                <w:bCs/>
+              </w:rPr>
+              <w:t>DATE_RECEIVED (Date)</w:t>
+            </w:r>
+          </w:p>
+        </w:tc>
+        <w:tc>
+          <w:tcPr>
+            <w:tcW w:w="4521" w:type="dxa"/>
+          </w:tcPr>
+          <w:p>
+            <w:pPr>
+              <w:pStyle w:val="ListParagraph"/>
+              <w:ind w:left="0"/>
+              <w:rPr>
+                <w:rFonts w:ascii="Times New Roman" w:hAnsi="Times New Roman" w:cs="Times New Roman"/>
+                <w:b/>
+                <w:bCs/>
+              </w:rPr>
+            </w:pPr>
+            <w:r>
+              <w:rPr>
+                <w:rFonts w:ascii="Times New Roman" w:hAnsi="Times New Roman" w:cs="Times New Roman"/>
+                <w:b/>
+                <w:bCs/>
+              </w:rPr>
+              <w:t>DATE_RECEIVED (Date)</w:t>
+            </w:r>
+          </w:p>
+        </w:tc>
+      </w:tr>
+    </w:tbl>
+    <w:p>
+      <w:pPr>
+        <w:pStyle w:val="ListParagraph"/>
+        <w:spacing w:after="0" w:line="240" w:lineRule="auto"/>
+        <w:jc w:val="center"/>
+        <w:rPr>
+          <w:rFonts w:ascii="Times New Roman" w:hAnsi="Times New Roman" w:cs="Times New Roman"/>
+          <w:b/>
+          <w:bCs/>
+        </w:rPr>
+      </w:pPr>
+    </w:p>
+    <w:p>
+      <w:pPr>
+        <w:spacing w:after="0" w:line="240" w:lineRule="auto"/>
+        <w:rPr>
+          <w:rFonts w:ascii="Times New Roman" w:hAnsi="Times New Roman" w:cs="Times New Roman"/>
+          <w:b/>
+          <w:bCs/>
+        </w:rPr>
+      </w:pPr>
+    </w:p>
+    <w:p>
+      <w:pPr>
+        <w:spacing w:after="0" w:line="240" w:lineRule="auto"/>
+        <w:rPr>
+          <w:rFonts w:ascii="Times New Roman" w:hAnsi="Times New Roman" w:cs="Times New Roman"/>
+          <w:b/>
+          <w:bCs/>
+        </w:rPr>
+      </w:pPr>
+      <w:r>
+        <w:rPr>
+          <w:rFonts w:ascii="Times New Roman" w:hAnsi="Times New Roman" w:cs="Times New Roman"/>
+          <w:b/>
+          <w:bCs/>
+        </w:rPr>
+        <w:t>Non-Functional Requirements:</w:t>
+      </w:r>
+    </w:p>
+    <w:p>
+      <w:pPr>
+        <w:pStyle w:val="ListParagraph"/>
+        <w:numPr>
+          <w:ilvl w:val="0"/>
+          <w:numId w:val="4"/>
+        </w:numPr>
+        <w:spacing w:after="0" w:line="240" w:lineRule="auto"/>
+        <w:rPr>
+          <w:rFonts w:ascii="Times New Roman" w:hAnsi="Times New Roman" w:cs="Times New Roman"/>
+          <w:b/>
+          <w:bCs/>
+        </w:rPr>
+      </w:pPr>
+      <w:r>
+        <w:rPr>
+          <w:rFonts w:ascii="Times New Roman" w:hAnsi="Times New Roman" w:cs="Times New Roman"/>
+          <w:b/>
+          <w:bCs/>
+        </w:rPr>
+        <w:t>Performance:</w:t>
+      </w:r>
+    </w:p>
+    <w:p>
+      <w:pPr>
+        <w:pStyle w:val="ListParagraph"/>
+        <w:numPr>
+          <w:ilvl w:val="1"/>
+          <w:numId w:val="4"/>
+        </w:numPr>
+        <w:spacing w:after="0" w:line="240" w:lineRule="auto"/>
+        <w:rPr>
+          <w:rFonts w:ascii="Times New Roman" w:hAnsi="Times New Roman" w:cs="Times New Roman"/>
+        </w:rPr>
+      </w:pPr>
+      <w:r>
+        <w:rPr>
+          <w:rFonts w:ascii="Times New Roman" w:hAnsi="Times New Roman" w:cs="Times New Roman"/>
+        </w:rPr>
+        <w:t>Queries that return records with search criteria such as date ranges, operators, department &amp; part number will</w:t>
+      </w:r>
+      <w:r>
+        <w:rPr>
+          <w:rFonts w:ascii="Times New Roman" w:hAnsi="Times New Roman" w:cs="Times New Roman"/>
+        </w:rPr>
+        <w:t xml:space="preserve"> return results to the user in less than ten seconds if the returned data set is large (greater than 1000 records).</w:t>
+      </w:r>
+    </w:p>
+    <w:p>
+      <w:pPr>
+        <w:pStyle w:val="ListParagraph"/>
+        <w:numPr>
+          <w:ilvl w:val="1"/>
+          <w:numId w:val="4"/>
+        </w:numPr>
+        <w:spacing w:after="0" w:line="240" w:lineRule="auto"/>
+        <w:rPr>
+          <w:rFonts w:ascii="Times New Roman" w:hAnsi="Times New Roman" w:cs="Times New Roman"/>
+        </w:rPr>
+      </w:pPr>
+      <w:r>
+        <w:rPr>
+          <w:rFonts w:ascii="Times New Roman" w:hAnsi="Times New Roman" w:cs="Times New Roman"/>
+        </w:rPr>
+        <w:t>An average query time of less than five seconds for small to medium sized query results.</w:t>
+      </w:r>
+    </w:p>
+    <w:p>
+      <w:pPr>
+        <w:pStyle w:val="ListParagraph"/>
+        <w:numPr>
+          <w:ilvl w:val="0"/>
+          <w:numId w:val="5"/>
+        </w:numPr>
+        <w:spacing w:after="0" w:line="240" w:lineRule="auto"/>
+        <w:rPr>
+          <w:rFonts w:ascii="Times New Roman" w:hAnsi="Times New Roman" w:cs="Times New Roman"/>
+        </w:rPr>
+      </w:pPr>
+      <w:r>
+        <w:rPr>
+          <w:rFonts w:ascii="Times New Roman" w:hAnsi="Times New Roman" w:cs="Times New Roman"/>
+          <w:b/>
+          <w:bCs/>
+        </w:rPr>
+        <w:t>Availability:</w:t>
+      </w:r>
+    </w:p>
+    <w:p>
+      <w:pPr>
+        <w:pStyle w:val="ListParagraph"/>
+        <w:numPr>
+          <w:ilvl w:val="1"/>
+          <w:numId w:val="5"/>
+        </w:numPr>
+        <w:spacing w:after="0" w:line="240" w:lineRule="auto"/>
+        <w:rPr>
+          <w:rFonts w:ascii="Times New Roman" w:hAnsi="Times New Roman" w:cs="Times New Roman"/>
+        </w:rPr>
+      </w:pPr>
+      <w:r>
+        <w:rPr>
+          <w:rFonts w:ascii="Times New Roman" w:hAnsi="Times New Roman" w:cs="Times New Roman"/>
+        </w:rPr>
+        <w:t>The system will be available to department managers during the operating hours of 7:00 AM to 3:30PM Monday through Friday.</w:t>
+      </w:r>
+    </w:p>
+    <w:p>
+      <w:pPr>
+        <w:pStyle w:val="ListParagraph"/>
+        <w:numPr>
+          <w:ilvl w:val="1"/>
+          <w:numId w:val="5"/>
+        </w:numPr>
+        <w:spacing w:after="0" w:line="240" w:lineRule="auto"/>
+        <w:rPr>
+          <w:rFonts w:ascii="Times New Roman" w:hAnsi="Times New Roman" w:cs="Times New Roman"/>
+        </w:rPr>
+      </w:pPr>
+      <w:r>
+        <w:rPr>
+          <w:rFonts w:ascii="Times New Roman" w:hAnsi="Times New Roman" w:cs="Times New Roman"/>
+        </w:rPr>
+        <w:lastRenderedPageBreak/>
+        <w:t>The system will be available to department managers during the overtime operating hours 7:00 AM to 12:00 PM on Saturday.</w:t>
+      </w:r>
+    </w:p>
+    <w:p>
+      <w:pPr>
+        <w:spacing w:after="0" w:line="240" w:lineRule="auto"/>
+        <w:rPr>
+          <w:rFonts w:ascii="Times New Roman" w:hAnsi="Times New Roman" w:cs="Times New Roman"/>
+          <w:b/>
+          <w:bCs/>
+        </w:rPr>
+      </w:pPr>
+      <w:r>
+        <w:rPr>
+          <w:rFonts w:ascii="Times New Roman" w:hAnsi="Times New Roman" w:cs="Times New Roman"/>
+          <w:b/>
+          <w:bCs/>
+        </w:rPr>
+        <w:t>System Backup and Restore:</w:t>
+      </w:r>
+    </w:p>
+    <w:p>
+      <w:pPr>
+        <w:pStyle w:val="ListParagraph"/>
+        <w:numPr>
+          <w:ilvl w:val="0"/>
+          <w:numId w:val="6"/>
+        </w:numPr>
+        <w:spacing w:after="0" w:line="240" w:lineRule="auto"/>
+        <w:rPr>
+          <w:rFonts w:ascii="Times New Roman" w:hAnsi="Times New Roman" w:cs="Times New Roman"/>
+          <w:b/>
+          <w:bCs/>
+        </w:rPr>
+      </w:pPr>
+      <w:r>
+        <w:rPr>
+          <w:rFonts w:ascii="Times New Roman" w:hAnsi="Times New Roman" w:cs="Times New Roman"/>
+        </w:rPr>
+        <w:t>The MySQL database will have a scheduled nightly backup procedure to reflect any changes made during the operating hours the precede the backup procedure. This backup file will be stored on the server hosting the database.</w:t>
+      </w:r>
+    </w:p>
+    <w:p>
+      <w:pPr>
+        <w:pStyle w:val="ListParagraph"/>
+        <w:numPr>
+          <w:ilvl w:val="0"/>
+          <w:numId w:val="6"/>
+        </w:numPr>
+        <w:spacing w:after="0" w:line="240" w:lineRule="auto"/>
+        <w:rPr>
+          <w:rFonts w:ascii="Times New Roman" w:hAnsi="Times New Roman" w:cs="Times New Roman"/>
+          <w:b/>
+          <w:bCs/>
+        </w:rPr>
+      </w:pPr>
+      <w:r>
+        <w:rPr>
+          <w:rFonts w:ascii="Times New Roman" w:hAnsi="Times New Roman" w:cs="Times New Roman"/>
+        </w:rPr>
+        <w:t>On the last Friday of every month, a copy of the most recent backup file will be saved on a USB flash drive and stored in the Fabrication Managers office, inside of a locked filing cabinet.</w:t>
+      </w:r>
+    </w:p>
+    <w:p>
+      <w:pPr>
+        <w:spacing w:after="0" w:line="240" w:lineRule="auto"/>
+        <w:rPr>
+          <w:rFonts w:ascii="Times New Roman" w:hAnsi="Times New Roman" w:cs="Times New Roman"/>
+          <w:b/>
+          <w:bCs/>
+        </w:rPr>
+      </w:pPr>
+      <w:r>
+        <w:rPr>
+          <w:rFonts w:ascii="Times New Roman" w:hAnsi="Times New Roman" w:cs="Times New Roman"/>
+          <w:b/>
+          <w:bCs/>
+        </w:rPr>
+        <w:t>Security:</w:t>
+      </w:r>
+    </w:p>
+    <w:p>
+      <w:pPr>
+        <w:pStyle w:val="ListParagraph"/>
+        <w:numPr>
+          <w:ilvl w:val="0"/>
+          <w:numId w:val="7"/>
+        </w:numPr>
+        <w:spacing w:after="0" w:line="240" w:lineRule="auto"/>
+        <w:rPr>
+          <w:rFonts w:ascii="Times New Roman" w:hAnsi="Times New Roman" w:cs="Times New Roman"/>
+          <w:b/>
+          <w:bCs/>
+        </w:rPr>
+      </w:pPr>
+      <w:r>
+        <w:rPr>
+          <w:rFonts w:ascii="Times New Roman" w:hAnsi="Times New Roman" w:cs="Times New Roman"/>
+        </w:rPr>
+        <w:t>Department managers each have login credentials for their respective work terminals where the application will be installed.</w:t>
+      </w:r>
+    </w:p>
+    <w:p>
+      <w:pPr>
+        <w:pStyle w:val="ListParagraph"/>
+        <w:numPr>
+          <w:ilvl w:val="0"/>
+          <w:numId w:val="7"/>
+        </w:numPr>
+        <w:spacing w:after="0" w:line="240" w:lineRule="auto"/>
+        <w:rPr>
+          <w:rFonts w:ascii="Times New Roman" w:hAnsi="Times New Roman" w:cs="Times New Roman"/>
+          <w:b/>
+          <w:bCs/>
+        </w:rPr>
+      </w:pPr>
+      <w:r>
+        <w:rPr>
+          <w:rFonts w:ascii="Times New Roman" w:hAnsi="Times New Roman" w:cs="Times New Roman"/>
+        </w:rPr>
+        <w:t xml:space="preserve">Security policies are assigned and enforced with Microsoft Active Directory for all terminals on the </w:t>
+      </w:r>
+      <w:proofErr w:type="spellStart"/>
+      <w:r>
+        <w:rPr>
+          <w:rFonts w:ascii="Times New Roman" w:hAnsi="Times New Roman" w:cs="Times New Roman"/>
+        </w:rPr>
+        <w:t>Kiczan</w:t>
+      </w:r>
+      <w:proofErr w:type="spellEnd"/>
+      <w:r>
+        <w:rPr>
+          <w:rFonts w:ascii="Times New Roman" w:hAnsi="Times New Roman" w:cs="Times New Roman"/>
+        </w:rPr>
+        <w:t xml:space="preserve"> Windows domain network.</w:t>
+      </w:r>
+    </w:p>
+    <w:p>
+      <w:pPr>
+        <w:spacing w:after="0" w:line="240" w:lineRule="auto"/>
+        <w:rPr>
+          <w:rFonts w:ascii="Times New Roman" w:hAnsi="Times New Roman" w:cs="Times New Roman"/>
+          <w:b/>
+          <w:bCs/>
+        </w:rPr>
+      </w:pPr>
+      <w:r>
+        <w:rPr>
+          <w:rFonts w:ascii="Times New Roman" w:hAnsi="Times New Roman" w:cs="Times New Roman"/>
+          <w:b/>
+          <w:bCs/>
+        </w:rPr>
+        <w:t>Transaction Audit:</w:t>
+      </w:r>
+    </w:p>
+    <w:p>
+      <w:pPr>
+        <w:pStyle w:val="ListParagraph"/>
+        <w:numPr>
+          <w:ilvl w:val="0"/>
+          <w:numId w:val="8"/>
+        </w:numPr>
+        <w:spacing w:after="0" w:line="240" w:lineRule="auto"/>
+        <w:rPr>
+          <w:rFonts w:ascii="Times New Roman" w:hAnsi="Times New Roman" w:cs="Times New Roman"/>
+          <w:b/>
+          <w:bCs/>
+        </w:rPr>
+      </w:pPr>
+      <w:r>
+        <w:rPr>
+          <w:rFonts w:ascii="Times New Roman" w:hAnsi="Times New Roman" w:cs="Times New Roman"/>
+        </w:rPr>
+        <w:t>The audit function will be enabled on the MySQL database using the general log to track events and transactions that take place.</w:t>
+      </w:r>
+    </w:p>
+    <w:p>
+      <w:pPr>
+        <w:pStyle w:val="ListParagraph"/>
+        <w:numPr>
+          <w:ilvl w:val="0"/>
+          <w:numId w:val="8"/>
+        </w:numPr>
+        <w:spacing w:after="0" w:line="240" w:lineRule="auto"/>
+        <w:rPr>
+          <w:rFonts w:ascii="Times New Roman" w:hAnsi="Times New Roman" w:cs="Times New Roman"/>
+          <w:b/>
+          <w:bCs/>
+        </w:rPr>
+      </w:pPr>
+      <w:r>
+        <w:rPr>
+          <w:rFonts w:ascii="Times New Roman" w:hAnsi="Times New Roman" w:cs="Times New Roman"/>
+        </w:rPr>
+        <w:t>If</w:t>
+      </w:r>
+      <w:r>
+        <w:rPr>
+          <w:rFonts w:ascii="Times New Roman" w:hAnsi="Times New Roman" w:cs="Times New Roman"/>
+        </w:rPr>
+        <w:t xml:space="preserve"> the general log does not provide sufficient information, the MariaDB Audit Plugin will be installed and configured on the database to meet information requirements.</w:t>
+      </w:r>
+    </w:p>
+    <w:p>
+      <w:pPr>
+        <w:spacing w:after="0" w:line="240" w:lineRule="auto"/>
+        <w:rPr>
+          <w:rFonts w:ascii="Times New Roman" w:hAnsi="Times New Roman" w:cs="Times New Roman"/>
+          <w:b/>
+          <w:bCs/>
+        </w:rPr>
+      </w:pPr>
+    </w:p>
+    <w:p>
+      <w:pPr>
+        <w:spacing w:after="0" w:line="240" w:lineRule="auto"/>
+        <w:rPr>
+          <w:rFonts w:ascii="Times New Roman" w:hAnsi="Times New Roman" w:cs="Times New Roman"/>
+          <w:b/>
+          <w:bCs/>
+        </w:rPr>
+      </w:pPr>
+    </w:p>
+    <w:p>
+      <w:pPr>
+        <w:spacing w:after="0" w:line="240" w:lineRule="auto"/>
+        <w:rPr>
+          <w:rFonts w:ascii="Times New Roman" w:hAnsi="Times New Roman" w:cs="Times New Roman"/>
+          <w:b/>
+          <w:bCs/>
+        </w:rPr>
+      </w:pPr>
+      <w:r>
+        <w:rPr>
+          <w:rFonts w:ascii="Times New Roman" w:hAnsi="Times New Roman" w:cs="Times New Roman"/>
+          <w:b/>
+          <w:bCs/>
+        </w:rPr>
+        <w:t>Risk Analysis:</w:t>
+      </w:r>
+    </w:p>
+    <w:p>
+      <w:pPr>
+        <w:spacing w:after="0" w:line="240" w:lineRule="auto"/>
+        <w:rPr>
+          <w:rFonts w:ascii="Times New Roman" w:hAnsi="Times New Roman" w:cs="Times New Roman"/>
+          <w:b/>
+          <w:bCs/>
+        </w:rPr>
+      </w:pPr>
+    </w:p>
+    <w:p>
+      <w:pPr>
+        <w:pStyle w:val="ListParagraph"/>
+        <w:numPr>
+          <w:ilvl w:val="0"/>
+          <w:numId w:val="1"/>
+        </w:numPr>
+        <w:spacing w:after="0" w:line="240" w:lineRule="auto"/>
+        <w:rPr>
+          <w:rFonts w:ascii="Times New Roman" w:hAnsi="Times New Roman" w:cs="Times New Roman"/>
+          <w:b/>
+          <w:bCs/>
+        </w:rPr>
+      </w:pPr>
+      <w:r>
+        <w:rPr>
+          <w:rFonts w:ascii="Times New Roman" w:hAnsi="Times New Roman" w:cs="Times New Roman"/>
+          <w:b/>
+          <w:bCs/>
+        </w:rPr>
+        <w:t>Feasibility Evaluation</w:t>
+      </w:r>
+      <w:r>
+        <w:rPr>
+          <w:rFonts w:ascii="Times New Roman" w:hAnsi="Times New Roman" w:cs="Times New Roman"/>
+          <w:b/>
+          <w:bCs/>
+        </w:rPr>
+        <w:t>:</w:t>
+      </w:r>
+    </w:p>
+    <w:p>
+      <w:pPr>
+        <w:pStyle w:val="ListParagraph"/>
+        <w:numPr>
+          <w:ilvl w:val="1"/>
+          <w:numId w:val="1"/>
+        </w:numPr>
+        <w:spacing w:after="0" w:line="240" w:lineRule="auto"/>
+        <w:rPr>
+          <w:rFonts w:ascii="Times New Roman" w:hAnsi="Times New Roman" w:cs="Times New Roman"/>
+          <w:b/>
+          <w:bCs/>
+        </w:rPr>
+      </w:pPr>
+      <w:r>
+        <w:rPr>
+          <w:rFonts w:ascii="Times New Roman" w:hAnsi="Times New Roman" w:cs="Times New Roman"/>
+          <w:b/>
+          <w:bCs/>
+        </w:rPr>
+        <w:t>Organizational/Culture:</w:t>
+      </w:r>
+      <w:r>
+        <w:rPr>
+          <w:rFonts w:ascii="Times New Roman" w:hAnsi="Times New Roman" w:cs="Times New Roman"/>
+        </w:rPr>
+        <w:t xml:space="preserve"> </w:t>
+      </w:r>
+      <w:proofErr w:type="spellStart"/>
+      <w:r>
+        <w:rPr>
+          <w:rFonts w:ascii="Times New Roman" w:hAnsi="Times New Roman" w:cs="Times New Roman"/>
+        </w:rPr>
+        <w:t>Kiczan</w:t>
+      </w:r>
+      <w:proofErr w:type="spellEnd"/>
+      <w:r>
+        <w:rPr>
+          <w:rFonts w:ascii="Times New Roman" w:hAnsi="Times New Roman" w:cs="Times New Roman"/>
+        </w:rPr>
+        <w:t xml:space="preserve"> Manufacturing follows a horizontal organization structure comprised of four departments, sales, quality, machining, and fabrication. Each department manager has expressed an interest in the need for a centralized information source to ensure that the jobs received have been entered into the </w:t>
+      </w:r>
+      <w:proofErr w:type="gramStart"/>
+      <w:r>
+        <w:rPr>
+          <w:rFonts w:ascii="Times New Roman" w:hAnsi="Times New Roman" w:cs="Times New Roman"/>
+        </w:rPr>
+        <w:t>businesses</w:t>
+      </w:r>
+      <w:proofErr w:type="gramEnd"/>
+      <w:r>
+        <w:rPr>
+          <w:rFonts w:ascii="Times New Roman" w:hAnsi="Times New Roman" w:cs="Times New Roman"/>
+        </w:rPr>
+        <w:t>’</w:t>
+      </w:r>
+      <w:r>
+        <w:rPr>
+          <w:rFonts w:ascii="Times New Roman" w:hAnsi="Times New Roman" w:cs="Times New Roman"/>
+        </w:rPr>
+        <w:t xml:space="preserve"> production process.</w:t>
+      </w:r>
+    </w:p>
+    <w:p>
+      <w:pPr>
+        <w:pStyle w:val="ListParagraph"/>
+        <w:numPr>
+          <w:ilvl w:val="1"/>
+          <w:numId w:val="1"/>
+        </w:numPr>
+        <w:spacing w:after="0" w:line="240" w:lineRule="auto"/>
+        <w:rPr>
+          <w:rFonts w:ascii="Times New Roman" w:hAnsi="Times New Roman" w:cs="Times New Roman"/>
+          <w:b/>
+          <w:bCs/>
+        </w:rPr>
+      </w:pPr>
+      <w:r>
+        <w:rPr>
+          <w:rFonts w:ascii="Times New Roman" w:hAnsi="Times New Roman" w:cs="Times New Roman"/>
+          <w:b/>
+          <w:bCs/>
+        </w:rPr>
+        <w:t xml:space="preserve">Technological: </w:t>
+      </w:r>
+      <w:r>
+        <w:rPr>
+          <w:rFonts w:ascii="Times New Roman" w:hAnsi="Times New Roman" w:cs="Times New Roman"/>
+        </w:rPr>
+        <w:t>C#, MySQL, and Windows Form</w:t>
+      </w:r>
+      <w:r>
+        <w:rPr>
+          <w:rFonts w:ascii="Times New Roman" w:hAnsi="Times New Roman" w:cs="Times New Roman"/>
+        </w:rPr>
+        <w:t>s (.NET)</w:t>
+      </w:r>
+      <w:r>
+        <w:rPr>
+          <w:rFonts w:ascii="Times New Roman" w:hAnsi="Times New Roman" w:cs="Times New Roman"/>
+        </w:rPr>
+        <w:t xml:space="preserve"> will be the technology stack utilized during the implementation of the information system. Hardware necessities will be fulfilled by existing onsite hardware which consists of preexisting work terminals </w:t>
+      </w:r>
+      <w:r>
+        <w:rPr>
+          <w:rFonts w:ascii="Times New Roman" w:hAnsi="Times New Roman" w:cs="Times New Roman"/>
+        </w:rPr>
+        <w:t xml:space="preserve">for the application to be installed on, </w:t>
+      </w:r>
+      <w:r>
+        <w:rPr>
+          <w:rFonts w:ascii="Times New Roman" w:hAnsi="Times New Roman" w:cs="Times New Roman"/>
+        </w:rPr>
+        <w:t xml:space="preserve">and an onsite </w:t>
+      </w:r>
+      <w:r>
+        <w:rPr>
+          <w:rFonts w:ascii="Times New Roman" w:hAnsi="Times New Roman" w:cs="Times New Roman"/>
+        </w:rPr>
+        <w:t xml:space="preserve">Windows OS </w:t>
+      </w:r>
+      <w:r>
+        <w:rPr>
+          <w:rFonts w:ascii="Times New Roman" w:hAnsi="Times New Roman" w:cs="Times New Roman"/>
+        </w:rPr>
+        <w:t>server to host the database itself</w:t>
+      </w:r>
+      <w:r>
+        <w:rPr>
+          <w:rFonts w:ascii="Times New Roman" w:hAnsi="Times New Roman" w:cs="Times New Roman"/>
+        </w:rPr>
+        <w:t xml:space="preserve"> through MySQL DBMS</w:t>
+      </w:r>
+      <w:r>
+        <w:rPr>
+          <w:rFonts w:ascii="Times New Roman" w:hAnsi="Times New Roman" w:cs="Times New Roman"/>
+        </w:rPr>
+        <w:t>.</w:t>
+      </w:r>
+    </w:p>
+    <w:p>
+      <w:pPr>
+        <w:pStyle w:val="ListParagraph"/>
+        <w:numPr>
+          <w:ilvl w:val="1"/>
+          <w:numId w:val="1"/>
+        </w:numPr>
+        <w:spacing w:after="0" w:line="240" w:lineRule="auto"/>
+        <w:rPr>
+          <w:rFonts w:ascii="Times New Roman" w:hAnsi="Times New Roman" w:cs="Times New Roman"/>
+          <w:b/>
+          <w:bCs/>
+        </w:rPr>
+      </w:pPr>
+      <w:r>
+        <w:rPr>
+          <w:rFonts w:ascii="Times New Roman" w:hAnsi="Times New Roman" w:cs="Times New Roman"/>
+          <w:b/>
+          <w:bCs/>
+        </w:rPr>
+        <w:t>Schedule:</w:t>
+      </w:r>
+    </w:p>
+    <w:p>
+      <w:pPr>
+        <w:pStyle w:val="ListParagraph"/>
+        <w:numPr>
+          <w:ilvl w:val="1"/>
+          <w:numId w:val="1"/>
+        </w:numPr>
+        <w:spacing w:after="0" w:line="240" w:lineRule="auto"/>
+        <w:rPr>
+          <w:rFonts w:ascii="Times New Roman" w:hAnsi="Times New Roman" w:cs="Times New Roman"/>
+          <w:b/>
+          <w:bCs/>
+        </w:rPr>
+      </w:pPr>
+      <w:r>
+        <w:rPr>
+          <w:rFonts w:ascii="Times New Roman" w:hAnsi="Times New Roman" w:cs="Times New Roman"/>
+          <w:b/>
+          <w:bCs/>
+        </w:rPr>
+        <w:t>Resources:</w:t>
+      </w:r>
+    </w:p>
+    <w:p>
+      <w:pPr>
+        <w:pStyle w:val="ListParagraph"/>
+        <w:numPr>
+          <w:ilvl w:val="0"/>
+          <w:numId w:val="1"/>
+        </w:numPr>
+        <w:spacing w:after="0" w:line="240" w:lineRule="auto"/>
+        <w:rPr>
+          <w:rFonts w:ascii="Times New Roman" w:hAnsi="Times New Roman" w:cs="Times New Roman"/>
+          <w:b/>
+          <w:bCs/>
+        </w:rPr>
+      </w:pPr>
+      <w:r>
+        <w:rPr>
+          <w:rFonts w:ascii="Times New Roman" w:hAnsi="Times New Roman" w:cs="Times New Roman"/>
+          <w:b/>
+          <w:bCs/>
+        </w:rPr>
+        <w:t>Constraints and Limitations:</w:t>
+      </w:r>
+    </w:p>
+    <w:p>
+      <w:pPr>
+        <w:pStyle w:val="ListParagraph"/>
+        <w:numPr>
+          <w:ilvl w:val="1"/>
+          <w:numId w:val="1"/>
+        </w:numPr>
+        <w:spacing w:after="0" w:line="240" w:lineRule="auto"/>
+        <w:rPr>
+          <w:rFonts w:ascii="Times New Roman" w:hAnsi="Times New Roman" w:cs="Times New Roman"/>
+          <w:b/>
+          <w:bCs/>
+        </w:rPr>
+      </w:pPr>
+      <w:r>
+        <w:rPr>
+          <w:rFonts w:ascii="Times New Roman" w:hAnsi="Times New Roman" w:cs="Times New Roman"/>
+        </w:rPr>
+        <w:t>No funds are allocated towards the purchasing of software licenses; all software needs are met by the services provided from community edition software.</w:t>
+      </w:r>
+    </w:p>
+    <w:p>
+      <w:pPr>
+        <w:pStyle w:val="ListParagraph"/>
+        <w:numPr>
+          <w:ilvl w:val="1"/>
+          <w:numId w:val="1"/>
+        </w:numPr>
+        <w:spacing w:after="0" w:line="240" w:lineRule="auto"/>
+        <w:rPr>
+          <w:rFonts w:ascii="Times New Roman" w:hAnsi="Times New Roman" w:cs="Times New Roman"/>
+          <w:b/>
+          <w:bCs/>
+        </w:rPr>
+      </w:pPr>
+      <w:r>
+        <w:rPr>
+          <w:rFonts w:ascii="Times New Roman" w:hAnsi="Times New Roman" w:cs="Times New Roman"/>
+        </w:rPr>
+        <w:t>No funds are allocated towards the purchasing of hardware; all hardware needs are met by the existence of onsite hardware, which includes the server itself, and the terminals in each department manager’s work area.</w:t>
+      </w:r>
+    </w:p>
+    <w:p>
+      <w:pPr>
+        <w:pStyle w:val="ListParagraph"/>
+        <w:numPr>
+          <w:ilvl w:val="1"/>
+          <w:numId w:val="1"/>
+        </w:numPr>
+        <w:spacing w:after="0" w:line="240" w:lineRule="auto"/>
+        <w:rPr>
+          <w:rFonts w:ascii="Times New Roman" w:hAnsi="Times New Roman" w:cs="Times New Roman"/>
+          <w:b/>
+          <w:bCs/>
+        </w:rPr>
+      </w:pPr>
+      <w:r>
+        <w:rPr>
+          <w:rFonts w:ascii="Times New Roman" w:hAnsi="Times New Roman" w:cs="Times New Roman"/>
+        </w:rPr>
+        <w:t>All onsite hardware operates on Windows OS.</w:t>
+      </w:r>
+    </w:p>
+    <w:p>
+      <w:pPr>
+        <w:pStyle w:val="ListParagraph"/>
+        <w:numPr>
+          <w:ilvl w:val="1"/>
+          <w:numId w:val="1"/>
+        </w:numPr>
+        <w:spacing w:after="0" w:line="240" w:lineRule="auto"/>
+        <w:rPr>
+          <w:rFonts w:ascii="Times New Roman" w:hAnsi="Times New Roman" w:cs="Times New Roman"/>
+          <w:b/>
+          <w:bCs/>
+        </w:rPr>
+      </w:pPr>
+      <w:r>
+        <w:rPr>
+          <w:rFonts w:ascii="Times New Roman" w:hAnsi="Times New Roman" w:cs="Times New Roman"/>
+        </w:rPr>
+        <w:t>In the event of a lost connection to the WAN, the server and terminals will still maintain connectivity on the local network.</w:t>
+      </w:r>
+    </w:p>
+    <w:p>
+      <w:pPr>
+        <w:pStyle w:val="ListParagraph"/>
+        <w:numPr>
+          <w:ilvl w:val="1"/>
+          <w:numId w:val="1"/>
+        </w:numPr>
+        <w:spacing w:after="0" w:line="240" w:lineRule="auto"/>
+        <w:rPr>
+          <w:rFonts w:ascii="Times New Roman" w:hAnsi="Times New Roman" w:cs="Times New Roman"/>
+          <w:b/>
+          <w:bCs/>
+        </w:rPr>
+      </w:pPr>
+      <w:r>
+        <w:rPr>
+          <w:rFonts w:ascii="Times New Roman" w:hAnsi="Times New Roman" w:cs="Times New Roman"/>
+        </w:rPr>
+        <w:lastRenderedPageBreak/>
+        <w:t>In the event of a loss of connection to an intermediary network device downstream from the server, the terminal(s) connected to the intermediary network device will lose connectivity to the server and database.</w:t>
+      </w:r>
+    </w:p>
+    <w:p>
+      <w:pPr>
+        <w:spacing w:after="0" w:line="240" w:lineRule="auto"/>
+        <w:rPr>
+          <w:rFonts w:ascii="Times New Roman" w:hAnsi="Times New Roman" w:cs="Times New Roman"/>
+          <w:b/>
+          <w:bCs/>
+        </w:rPr>
+      </w:pPr>
+    </w:p>
+    <w:p>
+      <w:pPr>
+        <w:spacing w:after="0" w:line="240" w:lineRule="auto"/>
+        <w:jc w:val="center"/>
+        <w:rPr>
+          <w:rFonts w:ascii="Times New Roman" w:hAnsi="Times New Roman" w:cs="Times New Roman"/>
+          <w:b/>
+          <w:bCs/>
+        </w:rPr>
+      </w:pPr>
     </w:p>
     <w:p>
       <w:pPr>
@@ -772,16 +3022,17 @@
   <w:abstractNum w:abstractNumId="0" w15:restartNumberingAfterBreak="0">
     <w:nsid w:val="049D324D"/>
     <w:multiLevelType w:val="hybridMultilevel"/>
-    <w:tmpl w:val="1EA88412"/>
-    <w:lvl w:ilvl="0" w:tplc="D382ADD4">
-      <w:numFmt w:val="bullet"/>
-      <w:lvlText w:val="-"/>
+    <w:tmpl w:val="0A16656A"/>
+    <w:lvl w:ilvl="0" w:tplc="04090001">
+      <w:start w:val="1"/>
+      <w:numFmt w:val="bullet"/>
+      <w:lvlText w:val=""/>
       <w:lvlJc w:val="left"/>
       <w:pPr>
         <w:ind w:left="720" w:hanging="360"/>
       </w:pPr>
       <w:rPr>
-        <w:rFonts w:ascii="Times New Roman" w:eastAsiaTheme="minorHAnsi" w:hAnsi="Times New Roman" w:cs="Times New Roman" w:hint="default"/>
+        <w:rFonts w:ascii="Symbol" w:hAnsi="Symbol" w:hint="default"/>
       </w:rPr>
     </w:lvl>
     <w:lvl w:ilvl="1" w:tplc="04090003">
@@ -882,6 +3133,232 @@
     </w:lvl>
   </w:abstractNum>
   <w:abstractNum w:abstractNumId="1" w15:restartNumberingAfterBreak="0">
+    <w:nsid w:val="192C6D28"/>
+    <w:multiLevelType w:val="hybridMultilevel"/>
+    <w:tmpl w:val="E4182832"/>
+    <w:lvl w:ilvl="0" w:tplc="04090001">
+      <w:start w:val="1"/>
+      <w:numFmt w:val="bullet"/>
+      <w:lvlText w:val=""/>
+      <w:lvlJc w:val="left"/>
+      <w:pPr>
+        <w:ind w:left="720" w:hanging="360"/>
+      </w:pPr>
+      <w:rPr>
+        <w:rFonts w:ascii="Symbol" w:hAnsi="Symbol" w:hint="default"/>
+      </w:rPr>
+    </w:lvl>
+    <w:lvl w:ilvl="1" w:tplc="04090003">
+      <w:start w:val="1"/>
+      <w:numFmt w:val="bullet"/>
+      <w:lvlText w:val="o"/>
+      <w:lvlJc w:val="left"/>
+      <w:pPr>
+        <w:ind w:left="1440" w:hanging="360"/>
+      </w:pPr>
+      <w:rPr>
+        <w:rFonts w:ascii="Courier New" w:hAnsi="Courier New" w:cs="Courier New" w:hint="default"/>
+      </w:rPr>
+    </w:lvl>
+    <w:lvl w:ilvl="2" w:tplc="04090005" w:tentative="1">
+      <w:start w:val="1"/>
+      <w:numFmt w:val="bullet"/>
+      <w:lvlText w:val=""/>
+      <w:lvlJc w:val="left"/>
+      <w:pPr>
+        <w:ind w:left="2160" w:hanging="360"/>
+      </w:pPr>
+      <w:rPr>
+        <w:rFonts w:ascii="Wingdings" w:hAnsi="Wingdings" w:hint="default"/>
+      </w:rPr>
+    </w:lvl>
+    <w:lvl w:ilvl="3" w:tplc="04090001" w:tentative="1">
+      <w:start w:val="1"/>
+      <w:numFmt w:val="bullet"/>
+      <w:lvlText w:val=""/>
+      <w:lvlJc w:val="left"/>
+      <w:pPr>
+        <w:ind w:left="2880" w:hanging="360"/>
+      </w:pPr>
+      <w:rPr>
+        <w:rFonts w:ascii="Symbol" w:hAnsi="Symbol" w:hint="default"/>
+      </w:rPr>
+    </w:lvl>
+    <w:lvl w:ilvl="4" w:tplc="04090003" w:tentative="1">
+      <w:start w:val="1"/>
+      <w:numFmt w:val="bullet"/>
+      <w:lvlText w:val="o"/>
+      <w:lvlJc w:val="left"/>
+      <w:pPr>
+        <w:ind w:left="3600" w:hanging="360"/>
+      </w:pPr>
+      <w:rPr>
+        <w:rFonts w:ascii="Courier New" w:hAnsi="Courier New" w:cs="Courier New" w:hint="default"/>
+      </w:rPr>
+    </w:lvl>
+    <w:lvl w:ilvl="5" w:tplc="04090005" w:tentative="1">
+      <w:start w:val="1"/>
+      <w:numFmt w:val="bullet"/>
+      <w:lvlText w:val=""/>
+      <w:lvlJc w:val="left"/>
+      <w:pPr>
+        <w:ind w:left="4320" w:hanging="360"/>
+      </w:pPr>
+      <w:rPr>
+        <w:rFonts w:ascii="Wingdings" w:hAnsi="Wingdings" w:hint="default"/>
+      </w:rPr>
+    </w:lvl>
+    <w:lvl w:ilvl="6" w:tplc="04090001" w:tentative="1">
+      <w:start w:val="1"/>
+      <w:numFmt w:val="bullet"/>
+      <w:lvlText w:val=""/>
+      <w:lvlJc w:val="left"/>
+      <w:pPr>
+        <w:ind w:left="5040" w:hanging="360"/>
+      </w:pPr>
+      <w:rPr>
+        <w:rFonts w:ascii="Symbol" w:hAnsi="Symbol" w:hint="default"/>
+      </w:rPr>
+    </w:lvl>
+    <w:lvl w:ilvl="7" w:tplc="04090003" w:tentative="1">
+      <w:start w:val="1"/>
+      <w:numFmt w:val="bullet"/>
+      <w:lvlText w:val="o"/>
+      <w:lvlJc w:val="left"/>
+      <w:pPr>
+        <w:ind w:left="5760" w:hanging="360"/>
+      </w:pPr>
+      <w:rPr>
+        <w:rFonts w:ascii="Courier New" w:hAnsi="Courier New" w:cs="Courier New" w:hint="default"/>
+      </w:rPr>
+    </w:lvl>
+    <w:lvl w:ilvl="8" w:tplc="04090005" w:tentative="1">
+      <w:start w:val="1"/>
+      <w:numFmt w:val="bullet"/>
+      <w:lvlText w:val=""/>
+      <w:lvlJc w:val="left"/>
+      <w:pPr>
+        <w:ind w:left="6480" w:hanging="360"/>
+      </w:pPr>
+      <w:rPr>
+        <w:rFonts w:ascii="Wingdings" w:hAnsi="Wingdings" w:hint="default"/>
+      </w:rPr>
+    </w:lvl>
+  </w:abstractNum>
+  <w:abstractNum w:abstractNumId="2" w15:restartNumberingAfterBreak="0">
+    <w:nsid w:val="3E17422C"/>
+    <w:multiLevelType w:val="hybridMultilevel"/>
+    <w:tmpl w:val="3C8419E0"/>
+    <w:lvl w:ilvl="0" w:tplc="04090001">
+      <w:start w:val="1"/>
+      <w:numFmt w:val="bullet"/>
+      <w:lvlText w:val=""/>
+      <w:lvlJc w:val="left"/>
+      <w:pPr>
+        <w:ind w:left="720" w:hanging="360"/>
+      </w:pPr>
+      <w:rPr>
+        <w:rFonts w:ascii="Symbol" w:hAnsi="Symbol" w:hint="default"/>
+      </w:rPr>
+    </w:lvl>
+    <w:lvl w:ilvl="1" w:tplc="04090003" w:tentative="1">
+      <w:start w:val="1"/>
+      <w:numFmt w:val="bullet"/>
+      <w:lvlText w:val="o"/>
+      <w:lvlJc w:val="left"/>
+      <w:pPr>
+        <w:ind w:left="1440" w:hanging="360"/>
+      </w:pPr>
+      <w:rPr>
+        <w:rFonts w:ascii="Courier New" w:hAnsi="Courier New" w:cs="Courier New" w:hint="default"/>
+      </w:rPr>
+    </w:lvl>
+    <w:lvl w:ilvl="2" w:tplc="04090005" w:tentative="1">
+      <w:start w:val="1"/>
+      <w:numFmt w:val="bullet"/>
+      <w:lvlText w:val=""/>
+      <w:lvlJc w:val="left"/>
+      <w:pPr>
+        <w:ind w:left="2160" w:hanging="360"/>
+      </w:pPr>
+      <w:rPr>
+        <w:rFonts w:ascii="Wingdings" w:hAnsi="Wingdings" w:hint="default"/>
+      </w:rPr>
+    </w:lvl>
+    <w:lvl w:ilvl="3" w:tplc="04090001" w:tentative="1">
+      <w:start w:val="1"/>
+      <w:numFmt w:val="bullet"/>
+      <w:lvlText w:val=""/>
+      <w:lvlJc w:val="left"/>
+      <w:pPr>
+        <w:ind w:left="2880" w:hanging="360"/>
+      </w:pPr>
+      <w:rPr>
+        <w:rFonts w:ascii="Symbol" w:hAnsi="Symbol" w:hint="default"/>
+      </w:rPr>
+    </w:lvl>
+    <w:lvl w:ilvl="4" w:tplc="04090003" w:tentative="1">
+      <w:start w:val="1"/>
+      <w:numFmt w:val="bullet"/>
+      <w:lvlText w:val="o"/>
+      <w:lvlJc w:val="left"/>
+      <w:pPr>
+        <w:ind w:left="3600" w:hanging="360"/>
+      </w:pPr>
+      <w:rPr>
+        <w:rFonts w:ascii="Courier New" w:hAnsi="Courier New" w:cs="Courier New" w:hint="default"/>
+      </w:rPr>
+    </w:lvl>
+    <w:lvl w:ilvl="5" w:tplc="04090005" w:tentative="1">
+      <w:start w:val="1"/>
+      <w:numFmt w:val="bullet"/>
+      <w:lvlText w:val=""/>
+      <w:lvlJc w:val="left"/>
+      <w:pPr>
+        <w:ind w:left="4320" w:hanging="360"/>
+      </w:pPr>
+      <w:rPr>
+        <w:rFonts w:ascii="Wingdings" w:hAnsi="Wingdings" w:hint="default"/>
+      </w:rPr>
+    </w:lvl>
+    <w:lvl w:ilvl="6" w:tplc="04090001" w:tentative="1">
+      <w:start w:val="1"/>
+      <w:numFmt w:val="bullet"/>
+      <w:lvlText w:val=""/>
+      <w:lvlJc w:val="left"/>
+      <w:pPr>
+        <w:ind w:left="5040" w:hanging="360"/>
+      </w:pPr>
+      <w:rPr>
+        <w:rFonts w:ascii="Symbol" w:hAnsi="Symbol" w:hint="default"/>
+      </w:rPr>
+    </w:lvl>
+    <w:lvl w:ilvl="7" w:tplc="04090003" w:tentative="1">
+      <w:start w:val="1"/>
+      <w:numFmt w:val="bullet"/>
+      <w:lvlText w:val="o"/>
+      <w:lvlJc w:val="left"/>
+      <w:pPr>
+        <w:ind w:left="5760" w:hanging="360"/>
+      </w:pPr>
+      <w:rPr>
+        <w:rFonts w:ascii="Courier New" w:hAnsi="Courier New" w:cs="Courier New" w:hint="default"/>
+      </w:rPr>
+    </w:lvl>
+    <w:lvl w:ilvl="8" w:tplc="04090005" w:tentative="1">
+      <w:start w:val="1"/>
+      <w:numFmt w:val="bullet"/>
+      <w:lvlText w:val=""/>
+      <w:lvlJc w:val="left"/>
+      <w:pPr>
+        <w:ind w:left="6480" w:hanging="360"/>
+      </w:pPr>
+      <w:rPr>
+        <w:rFonts w:ascii="Wingdings" w:hAnsi="Wingdings" w:hint="default"/>
+      </w:rPr>
+    </w:lvl>
+  </w:abstractNum>
+  <w:abstractNum w:abstractNumId="3" w15:restartNumberingAfterBreak="0">
     <w:nsid w:val="467E15BC"/>
     <w:multiLevelType w:val="hybridMultilevel"/>
     <w:tmpl w:val="433A7DDE"/>
@@ -896,6 +3373,458 @@
       <w:rPr>
         <w:rFonts w:ascii="Symbol" w:hAnsi="Symbol" w:hint="default"/>
         <w:b/>
+      </w:rPr>
+    </w:lvl>
+    <w:lvl w:ilvl="1" w:tplc="04090003" w:tentative="1">
+      <w:start w:val="1"/>
+      <w:numFmt w:val="bullet"/>
+      <w:lvlText w:val="o"/>
+      <w:lvlJc w:val="left"/>
+      <w:pPr>
+        <w:ind w:left="1440" w:hanging="360"/>
+      </w:pPr>
+      <w:rPr>
+        <w:rFonts w:ascii="Courier New" w:hAnsi="Courier New" w:cs="Courier New" w:hint="default"/>
+      </w:rPr>
+    </w:lvl>
+    <w:lvl w:ilvl="2" w:tplc="04090005" w:tentative="1">
+      <w:start w:val="1"/>
+      <w:numFmt w:val="bullet"/>
+      <w:lvlText w:val=""/>
+      <w:lvlJc w:val="left"/>
+      <w:pPr>
+        <w:ind w:left="2160" w:hanging="360"/>
+      </w:pPr>
+      <w:rPr>
+        <w:rFonts w:ascii="Wingdings" w:hAnsi="Wingdings" w:hint="default"/>
+      </w:rPr>
+    </w:lvl>
+    <w:lvl w:ilvl="3" w:tplc="04090001" w:tentative="1">
+      <w:start w:val="1"/>
+      <w:numFmt w:val="bullet"/>
+      <w:lvlText w:val=""/>
+      <w:lvlJc w:val="left"/>
+      <w:pPr>
+        <w:ind w:left="2880" w:hanging="360"/>
+      </w:pPr>
+      <w:rPr>
+        <w:rFonts w:ascii="Symbol" w:hAnsi="Symbol" w:hint="default"/>
+      </w:rPr>
+    </w:lvl>
+    <w:lvl w:ilvl="4" w:tplc="04090003" w:tentative="1">
+      <w:start w:val="1"/>
+      <w:numFmt w:val="bullet"/>
+      <w:lvlText w:val="o"/>
+      <w:lvlJc w:val="left"/>
+      <w:pPr>
+        <w:ind w:left="3600" w:hanging="360"/>
+      </w:pPr>
+      <w:rPr>
+        <w:rFonts w:ascii="Courier New" w:hAnsi="Courier New" w:cs="Courier New" w:hint="default"/>
+      </w:rPr>
+    </w:lvl>
+    <w:lvl w:ilvl="5" w:tplc="04090005" w:tentative="1">
+      <w:start w:val="1"/>
+      <w:numFmt w:val="bullet"/>
+      <w:lvlText w:val=""/>
+      <w:lvlJc w:val="left"/>
+      <w:pPr>
+        <w:ind w:left="4320" w:hanging="360"/>
+      </w:pPr>
+      <w:rPr>
+        <w:rFonts w:ascii="Wingdings" w:hAnsi="Wingdings" w:hint="default"/>
+      </w:rPr>
+    </w:lvl>
+    <w:lvl w:ilvl="6" w:tplc="04090001" w:tentative="1">
+      <w:start w:val="1"/>
+      <w:numFmt w:val="bullet"/>
+      <w:lvlText w:val=""/>
+      <w:lvlJc w:val="left"/>
+      <w:pPr>
+        <w:ind w:left="5040" w:hanging="360"/>
+      </w:pPr>
+      <w:rPr>
+        <w:rFonts w:ascii="Symbol" w:hAnsi="Symbol" w:hint="default"/>
+      </w:rPr>
+    </w:lvl>
+    <w:lvl w:ilvl="7" w:tplc="04090003" w:tentative="1">
+      <w:start w:val="1"/>
+      <w:numFmt w:val="bullet"/>
+      <w:lvlText w:val="o"/>
+      <w:lvlJc w:val="left"/>
+      <w:pPr>
+        <w:ind w:left="5760" w:hanging="360"/>
+      </w:pPr>
+      <w:rPr>
+        <w:rFonts w:ascii="Courier New" w:hAnsi="Courier New" w:cs="Courier New" w:hint="default"/>
+      </w:rPr>
+    </w:lvl>
+    <w:lvl w:ilvl="8" w:tplc="04090005" w:tentative="1">
+      <w:start w:val="1"/>
+      <w:numFmt w:val="bullet"/>
+      <w:lvlText w:val=""/>
+      <w:lvlJc w:val="left"/>
+      <w:pPr>
+        <w:ind w:left="6480" w:hanging="360"/>
+      </w:pPr>
+      <w:rPr>
+        <w:rFonts w:ascii="Wingdings" w:hAnsi="Wingdings" w:hint="default"/>
+      </w:rPr>
+    </w:lvl>
+  </w:abstractNum>
+  <w:abstractNum w:abstractNumId="4" w15:restartNumberingAfterBreak="0">
+    <w:nsid w:val="56D02F38"/>
+    <w:multiLevelType w:val="hybridMultilevel"/>
+    <w:tmpl w:val="408CC1E6"/>
+    <w:lvl w:ilvl="0" w:tplc="04090001">
+      <w:start w:val="1"/>
+      <w:numFmt w:val="bullet"/>
+      <w:lvlText w:val=""/>
+      <w:lvlJc w:val="left"/>
+      <w:pPr>
+        <w:ind w:left="720" w:hanging="360"/>
+      </w:pPr>
+      <w:rPr>
+        <w:rFonts w:ascii="Symbol" w:hAnsi="Symbol" w:hint="default"/>
+      </w:rPr>
+    </w:lvl>
+    <w:lvl w:ilvl="1" w:tplc="04090003">
+      <w:start w:val="1"/>
+      <w:numFmt w:val="bullet"/>
+      <w:lvlText w:val="o"/>
+      <w:lvlJc w:val="left"/>
+      <w:pPr>
+        <w:ind w:left="1440" w:hanging="360"/>
+      </w:pPr>
+      <w:rPr>
+        <w:rFonts w:ascii="Courier New" w:hAnsi="Courier New" w:cs="Courier New" w:hint="default"/>
+      </w:rPr>
+    </w:lvl>
+    <w:lvl w:ilvl="2" w:tplc="04090005" w:tentative="1">
+      <w:start w:val="1"/>
+      <w:numFmt w:val="bullet"/>
+      <w:lvlText w:val=""/>
+      <w:lvlJc w:val="left"/>
+      <w:pPr>
+        <w:ind w:left="2160" w:hanging="360"/>
+      </w:pPr>
+      <w:rPr>
+        <w:rFonts w:ascii="Wingdings" w:hAnsi="Wingdings" w:hint="default"/>
+      </w:rPr>
+    </w:lvl>
+    <w:lvl w:ilvl="3" w:tplc="04090001" w:tentative="1">
+      <w:start w:val="1"/>
+      <w:numFmt w:val="bullet"/>
+      <w:lvlText w:val=""/>
+      <w:lvlJc w:val="left"/>
+      <w:pPr>
+        <w:ind w:left="2880" w:hanging="360"/>
+      </w:pPr>
+      <w:rPr>
+        <w:rFonts w:ascii="Symbol" w:hAnsi="Symbol" w:hint="default"/>
+      </w:rPr>
+    </w:lvl>
+    <w:lvl w:ilvl="4" w:tplc="04090003" w:tentative="1">
+      <w:start w:val="1"/>
+      <w:numFmt w:val="bullet"/>
+      <w:lvlText w:val="o"/>
+      <w:lvlJc w:val="left"/>
+      <w:pPr>
+        <w:ind w:left="3600" w:hanging="360"/>
+      </w:pPr>
+      <w:rPr>
+        <w:rFonts w:ascii="Courier New" w:hAnsi="Courier New" w:cs="Courier New" w:hint="default"/>
+      </w:rPr>
+    </w:lvl>
+    <w:lvl w:ilvl="5" w:tplc="04090005" w:tentative="1">
+      <w:start w:val="1"/>
+      <w:numFmt w:val="bullet"/>
+      <w:lvlText w:val=""/>
+      <w:lvlJc w:val="left"/>
+      <w:pPr>
+        <w:ind w:left="4320" w:hanging="360"/>
+      </w:pPr>
+      <w:rPr>
+        <w:rFonts w:ascii="Wingdings" w:hAnsi="Wingdings" w:hint="default"/>
+      </w:rPr>
+    </w:lvl>
+    <w:lvl w:ilvl="6" w:tplc="04090001" w:tentative="1">
+      <w:start w:val="1"/>
+      <w:numFmt w:val="bullet"/>
+      <w:lvlText w:val=""/>
+      <w:lvlJc w:val="left"/>
+      <w:pPr>
+        <w:ind w:left="5040" w:hanging="360"/>
+      </w:pPr>
+      <w:rPr>
+        <w:rFonts w:ascii="Symbol" w:hAnsi="Symbol" w:hint="default"/>
+      </w:rPr>
+    </w:lvl>
+    <w:lvl w:ilvl="7" w:tplc="04090003" w:tentative="1">
+      <w:start w:val="1"/>
+      <w:numFmt w:val="bullet"/>
+      <w:lvlText w:val="o"/>
+      <w:lvlJc w:val="left"/>
+      <w:pPr>
+        <w:ind w:left="5760" w:hanging="360"/>
+      </w:pPr>
+      <w:rPr>
+        <w:rFonts w:ascii="Courier New" w:hAnsi="Courier New" w:cs="Courier New" w:hint="default"/>
+      </w:rPr>
+    </w:lvl>
+    <w:lvl w:ilvl="8" w:tplc="04090005" w:tentative="1">
+      <w:start w:val="1"/>
+      <w:numFmt w:val="bullet"/>
+      <w:lvlText w:val=""/>
+      <w:lvlJc w:val="left"/>
+      <w:pPr>
+        <w:ind w:left="6480" w:hanging="360"/>
+      </w:pPr>
+      <w:rPr>
+        <w:rFonts w:ascii="Wingdings" w:hAnsi="Wingdings" w:hint="default"/>
+      </w:rPr>
+    </w:lvl>
+  </w:abstractNum>
+  <w:abstractNum w:abstractNumId="5" w15:restartNumberingAfterBreak="0">
+    <w:nsid w:val="71B0393E"/>
+    <w:multiLevelType w:val="hybridMultilevel"/>
+    <w:tmpl w:val="F2BCB9B4"/>
+    <w:lvl w:ilvl="0" w:tplc="04090001">
+      <w:start w:val="1"/>
+      <w:numFmt w:val="bullet"/>
+      <w:lvlText w:val=""/>
+      <w:lvlJc w:val="left"/>
+      <w:pPr>
+        <w:ind w:left="720" w:hanging="360"/>
+      </w:pPr>
+      <w:rPr>
+        <w:rFonts w:ascii="Symbol" w:hAnsi="Symbol" w:hint="default"/>
+      </w:rPr>
+    </w:lvl>
+    <w:lvl w:ilvl="1" w:tplc="04090003" w:tentative="1">
+      <w:start w:val="1"/>
+      <w:numFmt w:val="bullet"/>
+      <w:lvlText w:val="o"/>
+      <w:lvlJc w:val="left"/>
+      <w:pPr>
+        <w:ind w:left="1440" w:hanging="360"/>
+      </w:pPr>
+      <w:rPr>
+        <w:rFonts w:ascii="Courier New" w:hAnsi="Courier New" w:cs="Courier New" w:hint="default"/>
+      </w:rPr>
+    </w:lvl>
+    <w:lvl w:ilvl="2" w:tplc="04090005" w:tentative="1">
+      <w:start w:val="1"/>
+      <w:numFmt w:val="bullet"/>
+      <w:lvlText w:val=""/>
+      <w:lvlJc w:val="left"/>
+      <w:pPr>
+        <w:ind w:left="2160" w:hanging="360"/>
+      </w:pPr>
+      <w:rPr>
+        <w:rFonts w:ascii="Wingdings" w:hAnsi="Wingdings" w:hint="default"/>
+      </w:rPr>
+    </w:lvl>
+    <w:lvl w:ilvl="3" w:tplc="04090001" w:tentative="1">
+      <w:start w:val="1"/>
+      <w:numFmt w:val="bullet"/>
+      <w:lvlText w:val=""/>
+      <w:lvlJc w:val="left"/>
+      <w:pPr>
+        <w:ind w:left="2880" w:hanging="360"/>
+      </w:pPr>
+      <w:rPr>
+        <w:rFonts w:ascii="Symbol" w:hAnsi="Symbol" w:hint="default"/>
+      </w:rPr>
+    </w:lvl>
+    <w:lvl w:ilvl="4" w:tplc="04090003" w:tentative="1">
+      <w:start w:val="1"/>
+      <w:numFmt w:val="bullet"/>
+      <w:lvlText w:val="o"/>
+      <w:lvlJc w:val="left"/>
+      <w:pPr>
+        <w:ind w:left="3600" w:hanging="360"/>
+      </w:pPr>
+      <w:rPr>
+        <w:rFonts w:ascii="Courier New" w:hAnsi="Courier New" w:cs="Courier New" w:hint="default"/>
+      </w:rPr>
+    </w:lvl>
+    <w:lvl w:ilvl="5" w:tplc="04090005" w:tentative="1">
+      <w:start w:val="1"/>
+      <w:numFmt w:val="bullet"/>
+      <w:lvlText w:val=""/>
+      <w:lvlJc w:val="left"/>
+      <w:pPr>
+        <w:ind w:left="4320" w:hanging="360"/>
+      </w:pPr>
+      <w:rPr>
+        <w:rFonts w:ascii="Wingdings" w:hAnsi="Wingdings" w:hint="default"/>
+      </w:rPr>
+    </w:lvl>
+    <w:lvl w:ilvl="6" w:tplc="04090001" w:tentative="1">
+      <w:start w:val="1"/>
+      <w:numFmt w:val="bullet"/>
+      <w:lvlText w:val=""/>
+      <w:lvlJc w:val="left"/>
+      <w:pPr>
+        <w:ind w:left="5040" w:hanging="360"/>
+      </w:pPr>
+      <w:rPr>
+        <w:rFonts w:ascii="Symbol" w:hAnsi="Symbol" w:hint="default"/>
+      </w:rPr>
+    </w:lvl>
+    <w:lvl w:ilvl="7" w:tplc="04090003" w:tentative="1">
+      <w:start w:val="1"/>
+      <w:numFmt w:val="bullet"/>
+      <w:lvlText w:val="o"/>
+      <w:lvlJc w:val="left"/>
+      <w:pPr>
+        <w:ind w:left="5760" w:hanging="360"/>
+      </w:pPr>
+      <w:rPr>
+        <w:rFonts w:ascii="Courier New" w:hAnsi="Courier New" w:cs="Courier New" w:hint="default"/>
+      </w:rPr>
+    </w:lvl>
+    <w:lvl w:ilvl="8" w:tplc="04090005" w:tentative="1">
+      <w:start w:val="1"/>
+      <w:numFmt w:val="bullet"/>
+      <w:lvlText w:val=""/>
+      <w:lvlJc w:val="left"/>
+      <w:pPr>
+        <w:ind w:left="6480" w:hanging="360"/>
+      </w:pPr>
+      <w:rPr>
+        <w:rFonts w:ascii="Wingdings" w:hAnsi="Wingdings" w:hint="default"/>
+      </w:rPr>
+    </w:lvl>
+  </w:abstractNum>
+  <w:abstractNum w:abstractNumId="6" w15:restartNumberingAfterBreak="0">
+    <w:nsid w:val="72B55424"/>
+    <w:multiLevelType w:val="hybridMultilevel"/>
+    <w:tmpl w:val="0394BBEA"/>
+    <w:lvl w:ilvl="0" w:tplc="04090001">
+      <w:start w:val="1"/>
+      <w:numFmt w:val="bullet"/>
+      <w:lvlText w:val=""/>
+      <w:lvlJc w:val="left"/>
+      <w:pPr>
+        <w:ind w:left="720" w:hanging="360"/>
+      </w:pPr>
+      <w:rPr>
+        <w:rFonts w:ascii="Symbol" w:hAnsi="Symbol" w:hint="default"/>
+      </w:rPr>
+    </w:lvl>
+    <w:lvl w:ilvl="1" w:tplc="04090003" w:tentative="1">
+      <w:start w:val="1"/>
+      <w:numFmt w:val="bullet"/>
+      <w:lvlText w:val="o"/>
+      <w:lvlJc w:val="left"/>
+      <w:pPr>
+        <w:ind w:left="1440" w:hanging="360"/>
+      </w:pPr>
+      <w:rPr>
+        <w:rFonts w:ascii="Courier New" w:hAnsi="Courier New" w:cs="Courier New" w:hint="default"/>
+      </w:rPr>
+    </w:lvl>
+    <w:lvl w:ilvl="2" w:tplc="04090005" w:tentative="1">
+      <w:start w:val="1"/>
+      <w:numFmt w:val="bullet"/>
+      <w:lvlText w:val=""/>
+      <w:lvlJc w:val="left"/>
+      <w:pPr>
+        <w:ind w:left="2160" w:hanging="360"/>
+      </w:pPr>
+      <w:rPr>
+        <w:rFonts w:ascii="Wingdings" w:hAnsi="Wingdings" w:hint="default"/>
+      </w:rPr>
+    </w:lvl>
+    <w:lvl w:ilvl="3" w:tplc="04090001" w:tentative="1">
+      <w:start w:val="1"/>
+      <w:numFmt w:val="bullet"/>
+      <w:lvlText w:val=""/>
+      <w:lvlJc w:val="left"/>
+      <w:pPr>
+        <w:ind w:left="2880" w:hanging="360"/>
+      </w:pPr>
+      <w:rPr>
+        <w:rFonts w:ascii="Symbol" w:hAnsi="Symbol" w:hint="default"/>
+      </w:rPr>
+    </w:lvl>
+    <w:lvl w:ilvl="4" w:tplc="04090003" w:tentative="1">
+      <w:start w:val="1"/>
+      <w:numFmt w:val="bullet"/>
+      <w:lvlText w:val="o"/>
+      <w:lvlJc w:val="left"/>
+      <w:pPr>
+        <w:ind w:left="3600" w:hanging="360"/>
+      </w:pPr>
+      <w:rPr>
+        <w:rFonts w:ascii="Courier New" w:hAnsi="Courier New" w:cs="Courier New" w:hint="default"/>
+      </w:rPr>
+    </w:lvl>
+    <w:lvl w:ilvl="5" w:tplc="04090005" w:tentative="1">
+      <w:start w:val="1"/>
+      <w:numFmt w:val="bullet"/>
+      <w:lvlText w:val=""/>
+      <w:lvlJc w:val="left"/>
+      <w:pPr>
+        <w:ind w:left="4320" w:hanging="360"/>
+      </w:pPr>
+      <w:rPr>
+        <w:rFonts w:ascii="Wingdings" w:hAnsi="Wingdings" w:hint="default"/>
+      </w:rPr>
+    </w:lvl>
+    <w:lvl w:ilvl="6" w:tplc="04090001" w:tentative="1">
+      <w:start w:val="1"/>
+      <w:numFmt w:val="bullet"/>
+      <w:lvlText w:val=""/>
+      <w:lvlJc w:val="left"/>
+      <w:pPr>
+        <w:ind w:left="5040" w:hanging="360"/>
+      </w:pPr>
+      <w:rPr>
+        <w:rFonts w:ascii="Symbol" w:hAnsi="Symbol" w:hint="default"/>
+      </w:rPr>
+    </w:lvl>
+    <w:lvl w:ilvl="7" w:tplc="04090003" w:tentative="1">
+      <w:start w:val="1"/>
+      <w:numFmt w:val="bullet"/>
+      <w:lvlText w:val="o"/>
+      <w:lvlJc w:val="left"/>
+      <w:pPr>
+        <w:ind w:left="5760" w:hanging="360"/>
+      </w:pPr>
+      <w:rPr>
+        <w:rFonts w:ascii="Courier New" w:hAnsi="Courier New" w:cs="Courier New" w:hint="default"/>
+      </w:rPr>
+    </w:lvl>
+    <w:lvl w:ilvl="8" w:tplc="04090005" w:tentative="1">
+      <w:start w:val="1"/>
+      <w:numFmt w:val="bullet"/>
+      <w:lvlText w:val=""/>
+      <w:lvlJc w:val="left"/>
+      <w:pPr>
+        <w:ind w:left="6480" w:hanging="360"/>
+      </w:pPr>
+      <w:rPr>
+        <w:rFonts w:ascii="Wingdings" w:hAnsi="Wingdings" w:hint="default"/>
+      </w:rPr>
+    </w:lvl>
+  </w:abstractNum>
+  <w:abstractNum w:abstractNumId="7" w15:restartNumberingAfterBreak="0">
+    <w:nsid w:val="7EF14052"/>
+    <w:multiLevelType w:val="hybridMultilevel"/>
+    <w:tmpl w:val="2612D8F6"/>
+    <w:lvl w:ilvl="0" w:tplc="04090001">
+      <w:start w:val="1"/>
+      <w:numFmt w:val="bullet"/>
+      <w:lvlText w:val=""/>
+      <w:lvlJc w:val="left"/>
+      <w:pPr>
+        <w:ind w:left="720" w:hanging="360"/>
+      </w:pPr>
+      <w:rPr>
+        <w:rFonts w:ascii="Symbol" w:hAnsi="Symbol" w:hint="default"/>
       </w:rPr>
     </w:lvl>
     <w:lvl w:ilvl="1" w:tplc="04090003" w:tentative="1">
@@ -999,7 +3928,25 @@
     <w:abstractNumId w:val="0"/>
   </w:num>
   <w:num w:numId="2" w16cid:durableId="21975643">
+    <w:abstractNumId w:val="3"/>
+  </w:num>
+  <w:num w:numId="3" w16cid:durableId="171383221">
+    <w:abstractNumId w:val="5"/>
+  </w:num>
+  <w:num w:numId="4" w16cid:durableId="1008407631">
+    <w:abstractNumId w:val="4"/>
+  </w:num>
+  <w:num w:numId="5" w16cid:durableId="638340513">
     <w:abstractNumId w:val="1"/>
+  </w:num>
+  <w:num w:numId="6" w16cid:durableId="613905549">
+    <w:abstractNumId w:val="6"/>
+  </w:num>
+  <w:num w:numId="7" w16cid:durableId="469054407">
+    <w:abstractNumId w:val="7"/>
+  </w:num>
+  <w:num w:numId="8" w16cid:durableId="209610542">
+    <w:abstractNumId w:val="2"/>
   </w:num>
 </w:numbering>
 </file>
@@ -1921,6 +4868,25 @@
       <w:spacing w:val="5"/>
     </w:rPr>
   </w:style>
+  <w:style w:type="table" w:styleId="TableGrid">
+    <w:name w:val="Table Grid"/>
+    <w:basedOn w:val="TableNormal"/>
+    <w:uiPriority w:val="39"/>
+    <w:rsid w:val="00C839B2"/>
+    <w:pPr>
+      <w:spacing w:after="0" w:line="240" w:lineRule="auto"/>
+    </w:pPr>
+    <w:tblPr>
+      <w:tblBorders>
+        <w:top w:val="single" w:sz="4" w:space="0" w:color="auto"/>
+        <w:left w:val="single" w:sz="4" w:space="0" w:color="auto"/>
+        <w:bottom w:val="single" w:sz="4" w:space="0" w:color="auto"/>
+        <w:right w:val="single" w:sz="4" w:space="0" w:color="auto"/>
+        <w:insideH w:val="single" w:sz="4" w:space="0" w:color="auto"/>
+        <w:insideV w:val="single" w:sz="4" w:space="0" w:color="auto"/>
+      </w:tblBorders>
+    </w:tblPr>
+  </w:style>
 </w:styles>
 </file>
 

</xml_diff>

<commit_message>
Fixed error in ERD
Fix error with relationships among entities using proper notation to represent inter entity relationships.
</commit_message>
<xml_diff>
--- a/TEAM_2_SCOPE_DEFINITION.docx
+++ b/TEAM_2_SCOPE_DEFINITION.docx
@@ -124,35 +124,7 @@
         <w:rPr>
           <w:rFonts w:ascii="Times New Roman" w:hAnsi="Times New Roman" w:cs="Times New Roman"/>
         </w:rPr>
-        <w:t xml:space="preserve">s currently only tracked by three out of four departments at </w:t>
-      </w:r>
-      <w:proofErr w:type="spellStart"/>
-      <w:r>
-        <w:rPr>
-          <w:rFonts w:ascii="Times New Roman" w:hAnsi="Times New Roman" w:cs="Times New Roman"/>
-        </w:rPr>
-        <w:t>Kiczan</w:t>
-      </w:r>
-      <w:proofErr w:type="spellEnd"/>
-      <w:r>
-        <w:rPr>
-          <w:rFonts w:ascii="Times New Roman" w:hAnsi="Times New Roman" w:cs="Times New Roman"/>
-        </w:rPr>
-        <w:t xml:space="preserve"> Manufacturing. This data is tracked using a Microsoft Access database and Microsoft Excel workbook. For management at </w:t>
-      </w:r>
-      <w:proofErr w:type="spellStart"/>
-      <w:r>
-        <w:rPr>
-          <w:rFonts w:ascii="Times New Roman" w:hAnsi="Times New Roman" w:cs="Times New Roman"/>
-        </w:rPr>
-        <w:t>Kiczan</w:t>
-      </w:r>
-      <w:proofErr w:type="spellEnd"/>
-      <w:r>
-        <w:rPr>
-          <w:rFonts w:ascii="Times New Roman" w:hAnsi="Times New Roman" w:cs="Times New Roman"/>
-        </w:rPr>
-        <w:t xml:space="preserve"> Manufacturing to accurately track work orders through the fabrication process after a purchase order is received from a customer, the fourth </w:t>
+        <w:t xml:space="preserve">s currently only tracked by three out of four departments at Kiczan Manufacturing. This data is tracked using a Microsoft Access database and Microsoft Excel workbook. For management at Kiczan Manufacturing to accurately track work orders through the fabrication process after a purchase order is received from a customer, the fourth </w:t>
       </w:r>
       <w:r>
         <w:rPr>
@@ -257,21 +229,7 @@
         <w:rPr>
           <w:rFonts w:ascii="Times New Roman" w:hAnsi="Times New Roman" w:cs="Times New Roman"/>
         </w:rPr>
-        <w:t xml:space="preserve">Record retrieval and </w:t>
-      </w:r>
-      <w:proofErr w:type="gramStart"/>
-      <w:r>
-        <w:rPr>
-          <w:rFonts w:ascii="Times New Roman" w:hAnsi="Times New Roman" w:cs="Times New Roman"/>
-        </w:rPr>
-        <w:t>sort</w:t>
-      </w:r>
-      <w:proofErr w:type="gramEnd"/>
-      <w:r>
-        <w:rPr>
-          <w:rFonts w:ascii="Times New Roman" w:hAnsi="Times New Roman" w:cs="Times New Roman"/>
-        </w:rPr>
-        <w:t xml:space="preserve"> mechanisms to present department managers with accurate production data.</w:t>
+        <w:t>Record retrieval and sort mechanisms to present department managers with accurate production data.</w:t>
       </w:r>
     </w:p>
     <w:p>
@@ -353,21 +311,7 @@
         <w:rPr>
           <w:rFonts w:ascii="Times New Roman" w:hAnsi="Times New Roman" w:cs="Times New Roman"/>
         </w:rPr>
-        <w:t xml:space="preserve"> access will provide those with </w:t>
-      </w:r>
-      <w:proofErr w:type="gramStart"/>
-      <w:r>
-        <w:rPr>
-          <w:rFonts w:ascii="Times New Roman" w:hAnsi="Times New Roman" w:cs="Times New Roman"/>
-        </w:rPr>
-        <w:t>access</w:t>
-      </w:r>
-      <w:proofErr w:type="gramEnd"/>
-      <w:r>
-        <w:rPr>
-          <w:rFonts w:ascii="Times New Roman" w:hAnsi="Times New Roman" w:cs="Times New Roman"/>
-        </w:rPr>
-        <w:t xml:space="preserve"> the ability to find sought after information in a self-reliant manner.</w:t>
+        <w:t xml:space="preserve"> access will provide those with access the ability to find sought after information in a self-reliant manner.</w:t>
       </w:r>
     </w:p>
     <w:p>
@@ -716,10 +660,10 @@
       </w:pPr>
       <w:r>
         <w:drawing>
-          <wp:inline distT="0" distB="0" distL="0" distR="0" wp14:anchorId="2C5320C3" wp14:editId="2D938BA1">
-            <wp:extent cx="5943600" cy="4193540"/>
-            <wp:effectExtent l="0" t="0" r="0" b="0"/>
-            <wp:docPr id="684050750" name="Picture 1" descr="A computer screen shot of a diagram&#10;&#10;AI-generated content may be incorrect."/>
+          <wp:inline distT="0" distB="0" distL="0" distR="0" wp14:anchorId="22C3C278" wp14:editId="5AEECC73">
+            <wp:extent cx="6238875" cy="1630680"/>
+            <wp:effectExtent l="0" t="0" r="9525" b="7620"/>
+            <wp:docPr id="921030333" name="Picture 1" descr="A screenshot of a computer&#10;&#10;AI-generated content may be incorrect."/>
             <wp:cNvGraphicFramePr>
               <a:graphicFrameLocks xmlns:a="http://schemas.openxmlformats.org/drawingml/2006/main" noChangeAspect="1"/>
             </wp:cNvGraphicFramePr>
@@ -727,7 +671,7 @@
               <a:graphicData uri="http://schemas.openxmlformats.org/drawingml/2006/picture">
                 <pic:pic xmlns:pic="http://schemas.openxmlformats.org/drawingml/2006/picture">
                   <pic:nvPicPr>
-                    <pic:cNvPr id="684050750" name="Picture 1" descr="A computer screen shot of a diagram&#10;&#10;AI-generated content may be incorrect."/>
+                    <pic:cNvPr id="921030333" name="Picture 1" descr="A screenshot of a computer&#10;&#10;AI-generated content may be incorrect."/>
                     <pic:cNvPicPr/>
                   </pic:nvPicPr>
                   <pic:blipFill>
@@ -739,7 +683,7 @@
                   <pic:spPr>
                     <a:xfrm>
                       <a:off x="0" y="0"/>
-                      <a:ext cx="5943600" cy="4193540"/>
+                      <a:ext cx="6238875" cy="1630680"/>
                     </a:xfrm>
                     <a:prstGeom prst="rect">
                       <a:avLst/>
@@ -761,6 +705,16 @@
           <w:bCs/>
         </w:rPr>
       </w:pPr>
+    </w:p>
+    <w:p>
+      <w:pPr>
+        <w:spacing w:after="0" w:line="240" w:lineRule="auto"/>
+        <w:rPr>
+          <w:rFonts w:ascii="Times New Roman" w:hAnsi="Times New Roman" w:cs="Times New Roman"/>
+          <w:b/>
+          <w:bCs/>
+        </w:rPr>
+      </w:pPr>
       <w:r>
         <w:rPr>
           <w:rFonts w:ascii="Times New Roman" w:hAnsi="Times New Roman" w:cs="Times New Roman"/>
@@ -871,88 +825,6 @@
     </w:p>
     <w:p>
       <w:pPr>
-        <w:pStyle w:val="ListParagraph"/>
-        <w:spacing w:after="0" w:line="240" w:lineRule="auto"/>
-        <w:rPr>
-          <w:rFonts w:ascii="Times New Roman" w:hAnsi="Times New Roman" w:cs="Times New Roman"/>
-        </w:rPr>
-      </w:pPr>
-    </w:p>
-    <w:p>
-      <w:pPr>
-        <w:pStyle w:val="ListParagraph"/>
-        <w:spacing w:after="0" w:line="240" w:lineRule="auto"/>
-        <w:rPr>
-          <w:rFonts w:ascii="Times New Roman" w:hAnsi="Times New Roman" w:cs="Times New Roman"/>
-        </w:rPr>
-      </w:pPr>
-    </w:p>
-    <w:p>
-      <w:pPr>
-        <w:pStyle w:val="ListParagraph"/>
-        <w:spacing w:after="0" w:line="240" w:lineRule="auto"/>
-        <w:rPr>
-          <w:rFonts w:ascii="Times New Roman" w:hAnsi="Times New Roman" w:cs="Times New Roman"/>
-        </w:rPr>
-      </w:pPr>
-    </w:p>
-    <w:p>
-      <w:pPr>
-        <w:pStyle w:val="ListParagraph"/>
-        <w:spacing w:after="0" w:line="240" w:lineRule="auto"/>
-        <w:rPr>
-          <w:rFonts w:ascii="Times New Roman" w:hAnsi="Times New Roman" w:cs="Times New Roman"/>
-        </w:rPr>
-      </w:pPr>
-    </w:p>
-    <w:p>
-      <w:pPr>
-        <w:pStyle w:val="ListParagraph"/>
-        <w:spacing w:after="0" w:line="240" w:lineRule="auto"/>
-        <w:rPr>
-          <w:rFonts w:ascii="Times New Roman" w:hAnsi="Times New Roman" w:cs="Times New Roman"/>
-        </w:rPr>
-      </w:pPr>
-    </w:p>
-    <w:p>
-      <w:pPr>
-        <w:pStyle w:val="ListParagraph"/>
-        <w:spacing w:after="0" w:line="240" w:lineRule="auto"/>
-        <w:rPr>
-          <w:rFonts w:ascii="Times New Roman" w:hAnsi="Times New Roman" w:cs="Times New Roman"/>
-        </w:rPr>
-      </w:pPr>
-    </w:p>
-    <w:p>
-      <w:pPr>
-        <w:pStyle w:val="ListParagraph"/>
-        <w:spacing w:after="0" w:line="240" w:lineRule="auto"/>
-        <w:rPr>
-          <w:rFonts w:ascii="Times New Roman" w:hAnsi="Times New Roman" w:cs="Times New Roman"/>
-        </w:rPr>
-      </w:pPr>
-    </w:p>
-    <w:p>
-      <w:pPr>
-        <w:pStyle w:val="ListParagraph"/>
-        <w:spacing w:after="0" w:line="240" w:lineRule="auto"/>
-        <w:rPr>
-          <w:rFonts w:ascii="Times New Roman" w:hAnsi="Times New Roman" w:cs="Times New Roman"/>
-        </w:rPr>
-      </w:pPr>
-    </w:p>
-    <w:p>
-      <w:pPr>
-        <w:pStyle w:val="ListParagraph"/>
-        <w:spacing w:after="0" w:line="240" w:lineRule="auto"/>
-        <w:rPr>
-          <w:rFonts w:ascii="Times New Roman" w:hAnsi="Times New Roman" w:cs="Times New Roman"/>
-        </w:rPr>
-      </w:pPr>
-    </w:p>
-    <w:p>
-      <w:pPr>
-        <w:pStyle w:val="ListParagraph"/>
         <w:spacing w:after="0" w:line="240" w:lineRule="auto"/>
         <w:rPr>
           <w:rFonts w:ascii="Times New Roman" w:hAnsi="Times New Roman" w:cs="Times New Roman"/>
@@ -1789,15 +1661,7 @@
                 <w:b/>
                 <w:bCs/>
               </w:rPr>
-              <w:t xml:space="preserve">CUSTOMER_ID </w:t>
-            </w:r>
-            <w:r>
-              <w:rPr>
-                <w:rFonts w:ascii="Times New Roman" w:hAnsi="Times New Roman" w:cs="Times New Roman"/>
-                <w:b/>
-                <w:bCs/>
-              </w:rPr>
-              <w:t>(Integer)</w:t>
+              <w:t>CUSTOMER_ID (Integer)</w:t>
             </w:r>
           </w:p>
         </w:tc>
@@ -1826,15 +1690,7 @@
                 <w:b/>
                 <w:bCs/>
               </w:rPr>
-              <w:t xml:space="preserve">OPERATOR_ID </w:t>
-            </w:r>
-            <w:r>
-              <w:rPr>
-                <w:rFonts w:ascii="Times New Roman" w:hAnsi="Times New Roman" w:cs="Times New Roman"/>
-                <w:b/>
-                <w:bCs/>
-              </w:rPr>
-              <w:t>(Integer)</w:t>
+              <w:t>OPERATOR_ID (Integer)</w:t>
             </w:r>
           </w:p>
         </w:tc>
@@ -1858,23 +1714,7 @@
                 <w:b/>
                 <w:bCs/>
               </w:rPr>
-              <w:t>OPERATOR_ID</w:t>
-            </w:r>
-            <w:r>
-              <w:rPr>
-                <w:rFonts w:ascii="Times New Roman" w:hAnsi="Times New Roman" w:cs="Times New Roman"/>
-                <w:b/>
-                <w:bCs/>
-              </w:rPr>
-              <w:t xml:space="preserve"> </w:t>
-            </w:r>
-            <w:r>
-              <w:rPr>
-                <w:rFonts w:ascii="Times New Roman" w:hAnsi="Times New Roman" w:cs="Times New Roman"/>
-                <w:b/>
-                <w:bCs/>
-              </w:rPr>
-              <w:t>(Integer)</w:t>
+              <w:t>OPERATOR_ID (Integer)</w:t>
             </w:r>
           </w:p>
         </w:tc>
@@ -2033,15 +1873,7 @@
                 <w:b/>
                 <w:bCs/>
               </w:rPr>
-              <w:t>PURCHASE_ORDER_NUMBER (Text</w:t>
-            </w:r>
-            <w:r>
-              <w:rPr>
-                <w:rFonts w:ascii="Times New Roman" w:hAnsi="Times New Roman" w:cs="Times New Roman"/>
-                <w:b/>
-                <w:bCs/>
-              </w:rPr>
-              <w:t>)</w:t>
+              <w:t>PURCHASE_ORDER_NUMBER (Text)</w:t>
             </w:r>
           </w:p>
         </w:tc>
@@ -2070,15 +1902,7 @@
                 <w:b/>
                 <w:bCs/>
               </w:rPr>
-              <w:t xml:space="preserve">QTY </w:t>
-            </w:r>
-            <w:r>
-              <w:rPr>
-                <w:rFonts w:ascii="Times New Roman" w:hAnsi="Times New Roman" w:cs="Times New Roman"/>
-                <w:b/>
-                <w:bCs/>
-              </w:rPr>
-              <w:t>(Integer)</w:t>
+              <w:t>QTY (Integer)</w:t>
             </w:r>
           </w:p>
         </w:tc>
@@ -2377,7 +2201,6 @@
         <w:rPr>
           <w:rFonts w:ascii="Times New Roman" w:hAnsi="Times New Roman" w:cs="Times New Roman"/>
         </w:rPr>
-        <w:lastRenderedPageBreak/>
         <w:t>The system will be available to department managers during the overtime operating hours 7:00 AM to 12:00 PM on Saturday.</w:t>
       </w:r>
     </w:p>
@@ -2498,21 +2321,7 @@
         <w:rPr>
           <w:rFonts w:ascii="Times New Roman" w:hAnsi="Times New Roman" w:cs="Times New Roman"/>
         </w:rPr>
-        <w:t xml:space="preserve">Security policies are assigned and enforced with Microsoft Active Directory for all terminals on the </w:t>
-      </w:r>
-      <w:proofErr w:type="spellStart"/>
-      <w:r>
-        <w:rPr>
-          <w:rFonts w:ascii="Times New Roman" w:hAnsi="Times New Roman" w:cs="Times New Roman"/>
-        </w:rPr>
-        <w:t>Kiczan</w:t>
-      </w:r>
-      <w:proofErr w:type="spellEnd"/>
-      <w:r>
-        <w:rPr>
-          <w:rFonts w:ascii="Times New Roman" w:hAnsi="Times New Roman" w:cs="Times New Roman"/>
-        </w:rPr>
-        <w:t xml:space="preserve"> Windows domain network.</w:t>
+        <w:t>Security policies are assigned and enforced with Microsoft Active Directory for all terminals on the Kiczan Windows domain network.</w:t>
       </w:r>
     </w:p>
     <w:p>
@@ -2649,6 +2458,7 @@
           <w:b/>
           <w:bCs/>
         </w:rPr>
+        <w:lastRenderedPageBreak/>
         <w:t>Feasibility Evaluation</w:t>
       </w:r>
       <w:r>
@@ -2686,30 +2496,14 @@
         <w:rPr>
           <w:rFonts w:ascii="Times New Roman" w:hAnsi="Times New Roman" w:cs="Times New Roman"/>
         </w:rPr>
-        <w:t xml:space="preserve"> </w:t>
-      </w:r>
-      <w:proofErr w:type="spellStart"/>
-      <w:r>
-        <w:rPr>
-          <w:rFonts w:ascii="Times New Roman" w:hAnsi="Times New Roman" w:cs="Times New Roman"/>
-        </w:rPr>
-        <w:t>Kiczan</w:t>
-      </w:r>
-      <w:proofErr w:type="spellEnd"/>
-      <w:r>
-        <w:rPr>
-          <w:rFonts w:ascii="Times New Roman" w:hAnsi="Times New Roman" w:cs="Times New Roman"/>
-        </w:rPr>
-        <w:t xml:space="preserve"> Manufacturing follows a horizontal organization structure comprised of four departments, sales, quality, machining, and fabrication. Each department manager has expressed an interest in the need for a centralized information source to ensure that the jobs received have been entered into the </w:t>
-      </w:r>
-      <w:proofErr w:type="gramStart"/>
-      <w:r>
-        <w:rPr>
-          <w:rFonts w:ascii="Times New Roman" w:hAnsi="Times New Roman" w:cs="Times New Roman"/>
-        </w:rPr>
-        <w:t>businesses</w:t>
-      </w:r>
-      <w:proofErr w:type="gramEnd"/>
+        <w:t xml:space="preserve"> Kiczan Manufacturing follows a horizontal organization structure comprised of four departments, sales, quality, machining, and fabrication. Each department manager has expressed an interest in the need for a centralized information source to ensure that the jobs received have been entered into the </w:t>
+      </w:r>
+      <w:r>
+        <w:rPr>
+          <w:rFonts w:ascii="Times New Roman" w:hAnsi="Times New Roman" w:cs="Times New Roman"/>
+        </w:rPr>
+        <w:t>business</w:t>
+      </w:r>
       <w:r>
         <w:rPr>
           <w:rFonts w:ascii="Times New Roman" w:hAnsi="Times New Roman" w:cs="Times New Roman"/>
@@ -2971,7 +2765,6 @@
         <w:rPr>
           <w:rFonts w:ascii="Times New Roman" w:hAnsi="Times New Roman" w:cs="Times New Roman"/>
         </w:rPr>
-        <w:lastRenderedPageBreak/>
         <w:t>In the event of a loss of connection to an intermediary network device downstream from the server, the terminal(s) connected to the intermediary network device will lose connectivity to the server and database.</w:t>
       </w:r>
     </w:p>

</xml_diff>

<commit_message>
Fixed error in ERD relationships
Change to ERD entities to define primary and foreign keys.
</commit_message>
<xml_diff>
--- a/TEAM_2_SCOPE_DEFINITION.docx
+++ b/TEAM_2_SCOPE_DEFINITION.docx
@@ -652,18 +652,24 @@
     <w:p>
       <w:pPr>
         <w:spacing w:after="0" w:line="240" w:lineRule="auto"/>
-        <w:rPr>
-          <w:rFonts w:ascii="Times New Roman" w:hAnsi="Times New Roman" w:cs="Times New Roman"/>
-          <w:b/>
-          <w:bCs/>
-        </w:rPr>
-      </w:pPr>
-      <w:r>
+        <w:jc w:val="center"/>
+        <w:rPr>
+          <w:rFonts w:ascii="Times New Roman" w:hAnsi="Times New Roman" w:cs="Times New Roman"/>
+          <w:b/>
+          <w:bCs/>
+        </w:rPr>
+      </w:pPr>
+      <w:r>
+        <w:rPr>
+          <w:rFonts w:ascii="Times New Roman" w:hAnsi="Times New Roman" w:cs="Times New Roman"/>
+          <w:b/>
+          <w:bCs/>
+        </w:rPr>
         <w:drawing>
-          <wp:inline distT="0" distB="0" distL="0" distR="0" wp14:anchorId="22C3C278" wp14:editId="5AEECC73">
-            <wp:extent cx="6238875" cy="1630680"/>
-            <wp:effectExtent l="0" t="0" r="9525" b="7620"/>
-            <wp:docPr id="921030333" name="Picture 1" descr="A screenshot of a computer&#10;&#10;AI-generated content may be incorrect."/>
+          <wp:inline distT="0" distB="0" distL="0" distR="0" wp14:anchorId="11BA9DC1" wp14:editId="41147CC8">
+            <wp:extent cx="5943600" cy="1623060"/>
+            <wp:effectExtent l="0" t="0" r="0" b="0"/>
+            <wp:docPr id="1694650266" name="Picture 1" descr="A screenshot of a computer program&#10;&#10;AI-generated content may be incorrect."/>
             <wp:cNvGraphicFramePr>
               <a:graphicFrameLocks xmlns:a="http://schemas.openxmlformats.org/drawingml/2006/main" noChangeAspect="1"/>
             </wp:cNvGraphicFramePr>
@@ -671,7 +677,7 @@
               <a:graphicData uri="http://schemas.openxmlformats.org/drawingml/2006/picture">
                 <pic:pic xmlns:pic="http://schemas.openxmlformats.org/drawingml/2006/picture">
                   <pic:nvPicPr>
-                    <pic:cNvPr id="921030333" name="Picture 1" descr="A screenshot of a computer&#10;&#10;AI-generated content may be incorrect."/>
+                    <pic:cNvPr id="1694650266" name="Picture 1" descr="A screenshot of a computer program&#10;&#10;AI-generated content may be incorrect."/>
                     <pic:cNvPicPr/>
                   </pic:nvPicPr>
                   <pic:blipFill>
@@ -683,7 +689,7 @@
                   <pic:spPr>
                     <a:xfrm>
                       <a:off x="0" y="0"/>
-                      <a:ext cx="6238875" cy="1630680"/>
+                      <a:ext cx="5943600" cy="1623060"/>
                     </a:xfrm>
                     <a:prstGeom prst="rect">
                       <a:avLst/>

</xml_diff>

<commit_message>
Change to ERD relationships
Changed ERD notation to indication mandatory one to many relationships.
</commit_message>
<xml_diff>
--- a/TEAM_2_SCOPE_DEFINITION.docx
+++ b/TEAM_2_SCOPE_DEFINITION.docx
@@ -666,10 +666,10 @@
           <w:bCs/>
         </w:rPr>
         <w:drawing>
-          <wp:inline distT="0" distB="0" distL="0" distR="0" wp14:anchorId="11BA9DC1" wp14:editId="41147CC8">
-            <wp:extent cx="5943600" cy="1623060"/>
+          <wp:inline distT="0" distB="0" distL="0" distR="0" wp14:anchorId="12EDC667" wp14:editId="0F42C876">
+            <wp:extent cx="5943600" cy="1547495"/>
             <wp:effectExtent l="0" t="0" r="0" b="0"/>
-            <wp:docPr id="1694650266" name="Picture 1" descr="A screenshot of a computer program&#10;&#10;AI-generated content may be incorrect."/>
+            <wp:docPr id="707783856" name="Picture 1" descr="A screenshot of a computer&#10;&#10;AI-generated content may be incorrect."/>
             <wp:cNvGraphicFramePr>
               <a:graphicFrameLocks xmlns:a="http://schemas.openxmlformats.org/drawingml/2006/main" noChangeAspect="1"/>
             </wp:cNvGraphicFramePr>
@@ -677,7 +677,7 @@
               <a:graphicData uri="http://schemas.openxmlformats.org/drawingml/2006/picture">
                 <pic:pic xmlns:pic="http://schemas.openxmlformats.org/drawingml/2006/picture">
                   <pic:nvPicPr>
-                    <pic:cNvPr id="1694650266" name="Picture 1" descr="A screenshot of a computer program&#10;&#10;AI-generated content may be incorrect."/>
+                    <pic:cNvPr id="707783856" name="Picture 1" descr="A screenshot of a computer&#10;&#10;AI-generated content may be incorrect."/>
                     <pic:cNvPicPr/>
                   </pic:nvPicPr>
                   <pic:blipFill>
@@ -689,7 +689,7 @@
                   <pic:spPr>
                     <a:xfrm>
                       <a:off x="0" y="0"/>
-                      <a:ext cx="5943600" cy="1623060"/>
+                      <a:ext cx="5943600" cy="1547495"/>
                     </a:xfrm>
                     <a:prstGeom prst="rect">
                       <a:avLst/>
@@ -2464,7 +2464,6 @@
           <w:b/>
           <w:bCs/>
         </w:rPr>
-        <w:lastRenderedPageBreak/>
         <w:t>Feasibility Evaluation</w:t>
       </w:r>
       <w:r>
@@ -2496,6 +2495,7 @@
           <w:b/>
           <w:bCs/>
         </w:rPr>
+        <w:lastRenderedPageBreak/>
         <w:t>Organizational/Culture:</w:t>
       </w:r>
       <w:r>

</xml_diff>

<commit_message>
Added resource feasibility to Scope document
</commit_message>
<xml_diff>
--- a/TEAM_2_SCOPE_DEFINITION.docx
+++ b/TEAM_2_SCOPE_DEFINITION.docx
@@ -2730,6 +2730,152 @@
         </w:rPr>
         <w:t>Resources:</w:t>
       </w:r>
+      <w:r>
+        <w:rPr>
+          <w:rFonts w:ascii="Times New Roman" w:hAnsi="Times New Roman" w:cs="Times New Roman"/>
+          <w:b/>
+          <w:bCs/>
+        </w:rPr>
+        <w:t xml:space="preserve"> </w:t>
+      </w:r>
+      <w:r>
+        <w:rPr>
+          <w:rFonts w:ascii="Times New Roman" w:hAnsi="Times New Roman" w:cs="Times New Roman"/>
+          <w:i/>
+          <w:iCs/>
+        </w:rPr>
+        <w:t>Human Resources</w:t>
+      </w:r>
+      <w:r>
+        <w:rPr>
+          <w:rFonts w:ascii="Times New Roman" w:hAnsi="Times New Roman" w:cs="Times New Roman"/>
+        </w:rPr>
+        <w:t>:</w:t>
+      </w:r>
+      <w:r>
+        <w:rPr>
+          <w:rFonts w:ascii="Times New Roman" w:hAnsi="Times New Roman" w:cs="Times New Roman"/>
+        </w:rPr>
+        <w:t xml:space="preserve"> </w:t>
+      </w:r>
+      <w:r>
+        <w:rPr>
+          <w:rFonts w:ascii="Times New Roman" w:hAnsi="Times New Roman" w:cs="Times New Roman"/>
+        </w:rPr>
+        <w:t xml:space="preserve">The required personnel are already available within </w:t>
+      </w:r>
+      <w:proofErr w:type="spellStart"/>
+      <w:r>
+        <w:rPr>
+          <w:rFonts w:ascii="Times New Roman" w:hAnsi="Times New Roman" w:cs="Times New Roman"/>
+        </w:rPr>
+        <w:t>Kiczan</w:t>
+      </w:r>
+      <w:proofErr w:type="spellEnd"/>
+      <w:r>
+        <w:rPr>
+          <w:rFonts w:ascii="Times New Roman" w:hAnsi="Times New Roman" w:cs="Times New Roman"/>
+        </w:rPr>
+        <w:t xml:space="preserve"> Manufacturing. Department managers and staff will operate and maintain the system, while management can participate in system testing and implementation. No additional hiring is necessary.</w:t>
+      </w:r>
+    </w:p>
+    <w:p>
+      <w:pPr>
+        <w:pStyle w:val="ListParagraph"/>
+        <w:spacing w:after="0" w:line="240" w:lineRule="auto"/>
+        <w:ind w:left="1440"/>
+        <w:rPr>
+          <w:rFonts w:ascii="Times New Roman" w:hAnsi="Times New Roman" w:cs="Times New Roman"/>
+        </w:rPr>
+      </w:pPr>
+      <w:r>
+        <w:rPr>
+          <w:rFonts w:ascii="Times New Roman" w:hAnsi="Times New Roman" w:cs="Times New Roman"/>
+          <w:i/>
+          <w:iCs/>
+        </w:rPr>
+        <w:t>Technological Resources</w:t>
+      </w:r>
+      <w:r>
+        <w:rPr>
+          <w:rFonts w:ascii="Times New Roman" w:hAnsi="Times New Roman" w:cs="Times New Roman"/>
+        </w:rPr>
+        <w:t>:</w:t>
+      </w:r>
+      <w:r>
+        <w:rPr>
+          <w:rFonts w:ascii="Times New Roman" w:hAnsi="Times New Roman" w:cs="Times New Roman"/>
+        </w:rPr>
+        <w:t xml:space="preserve"> </w:t>
+      </w:r>
+      <w:r>
+        <w:rPr>
+          <w:rFonts w:ascii="Times New Roman" w:hAnsi="Times New Roman" w:cs="Times New Roman"/>
+        </w:rPr>
+        <w:t xml:space="preserve">The technological requirements are feasible with existing infrastructure. </w:t>
+      </w:r>
+      <w:proofErr w:type="spellStart"/>
+      <w:r>
+        <w:rPr>
+          <w:rFonts w:ascii="Times New Roman" w:hAnsi="Times New Roman" w:cs="Times New Roman"/>
+        </w:rPr>
+        <w:t>Kiczan</w:t>
+      </w:r>
+      <w:proofErr w:type="spellEnd"/>
+      <w:r>
+        <w:rPr>
+          <w:rFonts w:ascii="Times New Roman" w:hAnsi="Times New Roman" w:cs="Times New Roman"/>
+        </w:rPr>
+        <w:t xml:space="preserve"> Manufacturing already owns the necessary Windows computers and a Windows Server. Community editions of MySQL, Visual Studio, and Windows Forms (.NET) will be used to prevent additional licensing costs.</w:t>
+      </w:r>
+    </w:p>
+    <w:p>
+      <w:pPr>
+        <w:pStyle w:val="ListParagraph"/>
+        <w:spacing w:after="0" w:line="240" w:lineRule="auto"/>
+        <w:ind w:left="1440"/>
+        <w:rPr>
+          <w:rFonts w:ascii="Times New Roman" w:hAnsi="Times New Roman" w:cs="Times New Roman"/>
+        </w:rPr>
+      </w:pPr>
+      <w:r>
+        <w:rPr>
+          <w:rFonts w:ascii="Times New Roman" w:hAnsi="Times New Roman" w:cs="Times New Roman"/>
+          <w:i/>
+          <w:iCs/>
+        </w:rPr>
+        <w:t>Financial Resources</w:t>
+      </w:r>
+      <w:r>
+        <w:rPr>
+          <w:rFonts w:ascii="Times New Roman" w:hAnsi="Times New Roman" w:cs="Times New Roman"/>
+        </w:rPr>
+        <w:t xml:space="preserve">: </w:t>
+      </w:r>
+      <w:r>
+        <w:rPr>
+          <w:rFonts w:ascii="Times New Roman" w:hAnsi="Times New Roman" w:cs="Times New Roman"/>
+        </w:rPr>
+        <w:t>The project is financially feasible despite having no dedicated budget. By relying on community software versions and existing onsite hardware, direct costs are eliminated. Potential indirect costs include staff time for implementation and testing, along with minimal expenses for backup storage devices</w:t>
+      </w:r>
+      <w:r>
+        <w:rPr>
+          <w:rFonts w:ascii="Times New Roman" w:hAnsi="Times New Roman" w:cs="Times New Roman"/>
+        </w:rPr>
+        <w:t>.</w:t>
+      </w:r>
+    </w:p>
+    <w:p>
+      <w:pPr>
+        <w:pStyle w:val="ListParagraph"/>
+        <w:spacing w:after="0" w:line="240" w:lineRule="auto"/>
+        <w:ind w:left="1440"/>
+        <w:rPr>
+          <w:rFonts w:ascii="Times New Roman" w:hAnsi="Times New Roman" w:cs="Times New Roman"/>
+          <w:b/>
+          <w:bCs/>
+        </w:rPr>
+      </w:pPr>
     </w:p>
     <w:p>
       <w:pPr>
@@ -2865,13 +3011,7 @@
         <w:t>Organizational:</w:t>
       </w:r>
       <w:r>
-        <w:t xml:space="preserve"> Department managers and operators must </w:t>
-      </w:r>
-      <w:r>
-        <w:t>transition</w:t>
-      </w:r>
-      <w:r>
-        <w:t xml:space="preserve"> from Excel/Access into the new system. Because training resources are limited, the user interface must remain simple and intuitive.</w:t>
+        <w:t xml:space="preserve"> Department managers and operators must transition from Excel/Access into the new system. Because training resources are limited, the user interface must remain simple and intuitive.</w:t>
       </w:r>
     </w:p>
     <w:p>
@@ -2899,6 +3039,7 @@
         </w:numPr>
       </w:pPr>
       <w:r>
+        <w:lastRenderedPageBreak/>
         <w:t xml:space="preserve">Access is restricted to onsite </w:t>
       </w:r>
       <w:proofErr w:type="gramStart"/>
@@ -4664,7 +4805,6 @@
   <w:style w:type="character" w:default="1" w:styleId="DefaultParagraphFont">
     <w:name w:val="Default Paragraph Font"/>
     <w:uiPriority w:val="1"/>
-    <w:semiHidden/>
     <w:unhideWhenUsed/>
   </w:style>
   <w:style w:type="table" w:default="1" w:styleId="TableNormal">

</xml_diff>

<commit_message>
Added input validation section and added a chart for CRUD clarification
Added a section describing the rules for input validation and added a chart that brings clarity to what CRUD actions can be performed by who.
</commit_message>
<xml_diff>
--- a/TEAM_2_SCOPE_DEFINITION.docx
+++ b/TEAM_2_SCOPE_DEFINITION.docx
@@ -562,13 +562,7 @@
         <w:rPr>
           <w:rFonts w:ascii="Times New Roman" w:hAnsi="Times New Roman" w:cs="Times New Roman"/>
         </w:rPr>
-        <w:t>Reduce the occurrence of work orders completed past their scheduled delivery date</w:t>
-      </w:r>
-      <w:r>
-        <w:rPr>
-          <w:rFonts w:ascii="Times New Roman" w:hAnsi="Times New Roman" w:cs="Times New Roman"/>
-        </w:rPr>
-        <w:t xml:space="preserve"> </w:t>
+        <w:t xml:space="preserve">Reduce the occurrence of work orders completed past their scheduled delivery date </w:t>
       </w:r>
       <w:r>
         <w:rPr>
@@ -851,6 +845,1165 @@
           <w:bCs/>
         </w:rPr>
       </w:pPr>
+      <w:r>
+        <w:rPr>
+          <w:rFonts w:ascii="Times New Roman" w:hAnsi="Times New Roman" w:cs="Times New Roman"/>
+          <w:b/>
+          <w:bCs/>
+        </w:rPr>
+        <w:t>Input Validation &amp; Data Integrity:</w:t>
+      </w:r>
+    </w:p>
+    <w:p>
+      <w:pPr>
+        <w:pStyle w:val="ListParagraph"/>
+        <w:numPr>
+          <w:ilvl w:val="0"/>
+          <w:numId w:val="10"/>
+        </w:numPr>
+        <w:spacing w:after="0" w:line="240" w:lineRule="auto"/>
+        <w:rPr>
+          <w:rFonts w:ascii="Times New Roman" w:hAnsi="Times New Roman" w:cs="Times New Roman"/>
+        </w:rPr>
+      </w:pPr>
+      <w:r>
+        <w:rPr>
+          <w:rFonts w:ascii="Times New Roman" w:hAnsi="Times New Roman" w:cs="Times New Roman"/>
+        </w:rPr>
+        <w:t>Part Number: Must be alphanumeric + hyphen only.</w:t>
+      </w:r>
+    </w:p>
+    <w:p>
+      <w:pPr>
+        <w:pStyle w:val="ListParagraph"/>
+        <w:numPr>
+          <w:ilvl w:val="0"/>
+          <w:numId w:val="10"/>
+        </w:numPr>
+        <w:spacing w:after="0" w:line="240" w:lineRule="auto"/>
+        <w:rPr>
+          <w:rFonts w:ascii="Times New Roman" w:hAnsi="Times New Roman" w:cs="Times New Roman"/>
+        </w:rPr>
+      </w:pPr>
+      <w:r>
+        <w:rPr>
+          <w:rFonts w:ascii="Times New Roman" w:hAnsi="Times New Roman" w:cs="Times New Roman"/>
+        </w:rPr>
+        <w:t>Quantity: Integer ≥ 1. Error if invalid.</w:t>
+      </w:r>
+    </w:p>
+    <w:p>
+      <w:pPr>
+        <w:pStyle w:val="ListParagraph"/>
+        <w:numPr>
+          <w:ilvl w:val="0"/>
+          <w:numId w:val="10"/>
+        </w:numPr>
+        <w:spacing w:after="0" w:line="240" w:lineRule="auto"/>
+        <w:rPr>
+          <w:rFonts w:ascii="Times New Roman" w:hAnsi="Times New Roman" w:cs="Times New Roman"/>
+        </w:rPr>
+      </w:pPr>
+      <w:r>
+        <w:rPr>
+          <w:rFonts w:ascii="Times New Roman" w:hAnsi="Times New Roman" w:cs="Times New Roman"/>
+        </w:rPr>
+        <w:t>Dates: Must be entered in mm/dd/</w:t>
+      </w:r>
+      <w:proofErr w:type="spellStart"/>
+      <w:r>
+        <w:rPr>
+          <w:rFonts w:ascii="Times New Roman" w:hAnsi="Times New Roman" w:cs="Times New Roman"/>
+        </w:rPr>
+        <w:t>yyyy</w:t>
+      </w:r>
+      <w:proofErr w:type="spellEnd"/>
+      <w:r>
+        <w:rPr>
+          <w:rFonts w:ascii="Times New Roman" w:hAnsi="Times New Roman" w:cs="Times New Roman"/>
+        </w:rPr>
+        <w:t xml:space="preserve"> format</w:t>
+      </w:r>
+      <w:r>
+        <w:rPr>
+          <w:rFonts w:ascii="Times New Roman" w:hAnsi="Times New Roman" w:cs="Times New Roman"/>
+        </w:rPr>
+        <w:t>.</w:t>
+      </w:r>
+    </w:p>
+    <w:p>
+      <w:pPr>
+        <w:pStyle w:val="ListParagraph"/>
+        <w:numPr>
+          <w:ilvl w:val="1"/>
+          <w:numId w:val="10"/>
+        </w:numPr>
+        <w:spacing w:after="0" w:line="240" w:lineRule="auto"/>
+        <w:rPr>
+          <w:rFonts w:ascii="Times New Roman" w:hAnsi="Times New Roman" w:cs="Times New Roman"/>
+        </w:rPr>
+      </w:pPr>
+      <w:r>
+        <w:rPr>
+          <w:rFonts w:ascii="Times New Roman" w:hAnsi="Times New Roman" w:cs="Times New Roman"/>
+        </w:rPr>
+        <w:t>Error if Due Date &lt; Received Date.</w:t>
+      </w:r>
+    </w:p>
+    <w:p>
+      <w:pPr>
+        <w:pStyle w:val="ListParagraph"/>
+        <w:numPr>
+          <w:ilvl w:val="0"/>
+          <w:numId w:val="10"/>
+        </w:numPr>
+        <w:spacing w:after="0" w:line="240" w:lineRule="auto"/>
+        <w:rPr>
+          <w:rFonts w:ascii="Times New Roman" w:hAnsi="Times New Roman" w:cs="Times New Roman"/>
+        </w:rPr>
+      </w:pPr>
+      <w:r>
+        <w:rPr>
+          <w:rFonts w:ascii="Times New Roman" w:hAnsi="Times New Roman" w:cs="Times New Roman"/>
+        </w:rPr>
+        <w:t>Purchase Order Number: Must be alphanumeric only (no special characters).</w:t>
+      </w:r>
+    </w:p>
+    <w:p>
+      <w:pPr>
+        <w:pStyle w:val="ListParagraph"/>
+        <w:numPr>
+          <w:ilvl w:val="0"/>
+          <w:numId w:val="10"/>
+        </w:numPr>
+        <w:spacing w:after="0" w:line="240" w:lineRule="auto"/>
+        <w:rPr>
+          <w:rFonts w:ascii="Times New Roman" w:hAnsi="Times New Roman" w:cs="Times New Roman"/>
+        </w:rPr>
+      </w:pPr>
+      <w:r>
+        <w:rPr>
+          <w:rFonts w:ascii="Times New Roman" w:hAnsi="Times New Roman" w:cs="Times New Roman"/>
+        </w:rPr>
+        <w:t>Required Fields: PART_NUMBER, DATE_RECEIVED, DATE_DUE, PURCHASE_ORDER_NUMBER, QTY.</w:t>
+      </w:r>
+    </w:p>
+    <w:p>
+      <w:pPr>
+        <w:pStyle w:val="ListParagraph"/>
+        <w:numPr>
+          <w:ilvl w:val="0"/>
+          <w:numId w:val="10"/>
+        </w:numPr>
+        <w:spacing w:after="0" w:line="240" w:lineRule="auto"/>
+        <w:rPr>
+          <w:rFonts w:ascii="Times New Roman" w:hAnsi="Times New Roman" w:cs="Times New Roman"/>
+        </w:rPr>
+      </w:pPr>
+      <w:r>
+        <w:rPr>
+          <w:rFonts w:ascii="Times New Roman" w:hAnsi="Times New Roman" w:cs="Times New Roman"/>
+        </w:rPr>
+        <w:t xml:space="preserve">Controlled Picks: CUSTOMER_ID and OPERATOR_ID must be selected from drop-down lists populated from the CUSTOMERS and OPERATORS tables. OPERATIONS must be chosen from </w:t>
+      </w:r>
+      <w:r>
+        <w:rPr>
+          <w:rFonts w:ascii="Times New Roman" w:hAnsi="Times New Roman" w:cs="Times New Roman"/>
+        </w:rPr>
+        <w:t>the</w:t>
+      </w:r>
+      <w:r>
+        <w:rPr>
+          <w:rFonts w:ascii="Times New Roman" w:hAnsi="Times New Roman" w:cs="Times New Roman"/>
+        </w:rPr>
+        <w:t xml:space="preserve"> hardcoded backend list.</w:t>
+      </w:r>
+    </w:p>
+    <w:p>
+      <w:pPr>
+        <w:pStyle w:val="ListParagraph"/>
+        <w:numPr>
+          <w:ilvl w:val="0"/>
+          <w:numId w:val="10"/>
+        </w:numPr>
+        <w:spacing w:after="0" w:line="240" w:lineRule="auto"/>
+        <w:rPr>
+          <w:rFonts w:ascii="Times New Roman" w:hAnsi="Times New Roman" w:cs="Times New Roman"/>
+        </w:rPr>
+      </w:pPr>
+      <w:r>
+        <w:rPr>
+          <w:rFonts w:ascii="Times New Roman" w:hAnsi="Times New Roman" w:cs="Times New Roman"/>
+        </w:rPr>
+        <w:t>Soft Delete (TO_DELETE flag): All records default to TO_DELETE = FALSE. On delete action, TO_DELETE is set to TRUE, and the record is hidden from future queries.</w:t>
+      </w:r>
+    </w:p>
+    <w:p>
+      <w:pPr>
+        <w:pStyle w:val="ListParagraph"/>
+        <w:numPr>
+          <w:ilvl w:val="0"/>
+          <w:numId w:val="10"/>
+        </w:numPr>
+        <w:spacing w:after="0" w:line="240" w:lineRule="auto"/>
+        <w:rPr>
+          <w:rFonts w:ascii="Times New Roman" w:hAnsi="Times New Roman" w:cs="Times New Roman"/>
+        </w:rPr>
+      </w:pPr>
+      <w:r>
+        <w:rPr>
+          <w:rFonts w:ascii="Times New Roman" w:hAnsi="Times New Roman" w:cs="Times New Roman"/>
+        </w:rPr>
+        <w:t>Hard Delete: Reserved only for Database Administrator.</w:t>
+      </w:r>
+    </w:p>
+    <w:p>
+      <w:pPr>
+        <w:pStyle w:val="ListParagraph"/>
+        <w:spacing w:after="0" w:line="240" w:lineRule="auto"/>
+        <w:jc w:val="center"/>
+        <w:rPr>
+          <w:rFonts w:ascii="Times New Roman" w:hAnsi="Times New Roman" w:cs="Times New Roman"/>
+        </w:rPr>
+      </w:pPr>
+    </w:p>
+    <w:p>
+      <w:pPr>
+        <w:pStyle w:val="ListParagraph"/>
+        <w:spacing w:after="0" w:line="240" w:lineRule="auto"/>
+        <w:jc w:val="center"/>
+        <w:rPr>
+          <w:rFonts w:ascii="Times New Roman" w:hAnsi="Times New Roman" w:cs="Times New Roman"/>
+        </w:rPr>
+      </w:pPr>
+      <w:r>
+        <w:rPr>
+          <w:rFonts w:ascii="Times New Roman" w:hAnsi="Times New Roman" w:cs="Times New Roman"/>
+        </w:rPr>
+        <w:t>Role Permission Table (CRUD)</w:t>
+      </w:r>
+    </w:p>
+    <w:p>
+      <w:pPr>
+        <w:pStyle w:val="ListParagraph"/>
+        <w:spacing w:after="0" w:line="240" w:lineRule="auto"/>
+        <w:jc w:val="center"/>
+        <w:rPr>
+          <w:rFonts w:ascii="Times New Roman" w:hAnsi="Times New Roman" w:cs="Times New Roman"/>
+        </w:rPr>
+      </w:pPr>
+    </w:p>
+    <w:tbl>
+      <w:tblPr>
+        <w:tblStyle w:val="TableGridLight"/>
+        <w:tblW w:w="0" w:type="auto"/>
+        <w:tblLook w:val="04A0" w:firstRow="1" w:lastRow="0" w:firstColumn="1" w:lastColumn="0" w:noHBand="0" w:noVBand="1"/>
+      </w:tblPr>
+      <w:tblGrid>
+        <w:gridCol w:w="1558"/>
+        <w:gridCol w:w="1558"/>
+        <w:gridCol w:w="1558"/>
+        <w:gridCol w:w="1558"/>
+        <w:gridCol w:w="1559"/>
+        <w:gridCol w:w="1559"/>
+      </w:tblGrid>
+      <w:tr>
+        <w:tc>
+          <w:tcPr>
+            <w:tcW w:w="1558" w:type="dxa"/>
+            <w:tcBorders>
+              <w:top w:val="single" w:sz="4" w:space="0" w:color="auto"/>
+              <w:left w:val="single" w:sz="4" w:space="0" w:color="auto"/>
+              <w:bottom w:val="single" w:sz="4" w:space="0" w:color="auto"/>
+              <w:right w:val="single" w:sz="4" w:space="0" w:color="auto"/>
+            </w:tcBorders>
+          </w:tcPr>
+          <w:p>
+            <w:pPr>
+              <w:pStyle w:val="ListParagraph"/>
+              <w:ind w:left="0"/>
+              <w:jc w:val="center"/>
+              <w:rPr>
+                <w:rFonts w:ascii="Times New Roman" w:hAnsi="Times New Roman" w:cs="Times New Roman"/>
+                <w:b/>
+                <w:bCs/>
+              </w:rPr>
+            </w:pPr>
+            <w:r>
+              <w:rPr>
+                <w:rFonts w:ascii="Times New Roman" w:hAnsi="Times New Roman" w:cs="Times New Roman"/>
+                <w:b/>
+                <w:bCs/>
+              </w:rPr>
+              <w:t>Department</w:t>
+            </w:r>
+          </w:p>
+        </w:tc>
+        <w:tc>
+          <w:tcPr>
+            <w:tcW w:w="1558" w:type="dxa"/>
+            <w:tcBorders>
+              <w:top w:val="single" w:sz="4" w:space="0" w:color="auto"/>
+              <w:left w:val="single" w:sz="4" w:space="0" w:color="auto"/>
+              <w:bottom w:val="single" w:sz="4" w:space="0" w:color="auto"/>
+              <w:right w:val="single" w:sz="4" w:space="0" w:color="auto"/>
+            </w:tcBorders>
+          </w:tcPr>
+          <w:p>
+            <w:pPr>
+              <w:pStyle w:val="ListParagraph"/>
+              <w:ind w:left="0"/>
+              <w:jc w:val="center"/>
+              <w:rPr>
+                <w:rFonts w:ascii="Times New Roman" w:hAnsi="Times New Roman" w:cs="Times New Roman"/>
+                <w:b/>
+                <w:bCs/>
+              </w:rPr>
+            </w:pPr>
+            <w:r>
+              <w:rPr>
+                <w:rFonts w:ascii="Times New Roman" w:hAnsi="Times New Roman" w:cs="Times New Roman"/>
+                <w:b/>
+                <w:bCs/>
+              </w:rPr>
+              <w:t>Create</w:t>
+            </w:r>
+          </w:p>
+        </w:tc>
+        <w:tc>
+          <w:tcPr>
+            <w:tcW w:w="1558" w:type="dxa"/>
+            <w:tcBorders>
+              <w:top w:val="single" w:sz="4" w:space="0" w:color="auto"/>
+              <w:left w:val="single" w:sz="4" w:space="0" w:color="auto"/>
+              <w:bottom w:val="single" w:sz="4" w:space="0" w:color="auto"/>
+              <w:right w:val="single" w:sz="4" w:space="0" w:color="auto"/>
+            </w:tcBorders>
+          </w:tcPr>
+          <w:p>
+            <w:pPr>
+              <w:pStyle w:val="ListParagraph"/>
+              <w:ind w:left="0"/>
+              <w:jc w:val="center"/>
+              <w:rPr>
+                <w:rFonts w:ascii="Times New Roman" w:hAnsi="Times New Roman" w:cs="Times New Roman"/>
+                <w:b/>
+                <w:bCs/>
+              </w:rPr>
+            </w:pPr>
+            <w:r>
+              <w:rPr>
+                <w:rFonts w:ascii="Times New Roman" w:hAnsi="Times New Roman" w:cs="Times New Roman"/>
+                <w:b/>
+                <w:bCs/>
+              </w:rPr>
+              <w:t>Read/Search</w:t>
+            </w:r>
+          </w:p>
+        </w:tc>
+        <w:tc>
+          <w:tcPr>
+            <w:tcW w:w="1558" w:type="dxa"/>
+            <w:tcBorders>
+              <w:top w:val="single" w:sz="4" w:space="0" w:color="auto"/>
+              <w:left w:val="single" w:sz="4" w:space="0" w:color="auto"/>
+              <w:bottom w:val="single" w:sz="4" w:space="0" w:color="auto"/>
+              <w:right w:val="single" w:sz="4" w:space="0" w:color="auto"/>
+            </w:tcBorders>
+          </w:tcPr>
+          <w:p>
+            <w:pPr>
+              <w:pStyle w:val="ListParagraph"/>
+              <w:ind w:left="0"/>
+              <w:jc w:val="center"/>
+              <w:rPr>
+                <w:rFonts w:ascii="Times New Roman" w:hAnsi="Times New Roman" w:cs="Times New Roman"/>
+                <w:b/>
+                <w:bCs/>
+              </w:rPr>
+            </w:pPr>
+            <w:r>
+              <w:rPr>
+                <w:rFonts w:ascii="Times New Roman" w:hAnsi="Times New Roman" w:cs="Times New Roman"/>
+                <w:b/>
+                <w:bCs/>
+              </w:rPr>
+              <w:t>Update</w:t>
+            </w:r>
+          </w:p>
+        </w:tc>
+        <w:tc>
+          <w:tcPr>
+            <w:tcW w:w="1559" w:type="dxa"/>
+            <w:tcBorders>
+              <w:top w:val="single" w:sz="4" w:space="0" w:color="auto"/>
+              <w:left w:val="single" w:sz="4" w:space="0" w:color="auto"/>
+              <w:bottom w:val="single" w:sz="4" w:space="0" w:color="auto"/>
+              <w:right w:val="single" w:sz="4" w:space="0" w:color="auto"/>
+            </w:tcBorders>
+          </w:tcPr>
+          <w:p>
+            <w:pPr>
+              <w:pStyle w:val="ListParagraph"/>
+              <w:ind w:left="0"/>
+              <w:jc w:val="center"/>
+              <w:rPr>
+                <w:rFonts w:ascii="Times New Roman" w:hAnsi="Times New Roman" w:cs="Times New Roman"/>
+                <w:b/>
+                <w:bCs/>
+              </w:rPr>
+            </w:pPr>
+            <w:r>
+              <w:rPr>
+                <w:rFonts w:ascii="Times New Roman" w:hAnsi="Times New Roman" w:cs="Times New Roman"/>
+                <w:b/>
+                <w:bCs/>
+              </w:rPr>
+              <w:t>Soft Delete</w:t>
+            </w:r>
+          </w:p>
+        </w:tc>
+        <w:tc>
+          <w:tcPr>
+            <w:tcW w:w="1559" w:type="dxa"/>
+            <w:tcBorders>
+              <w:top w:val="single" w:sz="4" w:space="0" w:color="auto"/>
+              <w:left w:val="single" w:sz="4" w:space="0" w:color="auto"/>
+              <w:bottom w:val="single" w:sz="4" w:space="0" w:color="auto"/>
+              <w:right w:val="single" w:sz="4" w:space="0" w:color="auto"/>
+            </w:tcBorders>
+          </w:tcPr>
+          <w:p>
+            <w:pPr>
+              <w:pStyle w:val="ListParagraph"/>
+              <w:ind w:left="0"/>
+              <w:jc w:val="center"/>
+              <w:rPr>
+                <w:rFonts w:ascii="Times New Roman" w:hAnsi="Times New Roman" w:cs="Times New Roman"/>
+                <w:b/>
+                <w:bCs/>
+              </w:rPr>
+            </w:pPr>
+            <w:r>
+              <w:rPr>
+                <w:rFonts w:ascii="Times New Roman" w:hAnsi="Times New Roman" w:cs="Times New Roman"/>
+                <w:b/>
+                <w:bCs/>
+              </w:rPr>
+              <w:t>Hard Delete</w:t>
+            </w:r>
+          </w:p>
+        </w:tc>
+      </w:tr>
+      <w:tr>
+        <w:tc>
+          <w:tcPr>
+            <w:tcW w:w="1558" w:type="dxa"/>
+            <w:tcBorders>
+              <w:top w:val="single" w:sz="4" w:space="0" w:color="auto"/>
+              <w:left w:val="single" w:sz="4" w:space="0" w:color="auto"/>
+              <w:bottom w:val="single" w:sz="4" w:space="0" w:color="auto"/>
+              <w:right w:val="single" w:sz="4" w:space="0" w:color="auto"/>
+            </w:tcBorders>
+          </w:tcPr>
+          <w:p>
+            <w:pPr>
+              <w:pStyle w:val="ListParagraph"/>
+              <w:ind w:left="0"/>
+              <w:jc w:val="center"/>
+              <w:rPr>
+                <w:rFonts w:ascii="Times New Roman" w:hAnsi="Times New Roman" w:cs="Times New Roman"/>
+                <w:i/>
+                <w:iCs/>
+              </w:rPr>
+            </w:pPr>
+            <w:r>
+              <w:rPr>
+                <w:rFonts w:ascii="Times New Roman" w:hAnsi="Times New Roman" w:cs="Times New Roman"/>
+                <w:i/>
+                <w:iCs/>
+              </w:rPr>
+              <w:t>Fabrication</w:t>
+            </w:r>
+          </w:p>
+        </w:tc>
+        <w:tc>
+          <w:tcPr>
+            <w:tcW w:w="1558" w:type="dxa"/>
+            <w:tcBorders>
+              <w:top w:val="single" w:sz="4" w:space="0" w:color="auto"/>
+              <w:left w:val="single" w:sz="4" w:space="0" w:color="auto"/>
+            </w:tcBorders>
+          </w:tcPr>
+          <w:p>
+            <w:pPr>
+              <w:pStyle w:val="ListParagraph"/>
+              <w:ind w:left="0"/>
+              <w:jc w:val="center"/>
+              <w:rPr>
+                <w:rFonts w:ascii="Times New Roman" w:hAnsi="Times New Roman" w:cs="Times New Roman"/>
+              </w:rPr>
+            </w:pPr>
+            <w:r>
+              <w:rPr>
+                <w:rFonts w:ascii="Segoe UI Symbol" w:hAnsi="Segoe UI Symbol" w:cs="Segoe UI Symbol"/>
+              </w:rPr>
+              <w:t>✓</w:t>
+            </w:r>
+          </w:p>
+        </w:tc>
+        <w:tc>
+          <w:tcPr>
+            <w:tcW w:w="1558" w:type="dxa"/>
+            <w:tcBorders>
+              <w:top w:val="single" w:sz="4" w:space="0" w:color="auto"/>
+            </w:tcBorders>
+          </w:tcPr>
+          <w:p>
+            <w:pPr>
+              <w:pStyle w:val="ListParagraph"/>
+              <w:ind w:left="0"/>
+              <w:jc w:val="center"/>
+              <w:rPr>
+                <w:rFonts w:ascii="Times New Roman" w:hAnsi="Times New Roman" w:cs="Times New Roman"/>
+              </w:rPr>
+            </w:pPr>
+            <w:r>
+              <w:t>✓</w:t>
+            </w:r>
+          </w:p>
+        </w:tc>
+        <w:tc>
+          <w:tcPr>
+            <w:tcW w:w="1558" w:type="dxa"/>
+            <w:tcBorders>
+              <w:top w:val="single" w:sz="4" w:space="0" w:color="auto"/>
+            </w:tcBorders>
+          </w:tcPr>
+          <w:p>
+            <w:pPr>
+              <w:pStyle w:val="ListParagraph"/>
+              <w:ind w:left="0"/>
+              <w:jc w:val="center"/>
+              <w:rPr>
+                <w:rFonts w:ascii="Times New Roman" w:hAnsi="Times New Roman" w:cs="Times New Roman"/>
+              </w:rPr>
+            </w:pPr>
+            <w:r>
+              <w:t>✓</w:t>
+            </w:r>
+          </w:p>
+        </w:tc>
+        <w:tc>
+          <w:tcPr>
+            <w:tcW w:w="1559" w:type="dxa"/>
+            <w:tcBorders>
+              <w:top w:val="single" w:sz="4" w:space="0" w:color="auto"/>
+            </w:tcBorders>
+          </w:tcPr>
+          <w:p>
+            <w:pPr>
+              <w:pStyle w:val="ListParagraph"/>
+              <w:ind w:left="0"/>
+              <w:jc w:val="center"/>
+              <w:rPr>
+                <w:rFonts w:ascii="Times New Roman" w:hAnsi="Times New Roman" w:cs="Times New Roman"/>
+              </w:rPr>
+            </w:pPr>
+            <w:r>
+              <w:t>✓</w:t>
+            </w:r>
+          </w:p>
+        </w:tc>
+        <w:tc>
+          <w:tcPr>
+            <w:tcW w:w="1559" w:type="dxa"/>
+            <w:tcBorders>
+              <w:top w:val="single" w:sz="4" w:space="0" w:color="auto"/>
+            </w:tcBorders>
+          </w:tcPr>
+          <w:p>
+            <w:pPr>
+              <w:pStyle w:val="ListParagraph"/>
+              <w:ind w:left="0"/>
+              <w:jc w:val="center"/>
+              <w:rPr>
+                <w:rFonts w:ascii="Times New Roman" w:hAnsi="Times New Roman" w:cs="Times New Roman"/>
+              </w:rPr>
+            </w:pPr>
+            <w:r>
+              <w:rPr>
+                <w:rFonts w:ascii="Times New Roman" w:hAnsi="Times New Roman" w:cs="Times New Roman"/>
+              </w:rPr>
+              <w:t>X</w:t>
+            </w:r>
+          </w:p>
+        </w:tc>
+      </w:tr>
+      <w:tr>
+        <w:tc>
+          <w:tcPr>
+            <w:tcW w:w="1558" w:type="dxa"/>
+            <w:tcBorders>
+              <w:top w:val="single" w:sz="4" w:space="0" w:color="auto"/>
+              <w:left w:val="single" w:sz="4" w:space="0" w:color="auto"/>
+              <w:bottom w:val="single" w:sz="4" w:space="0" w:color="auto"/>
+              <w:right w:val="single" w:sz="4" w:space="0" w:color="auto"/>
+            </w:tcBorders>
+          </w:tcPr>
+          <w:p>
+            <w:pPr>
+              <w:pStyle w:val="ListParagraph"/>
+              <w:ind w:left="0"/>
+              <w:jc w:val="center"/>
+              <w:rPr>
+                <w:rFonts w:ascii="Times New Roman" w:hAnsi="Times New Roman" w:cs="Times New Roman"/>
+                <w:i/>
+                <w:iCs/>
+              </w:rPr>
+            </w:pPr>
+            <w:r>
+              <w:rPr>
+                <w:rFonts w:ascii="Times New Roman" w:hAnsi="Times New Roman" w:cs="Times New Roman"/>
+                <w:i/>
+                <w:iCs/>
+              </w:rPr>
+              <w:t>Machining</w:t>
+            </w:r>
+          </w:p>
+        </w:tc>
+        <w:tc>
+          <w:tcPr>
+            <w:tcW w:w="1558" w:type="dxa"/>
+            <w:tcBorders>
+              <w:left w:val="single" w:sz="4" w:space="0" w:color="auto"/>
+            </w:tcBorders>
+          </w:tcPr>
+          <w:p>
+            <w:pPr>
+              <w:pStyle w:val="ListParagraph"/>
+              <w:ind w:left="0"/>
+              <w:jc w:val="center"/>
+              <w:rPr>
+                <w:rFonts w:ascii="Times New Roman" w:hAnsi="Times New Roman" w:cs="Times New Roman"/>
+              </w:rPr>
+            </w:pPr>
+            <w:r>
+              <w:rPr>
+                <w:rFonts w:ascii="Segoe UI Symbol" w:hAnsi="Segoe UI Symbol" w:cs="Segoe UI Symbol"/>
+              </w:rPr>
+              <w:t>✓</w:t>
+            </w:r>
+          </w:p>
+        </w:tc>
+        <w:tc>
+          <w:tcPr>
+            <w:tcW w:w="1558" w:type="dxa"/>
+          </w:tcPr>
+          <w:p>
+            <w:pPr>
+              <w:pStyle w:val="ListParagraph"/>
+              <w:ind w:left="0"/>
+              <w:jc w:val="center"/>
+              <w:rPr>
+                <w:rFonts w:ascii="Times New Roman" w:hAnsi="Times New Roman" w:cs="Times New Roman"/>
+              </w:rPr>
+            </w:pPr>
+            <w:r>
+              <w:t>✓</w:t>
+            </w:r>
+          </w:p>
+        </w:tc>
+        <w:tc>
+          <w:tcPr>
+            <w:tcW w:w="1558" w:type="dxa"/>
+          </w:tcPr>
+          <w:p>
+            <w:pPr>
+              <w:pStyle w:val="ListParagraph"/>
+              <w:ind w:left="0"/>
+              <w:jc w:val="center"/>
+              <w:rPr>
+                <w:rFonts w:ascii="Times New Roman" w:hAnsi="Times New Roman" w:cs="Times New Roman"/>
+              </w:rPr>
+            </w:pPr>
+            <w:r>
+              <w:t>✓</w:t>
+            </w:r>
+          </w:p>
+        </w:tc>
+        <w:tc>
+          <w:tcPr>
+            <w:tcW w:w="1559" w:type="dxa"/>
+          </w:tcPr>
+          <w:p>
+            <w:pPr>
+              <w:pStyle w:val="ListParagraph"/>
+              <w:ind w:left="0"/>
+              <w:jc w:val="center"/>
+              <w:rPr>
+                <w:rFonts w:ascii="Times New Roman" w:hAnsi="Times New Roman" w:cs="Times New Roman"/>
+              </w:rPr>
+            </w:pPr>
+            <w:r>
+              <w:t>✓</w:t>
+            </w:r>
+          </w:p>
+        </w:tc>
+        <w:tc>
+          <w:tcPr>
+            <w:tcW w:w="1559" w:type="dxa"/>
+          </w:tcPr>
+          <w:p>
+            <w:pPr>
+              <w:pStyle w:val="ListParagraph"/>
+              <w:ind w:left="0"/>
+              <w:jc w:val="center"/>
+              <w:rPr>
+                <w:rFonts w:ascii="Times New Roman" w:hAnsi="Times New Roman" w:cs="Times New Roman"/>
+              </w:rPr>
+            </w:pPr>
+            <w:r>
+              <w:rPr>
+                <w:rFonts w:ascii="Times New Roman" w:hAnsi="Times New Roman" w:cs="Times New Roman"/>
+              </w:rPr>
+              <w:t>X</w:t>
+            </w:r>
+          </w:p>
+        </w:tc>
+      </w:tr>
+      <w:tr>
+        <w:tc>
+          <w:tcPr>
+            <w:tcW w:w="1558" w:type="dxa"/>
+            <w:tcBorders>
+              <w:top w:val="single" w:sz="4" w:space="0" w:color="auto"/>
+              <w:left w:val="single" w:sz="4" w:space="0" w:color="auto"/>
+              <w:bottom w:val="single" w:sz="4" w:space="0" w:color="auto"/>
+              <w:right w:val="single" w:sz="4" w:space="0" w:color="auto"/>
+            </w:tcBorders>
+          </w:tcPr>
+          <w:p>
+            <w:pPr>
+              <w:pStyle w:val="ListParagraph"/>
+              <w:ind w:left="0"/>
+              <w:jc w:val="center"/>
+              <w:rPr>
+                <w:rFonts w:ascii="Times New Roman" w:hAnsi="Times New Roman" w:cs="Times New Roman"/>
+                <w:i/>
+                <w:iCs/>
+              </w:rPr>
+            </w:pPr>
+            <w:r>
+              <w:rPr>
+                <w:rFonts w:ascii="Times New Roman" w:hAnsi="Times New Roman" w:cs="Times New Roman"/>
+                <w:i/>
+                <w:iCs/>
+              </w:rPr>
+              <w:t>Quality</w:t>
+            </w:r>
+          </w:p>
+        </w:tc>
+        <w:tc>
+          <w:tcPr>
+            <w:tcW w:w="1558" w:type="dxa"/>
+            <w:tcBorders>
+              <w:left w:val="single" w:sz="4" w:space="0" w:color="auto"/>
+            </w:tcBorders>
+          </w:tcPr>
+          <w:p>
+            <w:pPr>
+              <w:pStyle w:val="ListParagraph"/>
+              <w:ind w:left="0"/>
+              <w:jc w:val="center"/>
+              <w:rPr>
+                <w:rFonts w:ascii="Times New Roman" w:hAnsi="Times New Roman" w:cs="Times New Roman"/>
+              </w:rPr>
+            </w:pPr>
+            <w:r>
+              <w:rPr>
+                <w:rFonts w:ascii="Times New Roman" w:hAnsi="Times New Roman" w:cs="Times New Roman"/>
+              </w:rPr>
+              <w:t>X</w:t>
+            </w:r>
+          </w:p>
+        </w:tc>
+        <w:tc>
+          <w:tcPr>
+            <w:tcW w:w="1558" w:type="dxa"/>
+          </w:tcPr>
+          <w:p>
+            <w:pPr>
+              <w:pStyle w:val="ListParagraph"/>
+              <w:ind w:left="0"/>
+              <w:jc w:val="center"/>
+              <w:rPr>
+                <w:rFonts w:ascii="Times New Roman" w:hAnsi="Times New Roman" w:cs="Times New Roman"/>
+              </w:rPr>
+            </w:pPr>
+            <w:r>
+              <w:t>✓</w:t>
+            </w:r>
+          </w:p>
+        </w:tc>
+        <w:tc>
+          <w:tcPr>
+            <w:tcW w:w="1558" w:type="dxa"/>
+          </w:tcPr>
+          <w:p>
+            <w:pPr>
+              <w:pStyle w:val="ListParagraph"/>
+              <w:ind w:left="0"/>
+              <w:jc w:val="center"/>
+              <w:rPr>
+                <w:rFonts w:ascii="Times New Roman" w:hAnsi="Times New Roman" w:cs="Times New Roman"/>
+              </w:rPr>
+            </w:pPr>
+            <w:r>
+              <w:rPr>
+                <w:rFonts w:ascii="Times New Roman" w:hAnsi="Times New Roman" w:cs="Times New Roman"/>
+              </w:rPr>
+              <w:t>X</w:t>
+            </w:r>
+          </w:p>
+        </w:tc>
+        <w:tc>
+          <w:tcPr>
+            <w:tcW w:w="1559" w:type="dxa"/>
+          </w:tcPr>
+          <w:p>
+            <w:pPr>
+              <w:pStyle w:val="ListParagraph"/>
+              <w:ind w:left="0"/>
+              <w:jc w:val="center"/>
+              <w:rPr>
+                <w:rFonts w:ascii="Times New Roman" w:hAnsi="Times New Roman" w:cs="Times New Roman"/>
+              </w:rPr>
+            </w:pPr>
+            <w:r>
+              <w:rPr>
+                <w:rFonts w:ascii="Times New Roman" w:hAnsi="Times New Roman" w:cs="Times New Roman"/>
+              </w:rPr>
+              <w:t>X</w:t>
+            </w:r>
+          </w:p>
+        </w:tc>
+        <w:tc>
+          <w:tcPr>
+            <w:tcW w:w="1559" w:type="dxa"/>
+          </w:tcPr>
+          <w:p>
+            <w:pPr>
+              <w:pStyle w:val="ListParagraph"/>
+              <w:ind w:left="0"/>
+              <w:jc w:val="center"/>
+              <w:rPr>
+                <w:rFonts w:ascii="Times New Roman" w:hAnsi="Times New Roman" w:cs="Times New Roman"/>
+              </w:rPr>
+            </w:pPr>
+            <w:r>
+              <w:rPr>
+                <w:rFonts w:ascii="Times New Roman" w:hAnsi="Times New Roman" w:cs="Times New Roman"/>
+              </w:rPr>
+              <w:t>X</w:t>
+            </w:r>
+          </w:p>
+        </w:tc>
+      </w:tr>
+      <w:tr>
+        <w:tc>
+          <w:tcPr>
+            <w:tcW w:w="1558" w:type="dxa"/>
+            <w:tcBorders>
+              <w:top w:val="single" w:sz="4" w:space="0" w:color="auto"/>
+              <w:left w:val="single" w:sz="4" w:space="0" w:color="auto"/>
+              <w:bottom w:val="single" w:sz="4" w:space="0" w:color="auto"/>
+              <w:right w:val="single" w:sz="4" w:space="0" w:color="auto"/>
+            </w:tcBorders>
+          </w:tcPr>
+          <w:p>
+            <w:pPr>
+              <w:pStyle w:val="ListParagraph"/>
+              <w:ind w:left="0"/>
+              <w:jc w:val="center"/>
+              <w:rPr>
+                <w:rFonts w:ascii="Times New Roman" w:hAnsi="Times New Roman" w:cs="Times New Roman"/>
+                <w:i/>
+                <w:iCs/>
+              </w:rPr>
+            </w:pPr>
+            <w:r>
+              <w:rPr>
+                <w:rFonts w:ascii="Times New Roman" w:hAnsi="Times New Roman" w:cs="Times New Roman"/>
+                <w:i/>
+                <w:iCs/>
+              </w:rPr>
+              <w:t>Shipping</w:t>
+            </w:r>
+          </w:p>
+        </w:tc>
+        <w:tc>
+          <w:tcPr>
+            <w:tcW w:w="1558" w:type="dxa"/>
+            <w:tcBorders>
+              <w:left w:val="single" w:sz="4" w:space="0" w:color="auto"/>
+            </w:tcBorders>
+          </w:tcPr>
+          <w:p>
+            <w:pPr>
+              <w:pStyle w:val="ListParagraph"/>
+              <w:ind w:left="0"/>
+              <w:jc w:val="center"/>
+              <w:rPr>
+                <w:rFonts w:ascii="Times New Roman" w:hAnsi="Times New Roman" w:cs="Times New Roman"/>
+              </w:rPr>
+            </w:pPr>
+            <w:r>
+              <w:rPr>
+                <w:rFonts w:ascii="Times New Roman" w:hAnsi="Times New Roman" w:cs="Times New Roman"/>
+              </w:rPr>
+              <w:t>X</w:t>
+            </w:r>
+          </w:p>
+        </w:tc>
+        <w:tc>
+          <w:tcPr>
+            <w:tcW w:w="1558" w:type="dxa"/>
+          </w:tcPr>
+          <w:p>
+            <w:pPr>
+              <w:pStyle w:val="ListParagraph"/>
+              <w:ind w:left="0"/>
+              <w:jc w:val="center"/>
+              <w:rPr>
+                <w:rFonts w:ascii="Times New Roman" w:hAnsi="Times New Roman" w:cs="Times New Roman"/>
+              </w:rPr>
+            </w:pPr>
+            <w:r>
+              <w:t>✓</w:t>
+            </w:r>
+          </w:p>
+        </w:tc>
+        <w:tc>
+          <w:tcPr>
+            <w:tcW w:w="1558" w:type="dxa"/>
+          </w:tcPr>
+          <w:p>
+            <w:pPr>
+              <w:pStyle w:val="ListParagraph"/>
+              <w:ind w:left="0"/>
+              <w:jc w:val="center"/>
+              <w:rPr>
+                <w:rFonts w:ascii="Times New Roman" w:hAnsi="Times New Roman" w:cs="Times New Roman"/>
+              </w:rPr>
+            </w:pPr>
+            <w:r>
+              <w:rPr>
+                <w:rFonts w:ascii="Times New Roman" w:hAnsi="Times New Roman" w:cs="Times New Roman"/>
+              </w:rPr>
+              <w:t>X</w:t>
+            </w:r>
+          </w:p>
+        </w:tc>
+        <w:tc>
+          <w:tcPr>
+            <w:tcW w:w="1559" w:type="dxa"/>
+          </w:tcPr>
+          <w:p>
+            <w:pPr>
+              <w:pStyle w:val="ListParagraph"/>
+              <w:ind w:left="0"/>
+              <w:jc w:val="center"/>
+              <w:rPr>
+                <w:rFonts w:ascii="Times New Roman" w:hAnsi="Times New Roman" w:cs="Times New Roman"/>
+              </w:rPr>
+            </w:pPr>
+            <w:r>
+              <w:rPr>
+                <w:rFonts w:ascii="Times New Roman" w:hAnsi="Times New Roman" w:cs="Times New Roman"/>
+              </w:rPr>
+              <w:t>X</w:t>
+            </w:r>
+          </w:p>
+        </w:tc>
+        <w:tc>
+          <w:tcPr>
+            <w:tcW w:w="1559" w:type="dxa"/>
+          </w:tcPr>
+          <w:p>
+            <w:pPr>
+              <w:pStyle w:val="ListParagraph"/>
+              <w:ind w:left="0"/>
+              <w:jc w:val="center"/>
+              <w:rPr>
+                <w:rFonts w:ascii="Times New Roman" w:hAnsi="Times New Roman" w:cs="Times New Roman"/>
+              </w:rPr>
+            </w:pPr>
+            <w:r>
+              <w:rPr>
+                <w:rFonts w:ascii="Times New Roman" w:hAnsi="Times New Roman" w:cs="Times New Roman"/>
+              </w:rPr>
+              <w:t>X</w:t>
+            </w:r>
+          </w:p>
+        </w:tc>
+      </w:tr>
+      <w:tr>
+        <w:tc>
+          <w:tcPr>
+            <w:tcW w:w="1558" w:type="dxa"/>
+            <w:tcBorders>
+              <w:top w:val="single" w:sz="4" w:space="0" w:color="auto"/>
+              <w:left w:val="single" w:sz="4" w:space="0" w:color="auto"/>
+              <w:bottom w:val="single" w:sz="4" w:space="0" w:color="auto"/>
+              <w:right w:val="single" w:sz="4" w:space="0" w:color="auto"/>
+            </w:tcBorders>
+          </w:tcPr>
+          <w:p>
+            <w:pPr>
+              <w:pStyle w:val="ListParagraph"/>
+              <w:ind w:left="0"/>
+              <w:jc w:val="center"/>
+              <w:rPr>
+                <w:rFonts w:ascii="Times New Roman" w:hAnsi="Times New Roman" w:cs="Times New Roman"/>
+                <w:i/>
+                <w:iCs/>
+              </w:rPr>
+            </w:pPr>
+            <w:r>
+              <w:rPr>
+                <w:rFonts w:ascii="Times New Roman" w:hAnsi="Times New Roman" w:cs="Times New Roman"/>
+                <w:i/>
+                <w:iCs/>
+              </w:rPr>
+              <w:t>Database Admin</w:t>
+            </w:r>
+          </w:p>
+        </w:tc>
+        <w:tc>
+          <w:tcPr>
+            <w:tcW w:w="1558" w:type="dxa"/>
+            <w:tcBorders>
+              <w:left w:val="single" w:sz="4" w:space="0" w:color="auto"/>
+            </w:tcBorders>
+          </w:tcPr>
+          <w:p>
+            <w:pPr>
+              <w:pStyle w:val="ListParagraph"/>
+              <w:ind w:left="0"/>
+              <w:jc w:val="center"/>
+              <w:rPr>
+                <w:rFonts w:ascii="Times New Roman" w:hAnsi="Times New Roman" w:cs="Times New Roman"/>
+              </w:rPr>
+            </w:pPr>
+            <w:r>
+              <w:rPr>
+                <w:rFonts w:ascii="Times New Roman" w:hAnsi="Times New Roman" w:cs="Times New Roman"/>
+              </w:rPr>
+              <w:t>X</w:t>
+            </w:r>
+          </w:p>
+        </w:tc>
+        <w:tc>
+          <w:tcPr>
+            <w:tcW w:w="1558" w:type="dxa"/>
+          </w:tcPr>
+          <w:p>
+            <w:pPr>
+              <w:pStyle w:val="ListParagraph"/>
+              <w:ind w:left="0"/>
+              <w:jc w:val="center"/>
+              <w:rPr>
+                <w:rFonts w:ascii="Times New Roman" w:hAnsi="Times New Roman" w:cs="Times New Roman"/>
+              </w:rPr>
+            </w:pPr>
+            <w:r>
+              <w:t>✓</w:t>
+            </w:r>
+          </w:p>
+        </w:tc>
+        <w:tc>
+          <w:tcPr>
+            <w:tcW w:w="1558" w:type="dxa"/>
+          </w:tcPr>
+          <w:p>
+            <w:pPr>
+              <w:pStyle w:val="ListParagraph"/>
+              <w:ind w:left="0"/>
+              <w:jc w:val="center"/>
+              <w:rPr>
+                <w:rFonts w:ascii="Times New Roman" w:hAnsi="Times New Roman" w:cs="Times New Roman"/>
+              </w:rPr>
+            </w:pPr>
+            <w:r>
+              <w:rPr>
+                <w:rFonts w:ascii="Times New Roman" w:hAnsi="Times New Roman" w:cs="Times New Roman"/>
+              </w:rPr>
+              <w:t>X</w:t>
+            </w:r>
+          </w:p>
+        </w:tc>
+        <w:tc>
+          <w:tcPr>
+            <w:tcW w:w="1559" w:type="dxa"/>
+          </w:tcPr>
+          <w:p>
+            <w:pPr>
+              <w:pStyle w:val="ListParagraph"/>
+              <w:ind w:left="0"/>
+              <w:jc w:val="center"/>
+              <w:rPr>
+                <w:rFonts w:ascii="Times New Roman" w:hAnsi="Times New Roman" w:cs="Times New Roman"/>
+              </w:rPr>
+            </w:pPr>
+            <w:r>
+              <w:rPr>
+                <w:rFonts w:ascii="Times New Roman" w:hAnsi="Times New Roman" w:cs="Times New Roman"/>
+              </w:rPr>
+              <w:t>X</w:t>
+            </w:r>
+          </w:p>
+        </w:tc>
+        <w:tc>
+          <w:tcPr>
+            <w:tcW w:w="1559" w:type="dxa"/>
+          </w:tcPr>
+          <w:p>
+            <w:pPr>
+              <w:pStyle w:val="ListParagraph"/>
+              <w:ind w:left="0"/>
+              <w:jc w:val="center"/>
+              <w:rPr>
+                <w:rFonts w:ascii="Times New Roman" w:hAnsi="Times New Roman" w:cs="Times New Roman"/>
+              </w:rPr>
+            </w:pPr>
+            <w:r>
+              <w:rPr>
+                <w:rFonts w:ascii="Segoe UI Symbol" w:hAnsi="Segoe UI Symbol" w:cs="Segoe UI Symbol"/>
+              </w:rPr>
+              <w:t>✓</w:t>
+            </w:r>
+          </w:p>
+        </w:tc>
+      </w:tr>
+    </w:tbl>
+    <w:p>
+      <w:pPr>
+        <w:pStyle w:val="ListParagraph"/>
+        <w:spacing w:after="0" w:line="240" w:lineRule="auto"/>
+        <w:jc w:val="center"/>
+        <w:rPr>
+          <w:rFonts w:ascii="Times New Roman" w:hAnsi="Times New Roman" w:cs="Times New Roman"/>
+        </w:rPr>
+      </w:pPr>
+    </w:p>
+    <w:p>
+      <w:pPr>
+        <w:spacing w:after="0" w:line="240" w:lineRule="auto"/>
+        <w:rPr>
+          <w:rFonts w:ascii="Times New Roman" w:hAnsi="Times New Roman" w:cs="Times New Roman"/>
+        </w:rPr>
+      </w:pPr>
     </w:p>
     <w:p>
       <w:pPr>
@@ -997,6 +2150,7 @@
           <w:bCs/>
           <w:noProof/>
         </w:rPr>
+        <w:lastRenderedPageBreak/>
         <w:drawing>
           <wp:inline distT="0" distB="0" distL="0" distR="0" wp14:anchorId="25CC8FC6" wp14:editId="64B47B0A">
             <wp:extent cx="5943600" cy="1848485"/>
@@ -1999,6 +3153,7 @@
                 <w:b/>
                 <w:bCs/>
               </w:rPr>
+              <w:lastRenderedPageBreak/>
               <w:t>CUSTOMER_ID (Integer)</w:t>
             </w:r>
           </w:p>
@@ -2662,7 +3817,6 @@
         <w:rPr>
           <w:rFonts w:ascii="Times New Roman" w:hAnsi="Times New Roman" w:cs="Times New Roman"/>
         </w:rPr>
-        <w:lastRenderedPageBreak/>
         <w:t>Department managers each have login credentials for their respective work terminals where the application will be installed.</w:t>
       </w:r>
     </w:p>
@@ -2898,7 +4052,14 @@
         <w:rPr>
           <w:rFonts w:ascii="Times New Roman" w:hAnsi="Times New Roman" w:cs="Times New Roman"/>
         </w:rPr>
-        <w:t xml:space="preserve">, quality, machining, and fabrication. Each department manager has expressed an interest in the need for a centralized information source to ensure that the jobs received have been entered into the </w:t>
+        <w:t xml:space="preserve">, quality, </w:t>
+      </w:r>
+      <w:r>
+        <w:rPr>
+          <w:rFonts w:ascii="Times New Roman" w:hAnsi="Times New Roman" w:cs="Times New Roman"/>
+        </w:rPr>
+        <w:lastRenderedPageBreak/>
+        <w:t xml:space="preserve">machining, and fabrication. Each department manager has expressed an interest in the need for a centralized information source to ensure that the jobs received have been entered into the </w:t>
       </w:r>
       <w:r>
         <w:rPr>
@@ -2916,21 +4077,7 @@
         <w:rPr>
           <w:rFonts w:ascii="Times New Roman" w:hAnsi="Times New Roman" w:cs="Times New Roman"/>
         </w:rPr>
-        <w:t xml:space="preserve"> production </w:t>
-      </w:r>
-      <w:proofErr w:type="gramStart"/>
-      <w:r>
-        <w:rPr>
-          <w:rFonts w:ascii="Times New Roman" w:hAnsi="Times New Roman" w:cs="Times New Roman"/>
-        </w:rPr>
-        <w:t>process</w:t>
-      </w:r>
-      <w:proofErr w:type="gramEnd"/>
-      <w:r>
-        <w:rPr>
-          <w:rFonts w:ascii="Times New Roman" w:hAnsi="Times New Roman" w:cs="Times New Roman"/>
-        </w:rPr>
-        <w:t>.</w:t>
+        <w:t xml:space="preserve"> production process.</w:t>
       </w:r>
     </w:p>
     <w:p>
@@ -3423,7 +4570,6 @@
           <w:i/>
           <w:iCs/>
         </w:rPr>
-        <w:lastRenderedPageBreak/>
         <w:t>Financial Resources</w:t>
       </w:r>
       <w:r>
@@ -3561,6 +4707,7 @@
           <w:rStyle w:val="Strong"/>
           <w:rFonts w:eastAsiaTheme="majorEastAsia"/>
         </w:rPr>
+        <w:lastRenderedPageBreak/>
         <w:t>Network Dependence:</w:t>
       </w:r>
       <w:r>
@@ -3954,6 +5101,119 @@
     </w:lvl>
   </w:abstractNum>
   <w:abstractNum w:abstractNumId="2" w15:restartNumberingAfterBreak="0">
+    <w:nsid w:val="2CC37F1C"/>
+    <w:multiLevelType w:val="hybridMultilevel"/>
+    <w:tmpl w:val="3C088918"/>
+    <w:lvl w:ilvl="0" w:tplc="04090001">
+      <w:start w:val="1"/>
+      <w:numFmt w:val="bullet"/>
+      <w:lvlText w:val=""/>
+      <w:lvlJc w:val="left"/>
+      <w:pPr>
+        <w:ind w:left="720" w:hanging="360"/>
+      </w:pPr>
+      <w:rPr>
+        <w:rFonts w:ascii="Symbol" w:hAnsi="Symbol" w:hint="default"/>
+      </w:rPr>
+    </w:lvl>
+    <w:lvl w:ilvl="1" w:tplc="04090003">
+      <w:start w:val="1"/>
+      <w:numFmt w:val="bullet"/>
+      <w:lvlText w:val="o"/>
+      <w:lvlJc w:val="left"/>
+      <w:pPr>
+        <w:ind w:left="1440" w:hanging="360"/>
+      </w:pPr>
+      <w:rPr>
+        <w:rFonts w:ascii="Courier New" w:hAnsi="Courier New" w:cs="Courier New" w:hint="default"/>
+      </w:rPr>
+    </w:lvl>
+    <w:lvl w:ilvl="2" w:tplc="04090005" w:tentative="1">
+      <w:start w:val="1"/>
+      <w:numFmt w:val="bullet"/>
+      <w:lvlText w:val=""/>
+      <w:lvlJc w:val="left"/>
+      <w:pPr>
+        <w:ind w:left="2160" w:hanging="360"/>
+      </w:pPr>
+      <w:rPr>
+        <w:rFonts w:ascii="Wingdings" w:hAnsi="Wingdings" w:hint="default"/>
+      </w:rPr>
+    </w:lvl>
+    <w:lvl w:ilvl="3" w:tplc="04090001" w:tentative="1">
+      <w:start w:val="1"/>
+      <w:numFmt w:val="bullet"/>
+      <w:lvlText w:val=""/>
+      <w:lvlJc w:val="left"/>
+      <w:pPr>
+        <w:ind w:left="2880" w:hanging="360"/>
+      </w:pPr>
+      <w:rPr>
+        <w:rFonts w:ascii="Symbol" w:hAnsi="Symbol" w:hint="default"/>
+      </w:rPr>
+    </w:lvl>
+    <w:lvl w:ilvl="4" w:tplc="04090003" w:tentative="1">
+      <w:start w:val="1"/>
+      <w:numFmt w:val="bullet"/>
+      <w:lvlText w:val="o"/>
+      <w:lvlJc w:val="left"/>
+      <w:pPr>
+        <w:ind w:left="3600" w:hanging="360"/>
+      </w:pPr>
+      <w:rPr>
+        <w:rFonts w:ascii="Courier New" w:hAnsi="Courier New" w:cs="Courier New" w:hint="default"/>
+      </w:rPr>
+    </w:lvl>
+    <w:lvl w:ilvl="5" w:tplc="04090005" w:tentative="1">
+      <w:start w:val="1"/>
+      <w:numFmt w:val="bullet"/>
+      <w:lvlText w:val=""/>
+      <w:lvlJc w:val="left"/>
+      <w:pPr>
+        <w:ind w:left="4320" w:hanging="360"/>
+      </w:pPr>
+      <w:rPr>
+        <w:rFonts w:ascii="Wingdings" w:hAnsi="Wingdings" w:hint="default"/>
+      </w:rPr>
+    </w:lvl>
+    <w:lvl w:ilvl="6" w:tplc="04090001" w:tentative="1">
+      <w:start w:val="1"/>
+      <w:numFmt w:val="bullet"/>
+      <w:lvlText w:val=""/>
+      <w:lvlJc w:val="left"/>
+      <w:pPr>
+        <w:ind w:left="5040" w:hanging="360"/>
+      </w:pPr>
+      <w:rPr>
+        <w:rFonts w:ascii="Symbol" w:hAnsi="Symbol" w:hint="default"/>
+      </w:rPr>
+    </w:lvl>
+    <w:lvl w:ilvl="7" w:tplc="04090003" w:tentative="1">
+      <w:start w:val="1"/>
+      <w:numFmt w:val="bullet"/>
+      <w:lvlText w:val="o"/>
+      <w:lvlJc w:val="left"/>
+      <w:pPr>
+        <w:ind w:left="5760" w:hanging="360"/>
+      </w:pPr>
+      <w:rPr>
+        <w:rFonts w:ascii="Courier New" w:hAnsi="Courier New" w:cs="Courier New" w:hint="default"/>
+      </w:rPr>
+    </w:lvl>
+    <w:lvl w:ilvl="8" w:tplc="04090005" w:tentative="1">
+      <w:start w:val="1"/>
+      <w:numFmt w:val="bullet"/>
+      <w:lvlText w:val=""/>
+      <w:lvlJc w:val="left"/>
+      <w:pPr>
+        <w:ind w:left="6480" w:hanging="360"/>
+      </w:pPr>
+      <w:rPr>
+        <w:rFonts w:ascii="Wingdings" w:hAnsi="Wingdings" w:hint="default"/>
+      </w:rPr>
+    </w:lvl>
+  </w:abstractNum>
+  <w:abstractNum w:abstractNumId="3" w15:restartNumberingAfterBreak="0">
     <w:nsid w:val="3E17422C"/>
     <w:multiLevelType w:val="hybridMultilevel"/>
     <w:tmpl w:val="3C8419E0"/>
@@ -4066,7 +5326,7 @@
       </w:rPr>
     </w:lvl>
   </w:abstractNum>
-  <w:abstractNum w:abstractNumId="3" w15:restartNumberingAfterBreak="0">
+  <w:abstractNum w:abstractNumId="4" w15:restartNumberingAfterBreak="0">
     <w:nsid w:val="467E15BC"/>
     <w:multiLevelType w:val="hybridMultilevel"/>
     <w:tmpl w:val="433A7DDE"/>
@@ -4180,7 +5440,7 @@
       </w:rPr>
     </w:lvl>
   </w:abstractNum>
-  <w:abstractNum w:abstractNumId="4" w15:restartNumberingAfterBreak="0">
+  <w:abstractNum w:abstractNumId="5" w15:restartNumberingAfterBreak="0">
     <w:nsid w:val="561C28F6"/>
     <w:multiLevelType w:val="multilevel"/>
     <w:tmpl w:val="3EDCFE10"/>
@@ -4329,7 +5589,7 @@
       </w:rPr>
     </w:lvl>
   </w:abstractNum>
-  <w:abstractNum w:abstractNumId="5" w15:restartNumberingAfterBreak="0">
+  <w:abstractNum w:abstractNumId="6" w15:restartNumberingAfterBreak="0">
     <w:nsid w:val="56D02F38"/>
     <w:multiLevelType w:val="hybridMultilevel"/>
     <w:tmpl w:val="408CC1E6"/>
@@ -4442,7 +5702,7 @@
       </w:rPr>
     </w:lvl>
   </w:abstractNum>
-  <w:abstractNum w:abstractNumId="6" w15:restartNumberingAfterBreak="0">
+  <w:abstractNum w:abstractNumId="7" w15:restartNumberingAfterBreak="0">
     <w:nsid w:val="71B0393E"/>
     <w:multiLevelType w:val="hybridMultilevel"/>
     <w:tmpl w:val="F2BCB9B4"/>
@@ -4555,7 +5815,7 @@
       </w:rPr>
     </w:lvl>
   </w:abstractNum>
-  <w:abstractNum w:abstractNumId="7" w15:restartNumberingAfterBreak="0">
+  <w:abstractNum w:abstractNumId="8" w15:restartNumberingAfterBreak="0">
     <w:nsid w:val="72B55424"/>
     <w:multiLevelType w:val="hybridMultilevel"/>
     <w:tmpl w:val="0394BBEA"/>
@@ -4668,7 +5928,7 @@
       </w:rPr>
     </w:lvl>
   </w:abstractNum>
-  <w:abstractNum w:abstractNumId="8" w15:restartNumberingAfterBreak="0">
+  <w:abstractNum w:abstractNumId="9" w15:restartNumberingAfterBreak="0">
     <w:nsid w:val="7EF14052"/>
     <w:multiLevelType w:val="hybridMultilevel"/>
     <w:tmpl w:val="2612D8F6"/>
@@ -4785,28 +6045,31 @@
     <w:abstractNumId w:val="0"/>
   </w:num>
   <w:num w:numId="2" w16cid:durableId="21975643">
-    <w:abstractNumId w:val="3"/>
+    <w:abstractNumId w:val="4"/>
   </w:num>
   <w:num w:numId="3" w16cid:durableId="171383221">
-    <w:abstractNumId w:val="6"/>
+    <w:abstractNumId w:val="7"/>
   </w:num>
   <w:num w:numId="4" w16cid:durableId="1008407631">
-    <w:abstractNumId w:val="5"/>
+    <w:abstractNumId w:val="6"/>
   </w:num>
   <w:num w:numId="5" w16cid:durableId="638340513">
     <w:abstractNumId w:val="1"/>
   </w:num>
   <w:num w:numId="6" w16cid:durableId="613905549">
-    <w:abstractNumId w:val="7"/>
+    <w:abstractNumId w:val="8"/>
   </w:num>
   <w:num w:numId="7" w16cid:durableId="469054407">
-    <w:abstractNumId w:val="8"/>
+    <w:abstractNumId w:val="9"/>
   </w:num>
   <w:num w:numId="8" w16cid:durableId="209610542">
-    <w:abstractNumId w:val="2"/>
+    <w:abstractNumId w:val="3"/>
   </w:num>
   <w:num w:numId="9" w16cid:durableId="806511756">
-    <w:abstractNumId w:val="4"/>
+    <w:abstractNumId w:val="5"/>
+  </w:num>
+  <w:num w:numId="10" w16cid:durableId="1375229755">
+    <w:abstractNumId w:val="2"/>
   </w:num>
 </w:numbering>
 </file>
@@ -5839,6 +7102,310 @@
       <w:szCs w:val="20"/>
     </w:rPr>
   </w:style>
+  <w:style w:type="table" w:styleId="TableGridLight">
+    <w:name w:val="Grid Table Light"/>
+    <w:basedOn w:val="TableNormal"/>
+    <w:uiPriority w:val="40"/>
+    <w:rsid w:val="00BB257B"/>
+    <w:pPr>
+      <w:spacing w:after="0" w:line="240" w:lineRule="auto"/>
+    </w:pPr>
+    <w:tblPr>
+      <w:tblBorders>
+        <w:top w:val="single" w:sz="4" w:space="0" w:color="BFBFBF" w:themeColor="background1" w:themeShade="BF"/>
+        <w:left w:val="single" w:sz="4" w:space="0" w:color="BFBFBF" w:themeColor="background1" w:themeShade="BF"/>
+        <w:bottom w:val="single" w:sz="4" w:space="0" w:color="BFBFBF" w:themeColor="background1" w:themeShade="BF"/>
+        <w:right w:val="single" w:sz="4" w:space="0" w:color="BFBFBF" w:themeColor="background1" w:themeShade="BF"/>
+        <w:insideH w:val="single" w:sz="4" w:space="0" w:color="BFBFBF" w:themeColor="background1" w:themeShade="BF"/>
+        <w:insideV w:val="single" w:sz="4" w:space="0" w:color="BFBFBF" w:themeColor="background1" w:themeShade="BF"/>
+      </w:tblBorders>
+    </w:tblPr>
+  </w:style>
+  <w:style w:type="table" w:styleId="PlainTable1">
+    <w:name w:val="Plain Table 1"/>
+    <w:basedOn w:val="TableNormal"/>
+    <w:uiPriority w:val="41"/>
+    <w:rsid w:val="00BB257B"/>
+    <w:pPr>
+      <w:spacing w:after="0" w:line="240" w:lineRule="auto"/>
+    </w:pPr>
+    <w:tblPr>
+      <w:tblStyleRowBandSize w:val="1"/>
+      <w:tblStyleColBandSize w:val="1"/>
+      <w:tblBorders>
+        <w:top w:val="single" w:sz="4" w:space="0" w:color="BFBFBF" w:themeColor="background1" w:themeShade="BF"/>
+        <w:left w:val="single" w:sz="4" w:space="0" w:color="BFBFBF" w:themeColor="background1" w:themeShade="BF"/>
+        <w:bottom w:val="single" w:sz="4" w:space="0" w:color="BFBFBF" w:themeColor="background1" w:themeShade="BF"/>
+        <w:right w:val="single" w:sz="4" w:space="0" w:color="BFBFBF" w:themeColor="background1" w:themeShade="BF"/>
+        <w:insideH w:val="single" w:sz="4" w:space="0" w:color="BFBFBF" w:themeColor="background1" w:themeShade="BF"/>
+        <w:insideV w:val="single" w:sz="4" w:space="0" w:color="BFBFBF" w:themeColor="background1" w:themeShade="BF"/>
+      </w:tblBorders>
+    </w:tblPr>
+    <w:tblStylePr w:type="firstRow">
+      <w:rPr>
+        <w:b/>
+        <w:bCs/>
+      </w:rPr>
+    </w:tblStylePr>
+    <w:tblStylePr w:type="lastRow">
+      <w:rPr>
+        <w:b/>
+        <w:bCs/>
+      </w:rPr>
+      <w:tblPr/>
+      <w:tcPr>
+        <w:tcBorders>
+          <w:top w:val="double" w:sz="4" w:space="0" w:color="BFBFBF" w:themeColor="background1" w:themeShade="BF"/>
+        </w:tcBorders>
+      </w:tcPr>
+    </w:tblStylePr>
+    <w:tblStylePr w:type="firstCol">
+      <w:rPr>
+        <w:b/>
+        <w:bCs/>
+      </w:rPr>
+    </w:tblStylePr>
+    <w:tblStylePr w:type="lastCol">
+      <w:rPr>
+        <w:b/>
+        <w:bCs/>
+      </w:rPr>
+    </w:tblStylePr>
+    <w:tblStylePr w:type="band1Vert">
+      <w:tblPr/>
+      <w:tcPr>
+        <w:shd w:val="clear" w:color="auto" w:fill="F2F2F2" w:themeFill="background1" w:themeFillShade="F2"/>
+      </w:tcPr>
+    </w:tblStylePr>
+    <w:tblStylePr w:type="band1Horz">
+      <w:tblPr/>
+      <w:tcPr>
+        <w:shd w:val="clear" w:color="auto" w:fill="F2F2F2" w:themeFill="background1" w:themeFillShade="F2"/>
+      </w:tcPr>
+    </w:tblStylePr>
+  </w:style>
+  <w:style w:type="table" w:styleId="PlainTable2">
+    <w:name w:val="Plain Table 2"/>
+    <w:basedOn w:val="TableNormal"/>
+    <w:uiPriority w:val="42"/>
+    <w:rsid w:val="00BB257B"/>
+    <w:pPr>
+      <w:spacing w:after="0" w:line="240" w:lineRule="auto"/>
+    </w:pPr>
+    <w:tblPr>
+      <w:tblStyleRowBandSize w:val="1"/>
+      <w:tblStyleColBandSize w:val="1"/>
+      <w:tblBorders>
+        <w:top w:val="single" w:sz="4" w:space="0" w:color="7F7F7F" w:themeColor="text1" w:themeTint="80"/>
+        <w:bottom w:val="single" w:sz="4" w:space="0" w:color="7F7F7F" w:themeColor="text1" w:themeTint="80"/>
+      </w:tblBorders>
+    </w:tblPr>
+    <w:tblStylePr w:type="firstRow">
+      <w:rPr>
+        <w:b/>
+        <w:bCs/>
+      </w:rPr>
+      <w:tblPr/>
+      <w:tcPr>
+        <w:tcBorders>
+          <w:bottom w:val="single" w:sz="4" w:space="0" w:color="7F7F7F" w:themeColor="text1" w:themeTint="80"/>
+        </w:tcBorders>
+      </w:tcPr>
+    </w:tblStylePr>
+    <w:tblStylePr w:type="lastRow">
+      <w:rPr>
+        <w:b/>
+        <w:bCs/>
+      </w:rPr>
+      <w:tblPr/>
+      <w:tcPr>
+        <w:tcBorders>
+          <w:top w:val="single" w:sz="4" w:space="0" w:color="7F7F7F" w:themeColor="text1" w:themeTint="80"/>
+        </w:tcBorders>
+      </w:tcPr>
+    </w:tblStylePr>
+    <w:tblStylePr w:type="firstCol">
+      <w:rPr>
+        <w:b/>
+        <w:bCs/>
+      </w:rPr>
+    </w:tblStylePr>
+    <w:tblStylePr w:type="lastCol">
+      <w:rPr>
+        <w:b/>
+        <w:bCs/>
+      </w:rPr>
+    </w:tblStylePr>
+    <w:tblStylePr w:type="band1Vert">
+      <w:tblPr/>
+      <w:tcPr>
+        <w:tcBorders>
+          <w:left w:val="single" w:sz="4" w:space="0" w:color="7F7F7F" w:themeColor="text1" w:themeTint="80"/>
+          <w:right w:val="single" w:sz="4" w:space="0" w:color="7F7F7F" w:themeColor="text1" w:themeTint="80"/>
+        </w:tcBorders>
+      </w:tcPr>
+    </w:tblStylePr>
+    <w:tblStylePr w:type="band2Vert">
+      <w:tblPr/>
+      <w:tcPr>
+        <w:tcBorders>
+          <w:left w:val="single" w:sz="4" w:space="0" w:color="7F7F7F" w:themeColor="text1" w:themeTint="80"/>
+          <w:right w:val="single" w:sz="4" w:space="0" w:color="7F7F7F" w:themeColor="text1" w:themeTint="80"/>
+        </w:tcBorders>
+      </w:tcPr>
+    </w:tblStylePr>
+    <w:tblStylePr w:type="band1Horz">
+      <w:tblPr/>
+      <w:tcPr>
+        <w:tcBorders>
+          <w:top w:val="single" w:sz="4" w:space="0" w:color="7F7F7F" w:themeColor="text1" w:themeTint="80"/>
+          <w:bottom w:val="single" w:sz="4" w:space="0" w:color="7F7F7F" w:themeColor="text1" w:themeTint="80"/>
+        </w:tcBorders>
+      </w:tcPr>
+    </w:tblStylePr>
+  </w:style>
+  <w:style w:type="table" w:styleId="PlainTable3">
+    <w:name w:val="Plain Table 3"/>
+    <w:basedOn w:val="TableNormal"/>
+    <w:uiPriority w:val="43"/>
+    <w:rsid w:val="00BB257B"/>
+    <w:pPr>
+      <w:spacing w:after="0" w:line="240" w:lineRule="auto"/>
+    </w:pPr>
+    <w:tblPr>
+      <w:tblStyleRowBandSize w:val="1"/>
+      <w:tblStyleColBandSize w:val="1"/>
+    </w:tblPr>
+    <w:tblStylePr w:type="firstRow">
+      <w:rPr>
+        <w:b/>
+        <w:bCs/>
+        <w:caps/>
+      </w:rPr>
+      <w:tblPr/>
+      <w:tcPr>
+        <w:tcBorders>
+          <w:bottom w:val="single" w:sz="4" w:space="0" w:color="7F7F7F" w:themeColor="text1" w:themeTint="80"/>
+        </w:tcBorders>
+      </w:tcPr>
+    </w:tblStylePr>
+    <w:tblStylePr w:type="lastRow">
+      <w:rPr>
+        <w:b/>
+        <w:bCs/>
+        <w:caps/>
+      </w:rPr>
+      <w:tblPr/>
+      <w:tcPr>
+        <w:tcBorders>
+          <w:top w:val="nil"/>
+        </w:tcBorders>
+      </w:tcPr>
+    </w:tblStylePr>
+    <w:tblStylePr w:type="firstCol">
+      <w:rPr>
+        <w:b/>
+        <w:bCs/>
+        <w:caps/>
+      </w:rPr>
+      <w:tblPr/>
+      <w:tcPr>
+        <w:tcBorders>
+          <w:right w:val="single" w:sz="4" w:space="0" w:color="7F7F7F" w:themeColor="text1" w:themeTint="80"/>
+        </w:tcBorders>
+      </w:tcPr>
+    </w:tblStylePr>
+    <w:tblStylePr w:type="lastCol">
+      <w:rPr>
+        <w:b/>
+        <w:bCs/>
+        <w:caps/>
+      </w:rPr>
+      <w:tblPr/>
+      <w:tcPr>
+        <w:tcBorders>
+          <w:left w:val="nil"/>
+        </w:tcBorders>
+      </w:tcPr>
+    </w:tblStylePr>
+    <w:tblStylePr w:type="band1Vert">
+      <w:tblPr/>
+      <w:tcPr>
+        <w:shd w:val="clear" w:color="auto" w:fill="F2F2F2" w:themeFill="background1" w:themeFillShade="F2"/>
+      </w:tcPr>
+    </w:tblStylePr>
+    <w:tblStylePr w:type="band1Horz">
+      <w:tblPr/>
+      <w:tcPr>
+        <w:shd w:val="clear" w:color="auto" w:fill="F2F2F2" w:themeFill="background1" w:themeFillShade="F2"/>
+      </w:tcPr>
+    </w:tblStylePr>
+    <w:tblStylePr w:type="neCell">
+      <w:tblPr/>
+      <w:tcPr>
+        <w:tcBorders>
+          <w:left w:val="nil"/>
+        </w:tcBorders>
+      </w:tcPr>
+    </w:tblStylePr>
+    <w:tblStylePr w:type="nwCell">
+      <w:tblPr/>
+      <w:tcPr>
+        <w:tcBorders>
+          <w:right w:val="nil"/>
+        </w:tcBorders>
+      </w:tcPr>
+    </w:tblStylePr>
+  </w:style>
+  <w:style w:type="table" w:styleId="PlainTable4">
+    <w:name w:val="Plain Table 4"/>
+    <w:basedOn w:val="TableNormal"/>
+    <w:uiPriority w:val="44"/>
+    <w:rsid w:val="00BB257B"/>
+    <w:pPr>
+      <w:spacing w:after="0" w:line="240" w:lineRule="auto"/>
+    </w:pPr>
+    <w:tblPr>
+      <w:tblStyleRowBandSize w:val="1"/>
+      <w:tblStyleColBandSize w:val="1"/>
+    </w:tblPr>
+    <w:tblStylePr w:type="firstRow">
+      <w:rPr>
+        <w:b/>
+        <w:bCs/>
+      </w:rPr>
+    </w:tblStylePr>
+    <w:tblStylePr w:type="lastRow">
+      <w:rPr>
+        <w:b/>
+        <w:bCs/>
+      </w:rPr>
+    </w:tblStylePr>
+    <w:tblStylePr w:type="firstCol">
+      <w:rPr>
+        <w:b/>
+        <w:bCs/>
+      </w:rPr>
+    </w:tblStylePr>
+    <w:tblStylePr w:type="lastCol">
+      <w:rPr>
+        <w:b/>
+        <w:bCs/>
+      </w:rPr>
+    </w:tblStylePr>
+    <w:tblStylePr w:type="band1Vert">
+      <w:tblPr/>
+      <w:tcPr>
+        <w:shd w:val="clear" w:color="auto" w:fill="F2F2F2" w:themeFill="background1" w:themeFillShade="F2"/>
+      </w:tcPr>
+    </w:tblStylePr>
+    <w:tblStylePr w:type="band1Horz">
+      <w:tblPr/>
+      <w:tcPr>
+        <w:shd w:val="clear" w:color="auto" w:fill="F2F2F2" w:themeFill="background1" w:themeFillShade="F2"/>
+      </w:tcPr>
+    </w:tblStylePr>
+  </w:style>
 </w:styles>
 </file>
 

</xml_diff>

<commit_message>
Small revision to scope
Small detail change in business outcome regarding data input and search query types. Revised description of bridging table PK and FKs, added validation to system capabilities and NFRs, changed DB admin role on CRUD table to include privileges for create, update, read, and hard delete.
</commit_message>
<xml_diff>
--- a/TEAM_2_SCOPE_DEFINITION.docx
+++ b/TEAM_2_SCOPE_DEFINITION.docx
@@ -219,7 +219,19 @@
         <w:rPr>
           <w:rFonts w:ascii="Times New Roman" w:hAnsi="Times New Roman" w:cs="Times New Roman"/>
         </w:rPr>
-        <w:t>Work order production data input by fabrication department managers at their terminals.</w:t>
+        <w:t xml:space="preserve">Work order production data input by fabrication </w:t>
+      </w:r>
+      <w:r>
+        <w:rPr>
+          <w:rFonts w:ascii="Times New Roman" w:hAnsi="Times New Roman" w:cs="Times New Roman"/>
+        </w:rPr>
+        <w:t xml:space="preserve">and machine shop </w:t>
+      </w:r>
+      <w:r>
+        <w:rPr>
+          <w:rFonts w:ascii="Times New Roman" w:hAnsi="Times New Roman" w:cs="Times New Roman"/>
+        </w:rPr>
+        <w:t>department managers at their terminals.</w:t>
       </w:r>
     </w:p>
     <w:p>
@@ -290,7 +302,31 @@
         <w:rPr>
           <w:rFonts w:ascii="Times New Roman" w:hAnsi="Times New Roman" w:cs="Times New Roman"/>
         </w:rPr>
-        <w:t>Query by specific date and ranges, as well as part numbers, customer, and operator to observe volume.</w:t>
+        <w:t>Query by specific date</w:t>
+      </w:r>
+      <w:r>
+        <w:rPr>
+          <w:rFonts w:ascii="Times New Roman" w:hAnsi="Times New Roman" w:cs="Times New Roman"/>
+        </w:rPr>
+        <w:t xml:space="preserve"> </w:t>
+      </w:r>
+      <w:r>
+        <w:rPr>
+          <w:rFonts w:ascii="Times New Roman" w:hAnsi="Times New Roman" w:cs="Times New Roman"/>
+        </w:rPr>
+        <w:t>ranges, as well as part numbers, operator</w:t>
+      </w:r>
+      <w:r>
+        <w:rPr>
+          <w:rFonts w:ascii="Times New Roman" w:hAnsi="Times New Roman" w:cs="Times New Roman"/>
+        </w:rPr>
+        <w:t>s, and departments</w:t>
+      </w:r>
+      <w:r>
+        <w:rPr>
+          <w:rFonts w:ascii="Times New Roman" w:hAnsi="Times New Roman" w:cs="Times New Roman"/>
+        </w:rPr>
+        <w:t xml:space="preserve"> to observe volume.</w:t>
       </w:r>
     </w:p>
     <w:p>
@@ -786,6 +822,7 @@
         <w:rPr>
           <w:rFonts w:ascii="Times New Roman" w:hAnsi="Times New Roman" w:cs="Times New Roman"/>
         </w:rPr>
+        <w:lastRenderedPageBreak/>
         <w:t>A backend written in C# to facilitate the database connection, data transfer, and data manipulation.</w:t>
       </w:r>
     </w:p>
@@ -807,7 +844,6 @@
         <w:rPr>
           <w:rFonts w:ascii="Times New Roman" w:hAnsi="Times New Roman" w:cs="Times New Roman"/>
         </w:rPr>
-        <w:lastRenderedPageBreak/>
         <w:t>A backend written with modularity and customization, to allow for the possibility of additional functionality as needed in the future.</w:t>
       </w:r>
     </w:p>
@@ -830,6 +866,89 @@
           <w:rFonts w:ascii="Times New Roman" w:hAnsi="Times New Roman" w:cs="Times New Roman"/>
         </w:rPr>
         <w:t>Returned query results presented to the user in a row and column table structure.</w:t>
+      </w:r>
+    </w:p>
+    <w:p>
+      <w:pPr>
+        <w:pStyle w:val="ListParagraph"/>
+        <w:numPr>
+          <w:ilvl w:val="0"/>
+          <w:numId w:val="2"/>
+        </w:numPr>
+        <w:spacing w:after="0" w:line="240" w:lineRule="auto"/>
+        <w:rPr>
+          <w:rFonts w:ascii="Times New Roman" w:hAnsi="Times New Roman" w:cs="Times New Roman"/>
+          <w:b/>
+          <w:bCs/>
+        </w:rPr>
+      </w:pPr>
+      <w:r>
+        <w:rPr>
+          <w:rFonts w:ascii="Times New Roman" w:hAnsi="Times New Roman" w:cs="Times New Roman"/>
+        </w:rPr>
+        <w:t>Input validation on all required fields for SELECT, INSERT, UPDATE, and DELETE queries.</w:t>
+      </w:r>
+    </w:p>
+    <w:p>
+      <w:pPr>
+        <w:pStyle w:val="ListParagraph"/>
+        <w:numPr>
+          <w:ilvl w:val="0"/>
+          <w:numId w:val="2"/>
+        </w:numPr>
+        <w:spacing w:after="0" w:line="240" w:lineRule="auto"/>
+        <w:rPr>
+          <w:rFonts w:ascii="Times New Roman" w:hAnsi="Times New Roman" w:cs="Times New Roman"/>
+          <w:b/>
+          <w:bCs/>
+        </w:rPr>
+      </w:pPr>
+      <w:r>
+        <w:rPr>
+          <w:rFonts w:ascii="Times New Roman" w:hAnsi="Times New Roman" w:cs="Times New Roman"/>
+        </w:rPr>
+        <w:t>Inline alert messages that inform the user of the field whose input is incorrect, and what the proper format is to pass validation constraints.</w:t>
+      </w:r>
+    </w:p>
+    <w:p>
+      <w:pPr>
+        <w:pStyle w:val="ListParagraph"/>
+        <w:numPr>
+          <w:ilvl w:val="0"/>
+          <w:numId w:val="2"/>
+        </w:numPr>
+        <w:spacing w:after="0" w:line="240" w:lineRule="auto"/>
+        <w:rPr>
+          <w:rFonts w:ascii="Times New Roman" w:hAnsi="Times New Roman" w:cs="Times New Roman"/>
+          <w:b/>
+          <w:bCs/>
+        </w:rPr>
+      </w:pPr>
+      <w:r>
+        <w:rPr>
+          <w:rFonts w:ascii="Times New Roman" w:hAnsi="Times New Roman" w:cs="Times New Roman"/>
+        </w:rPr>
+        <w:t xml:space="preserve">Queries will not </w:t>
+      </w:r>
+      <w:proofErr w:type="gramStart"/>
+      <w:r>
+        <w:rPr>
+          <w:rFonts w:ascii="Times New Roman" w:hAnsi="Times New Roman" w:cs="Times New Roman"/>
+        </w:rPr>
+        <w:t>execute</w:t>
+      </w:r>
+      <w:proofErr w:type="gramEnd"/>
+      <w:r>
+        <w:rPr>
+          <w:rFonts w:ascii="Times New Roman" w:hAnsi="Times New Roman" w:cs="Times New Roman"/>
+        </w:rPr>
+        <w:t xml:space="preserve"> until all required fields </w:t>
+      </w:r>
+      <w:r>
+        <w:rPr>
+          <w:rFonts w:ascii="Times New Roman" w:hAnsi="Times New Roman" w:cs="Times New Roman"/>
+        </w:rPr>
+        <w:t>have passed validation conditional checks.</w:t>
       </w:r>
     </w:p>
     <w:p>
@@ -1898,9 +2017,9 @@
             </w:pPr>
             <w:r>
               <w:rPr>
-                <w:rFonts w:ascii="Times New Roman" w:hAnsi="Times New Roman" w:cs="Times New Roman"/>
-              </w:rPr>
-              <w:t>X</w:t>
+                <w:rFonts w:ascii="Segoe UI Symbol" w:hAnsi="Segoe UI Symbol" w:cs="Segoe UI Symbol"/>
+              </w:rPr>
+              <w:t>✓</w:t>
             </w:r>
           </w:p>
         </w:tc>
@@ -1937,6 +2056,27 @@
             </w:pPr>
             <w:r>
               <w:rPr>
+                <w:rFonts w:ascii="Segoe UI Symbol" w:hAnsi="Segoe UI Symbol" w:cs="Segoe UI Symbol"/>
+              </w:rPr>
+              <w:t>✓</w:t>
+            </w:r>
+          </w:p>
+        </w:tc>
+        <w:tc>
+          <w:tcPr>
+            <w:tcW w:w="1559" w:type="dxa"/>
+          </w:tcPr>
+          <w:p>
+            <w:pPr>
+              <w:pStyle w:val="ListParagraph"/>
+              <w:ind w:left="0"/>
+              <w:jc w:val="center"/>
+              <w:rPr>
+                <w:rFonts w:ascii="Times New Roman" w:hAnsi="Times New Roman" w:cs="Times New Roman"/>
+              </w:rPr>
+            </w:pPr>
+            <w:r>
+              <w:rPr>
                 <w:rFonts w:ascii="Times New Roman" w:hAnsi="Times New Roman" w:cs="Times New Roman"/>
               </w:rPr>
               <w:t>X</w:t>
@@ -1958,27 +2098,6 @@
             </w:pPr>
             <w:r>
               <w:rPr>
-                <w:rFonts w:ascii="Times New Roman" w:hAnsi="Times New Roman" w:cs="Times New Roman"/>
-              </w:rPr>
-              <w:t>X</w:t>
-            </w:r>
-          </w:p>
-        </w:tc>
-        <w:tc>
-          <w:tcPr>
-            <w:tcW w:w="1559" w:type="dxa"/>
-          </w:tcPr>
-          <w:p>
-            <w:pPr>
-              <w:pStyle w:val="ListParagraph"/>
-              <w:ind w:left="0"/>
-              <w:jc w:val="center"/>
-              <w:rPr>
-                <w:rFonts w:ascii="Times New Roman" w:hAnsi="Times New Roman" w:cs="Times New Roman"/>
-              </w:rPr>
-            </w:pPr>
-            <w:r>
-              <w:rPr>
                 <w:rFonts w:ascii="Segoe UI Symbol" w:hAnsi="Segoe UI Symbol" w:cs="Segoe UI Symbol"/>
               </w:rPr>
               <w:t>✓</w:t>
@@ -2074,12 +2193,23 @@
           <w:bCs/>
         </w:rPr>
       </w:pPr>
-      <w:r>
-        <w:rPr>
-          <w:rFonts w:ascii="Times New Roman" w:hAnsi="Times New Roman" w:cs="Times New Roman"/>
-          <w:b/>
-          <w:bCs/>
-        </w:rPr>
+    </w:p>
+    <w:p>
+      <w:pPr>
+        <w:spacing w:after="0" w:line="240" w:lineRule="auto"/>
+        <w:rPr>
+          <w:rFonts w:ascii="Times New Roman" w:hAnsi="Times New Roman" w:cs="Times New Roman"/>
+          <w:b/>
+          <w:bCs/>
+        </w:rPr>
+      </w:pPr>
+      <w:r>
+        <w:rPr>
+          <w:rFonts w:ascii="Times New Roman" w:hAnsi="Times New Roman" w:cs="Times New Roman"/>
+          <w:b/>
+          <w:bCs/>
+        </w:rPr>
+        <w:lastRenderedPageBreak/>
         <w:t>Data Model</w:t>
       </w:r>
       <w:r>
@@ -2150,7 +2280,6 @@
           <w:bCs/>
           <w:noProof/>
         </w:rPr>
-        <w:lastRenderedPageBreak/>
         <w:drawing>
           <wp:inline distT="0" distB="0" distL="0" distR="0" wp14:anchorId="25CC8FC6" wp14:editId="64B47B0A">
             <wp:extent cx="5943600" cy="1848485"/>
@@ -2297,7 +2426,43 @@
         <w:rPr>
           <w:rFonts w:ascii="Times New Roman" w:hAnsi="Times New Roman" w:cs="Times New Roman"/>
         </w:rPr>
-        <w:t>The bridging table PARTS_HISTORY uses a combination of two primary keys, CUSTOMER_ID, and OPERATOR_ID, in combination with the attributes PART_NUMBER and PURCHASE_ORDER_NUMBER to uniquely identify a record on the table</w:t>
+        <w:t xml:space="preserve">The bridging table PART_HISTORY uses </w:t>
+      </w:r>
+      <w:r>
+        <w:rPr>
+          <w:rFonts w:ascii="Times New Roman" w:hAnsi="Times New Roman" w:cs="Times New Roman"/>
+        </w:rPr>
+        <w:t xml:space="preserve">the </w:t>
+      </w:r>
+      <w:r>
+        <w:rPr>
+          <w:rFonts w:ascii="Times New Roman" w:hAnsi="Times New Roman" w:cs="Times New Roman"/>
+        </w:rPr>
+        <w:t>primary key</w:t>
+      </w:r>
+      <w:r>
+        <w:rPr>
+          <w:rFonts w:ascii="Times New Roman" w:hAnsi="Times New Roman" w:cs="Times New Roman"/>
+        </w:rPr>
+        <w:t xml:space="preserve"> PART_HISTORY_ID</w:t>
+      </w:r>
+      <w:r>
+        <w:rPr>
+          <w:rFonts w:ascii="Times New Roman" w:hAnsi="Times New Roman" w:cs="Times New Roman"/>
+        </w:rPr>
+        <w:t>,</w:t>
+      </w:r>
+      <w:r>
+        <w:rPr>
+          <w:rFonts w:ascii="Times New Roman" w:hAnsi="Times New Roman" w:cs="Times New Roman"/>
+        </w:rPr>
+        <w:t xml:space="preserve"> and two foreign keys,</w:t>
+      </w:r>
+      <w:r>
+        <w:rPr>
+          <w:rFonts w:ascii="Times New Roman" w:hAnsi="Times New Roman" w:cs="Times New Roman"/>
+        </w:rPr>
+        <w:t xml:space="preserve"> CUSTOMER_ID, and OPERATOR_ID, to uniquely identify a record on the table</w:t>
       </w:r>
       <w:r>
         <w:rPr>
@@ -2850,18 +3015,6 @@
         </w:rPr>
       </w:pPr>
     </w:p>
-    <w:p>
-      <w:pPr>
-        <w:pStyle w:val="ListParagraph"/>
-        <w:spacing w:after="0" w:line="240" w:lineRule="auto"/>
-        <w:jc w:val="center"/>
-        <w:rPr>
-          <w:rFonts w:ascii="Times New Roman" w:hAnsi="Times New Roman" w:cs="Times New Roman"/>
-          <w:b/>
-          <w:bCs/>
-        </w:rPr>
-      </w:pPr>
-    </w:p>
     <w:tbl>
       <w:tblPr>
         <w:tblStyle w:val="TableGrid"/>
@@ -3039,9 +3192,7 @@
     </w:tbl>
     <w:p>
       <w:pPr>
-        <w:pStyle w:val="ListParagraph"/>
         <w:spacing w:after="0" w:line="240" w:lineRule="auto"/>
-        <w:jc w:val="center"/>
         <w:rPr>
           <w:rFonts w:ascii="Times New Roman" w:hAnsi="Times New Roman" w:cs="Times New Roman"/>
           <w:b/>
@@ -3153,7 +3304,6 @@
                 <w:b/>
                 <w:bCs/>
               </w:rPr>
-              <w:lastRenderedPageBreak/>
               <w:t>CUSTOMER_ID (Integer)</w:t>
             </w:r>
           </w:p>
@@ -3723,6 +3873,98 @@
     </w:p>
     <w:p>
       <w:pPr>
+        <w:pStyle w:val="ListParagraph"/>
+        <w:numPr>
+          <w:ilvl w:val="0"/>
+          <w:numId w:val="33"/>
+        </w:numPr>
+        <w:spacing w:after="0" w:line="240" w:lineRule="auto"/>
+        <w:rPr>
+          <w:rFonts w:ascii="Times New Roman" w:hAnsi="Times New Roman" w:cs="Times New Roman"/>
+        </w:rPr>
+      </w:pPr>
+      <w:r>
+        <w:rPr>
+          <w:rFonts w:ascii="Times New Roman" w:hAnsi="Times New Roman" w:cs="Times New Roman"/>
+          <w:b/>
+          <w:bCs/>
+        </w:rPr>
+        <w:t>Validation:</w:t>
+      </w:r>
+    </w:p>
+    <w:p>
+      <w:pPr>
+        <w:pStyle w:val="ListParagraph"/>
+        <w:numPr>
+          <w:ilvl w:val="1"/>
+          <w:numId w:val="33"/>
+        </w:numPr>
+        <w:spacing w:after="0" w:line="240" w:lineRule="auto"/>
+        <w:rPr>
+          <w:rFonts w:ascii="Times New Roman" w:hAnsi="Times New Roman" w:cs="Times New Roman"/>
+        </w:rPr>
+      </w:pPr>
+      <w:r>
+        <w:rPr>
+          <w:rFonts w:ascii="Times New Roman" w:hAnsi="Times New Roman" w:cs="Times New Roman"/>
+        </w:rPr>
+        <w:t>Input validation will be implemented for required fields for SELECT, INSERT, UPDATE, and DELETE queries to enforce validation constraints on all user input to prevent the submission of bad data during use.</w:t>
+      </w:r>
+    </w:p>
+    <w:p>
+      <w:pPr>
+        <w:pStyle w:val="ListParagraph"/>
+        <w:numPr>
+          <w:ilvl w:val="1"/>
+          <w:numId w:val="33"/>
+        </w:numPr>
+        <w:spacing w:after="0" w:line="240" w:lineRule="auto"/>
+        <w:rPr>
+          <w:rFonts w:ascii="Times New Roman" w:hAnsi="Times New Roman" w:cs="Times New Roman"/>
+        </w:rPr>
+      </w:pPr>
+      <w:r>
+        <w:rPr>
+          <w:rFonts w:ascii="Times New Roman" w:hAnsi="Times New Roman" w:cs="Times New Roman"/>
+        </w:rPr>
+        <w:t xml:space="preserve">Alert messages will inform the user of the occurrence of a data entry that violates a validation constraint and </w:t>
+      </w:r>
+      <w:proofErr w:type="gramStart"/>
+      <w:r>
+        <w:rPr>
+          <w:rFonts w:ascii="Times New Roman" w:hAnsi="Times New Roman" w:cs="Times New Roman"/>
+        </w:rPr>
+        <w:t>present</w:t>
+      </w:r>
+      <w:proofErr w:type="gramEnd"/>
+      <w:r>
+        <w:rPr>
+          <w:rFonts w:ascii="Times New Roman" w:hAnsi="Times New Roman" w:cs="Times New Roman"/>
+        </w:rPr>
+        <w:t xml:space="preserve"> the user with the proper format.</w:t>
+      </w:r>
+    </w:p>
+    <w:p>
+      <w:pPr>
+        <w:pStyle w:val="ListParagraph"/>
+        <w:numPr>
+          <w:ilvl w:val="1"/>
+          <w:numId w:val="33"/>
+        </w:numPr>
+        <w:spacing w:after="0" w:line="240" w:lineRule="auto"/>
+        <w:rPr>
+          <w:rFonts w:ascii="Times New Roman" w:hAnsi="Times New Roman" w:cs="Times New Roman"/>
+        </w:rPr>
+      </w:pPr>
+      <w:r>
+        <w:rPr>
+          <w:rFonts w:ascii="Times New Roman" w:hAnsi="Times New Roman" w:cs="Times New Roman"/>
+        </w:rPr>
+        <w:t>Queries will not execute until the user input passes validation conditional checks for all required fields.</w:t>
+      </w:r>
+    </w:p>
+    <w:p>
+      <w:pPr>
         <w:spacing w:after="0" w:line="240" w:lineRule="auto"/>
         <w:rPr>
           <w:rFonts w:ascii="Times New Roman" w:hAnsi="Times New Roman" w:cs="Times New Roman"/>
@@ -3864,12 +4106,33 @@
           <w:bCs/>
         </w:rPr>
       </w:pPr>
-      <w:r>
-        <w:rPr>
-          <w:rFonts w:ascii="Times New Roman" w:hAnsi="Times New Roman" w:cs="Times New Roman"/>
-          <w:b/>
-          <w:bCs/>
-        </w:rPr>
+    </w:p>
+    <w:p>
+      <w:pPr>
+        <w:spacing w:after="0" w:line="240" w:lineRule="auto"/>
+        <w:rPr>
+          <w:rFonts w:ascii="Times New Roman" w:hAnsi="Times New Roman" w:cs="Times New Roman"/>
+          <w:b/>
+          <w:bCs/>
+        </w:rPr>
+      </w:pPr>
+    </w:p>
+    <w:p>
+      <w:pPr>
+        <w:spacing w:after="0" w:line="240" w:lineRule="auto"/>
+        <w:rPr>
+          <w:rFonts w:ascii="Times New Roman" w:hAnsi="Times New Roman" w:cs="Times New Roman"/>
+          <w:b/>
+          <w:bCs/>
+        </w:rPr>
+      </w:pPr>
+      <w:r>
+        <w:rPr>
+          <w:rFonts w:ascii="Times New Roman" w:hAnsi="Times New Roman" w:cs="Times New Roman"/>
+          <w:b/>
+          <w:bCs/>
+        </w:rPr>
+        <w:lastRenderedPageBreak/>
         <w:t>Transaction Audit:</w:t>
       </w:r>
     </w:p>
@@ -3923,16 +4186,9 @@
     </w:p>
     <w:p>
       <w:pPr>
-        <w:spacing w:after="0" w:line="240" w:lineRule="auto"/>
-        <w:rPr>
-          <w:rFonts w:ascii="Times New Roman" w:hAnsi="Times New Roman" w:cs="Times New Roman"/>
-          <w:b/>
-          <w:bCs/>
-        </w:rPr>
-      </w:pPr>
-    </w:p>
-    <w:p>
-      <w:pPr>
+        <w:tabs>
+          <w:tab w:val="left" w:pos="1260"/>
+        </w:tabs>
         <w:spacing w:after="0" w:line="240" w:lineRule="auto"/>
         <w:rPr>
           <w:rFonts w:ascii="Times New Roman" w:hAnsi="Times New Roman" w:cs="Times New Roman"/>
@@ -4052,14 +4308,7 @@
         <w:rPr>
           <w:rFonts w:ascii="Times New Roman" w:hAnsi="Times New Roman" w:cs="Times New Roman"/>
         </w:rPr>
-        <w:t xml:space="preserve">, quality, </w:t>
-      </w:r>
-      <w:r>
-        <w:rPr>
-          <w:rFonts w:ascii="Times New Roman" w:hAnsi="Times New Roman" w:cs="Times New Roman"/>
-        </w:rPr>
-        <w:lastRenderedPageBreak/>
-        <w:t xml:space="preserve">machining, and fabrication. Each department manager has expressed an interest in the need for a centralized information source to ensure that the jobs received have been entered into the </w:t>
+        <w:t xml:space="preserve">, quality, machining, and fabrication. Each department manager has expressed an interest in the need for a centralized information source to ensure that the jobs received have been entered into the </w:t>
       </w:r>
       <w:r>
         <w:rPr>
@@ -4600,42 +4849,6 @@
     <w:p>
       <w:pPr>
         <w:pStyle w:val="ListParagraph"/>
-        <w:spacing w:after="0" w:line="240" w:lineRule="auto"/>
-        <w:ind w:left="1440"/>
-        <w:rPr>
-          <w:rFonts w:ascii="Times New Roman" w:hAnsi="Times New Roman" w:cs="Times New Roman"/>
-          <w:b/>
-          <w:bCs/>
-        </w:rPr>
-      </w:pPr>
-    </w:p>
-    <w:p>
-      <w:pPr>
-        <w:pStyle w:val="ListParagraph"/>
-        <w:spacing w:after="0" w:line="240" w:lineRule="auto"/>
-        <w:ind w:left="1440"/>
-        <w:rPr>
-          <w:rFonts w:ascii="Times New Roman" w:hAnsi="Times New Roman" w:cs="Times New Roman"/>
-          <w:b/>
-          <w:bCs/>
-        </w:rPr>
-      </w:pPr>
-    </w:p>
-    <w:p>
-      <w:pPr>
-        <w:pStyle w:val="ListParagraph"/>
-        <w:spacing w:after="0" w:line="240" w:lineRule="auto"/>
-        <w:ind w:left="1440"/>
-        <w:rPr>
-          <w:rFonts w:ascii="Times New Roman" w:hAnsi="Times New Roman" w:cs="Times New Roman"/>
-          <w:b/>
-          <w:bCs/>
-        </w:rPr>
-      </w:pPr>
-    </w:p>
-    <w:p>
-      <w:pPr>
-        <w:pStyle w:val="ListParagraph"/>
         <w:numPr>
           <w:ilvl w:val="0"/>
           <w:numId w:val="1"/>
@@ -4707,7 +4920,6 @@
           <w:rStyle w:val="Strong"/>
           <w:rFonts w:eastAsiaTheme="majorEastAsia"/>
         </w:rPr>
-        <w:lastRenderedPageBreak/>
         <w:t>Network Dependence:</w:t>
       </w:r>
       <w:r>
@@ -4866,6 +5078,41 @@
     <w:p>
       <w:pPr>
         <w:pStyle w:val="NormalWeb"/>
+        <w:ind w:left="2160"/>
+      </w:pPr>
+    </w:p>
+    <w:p>
+      <w:pPr>
+        <w:pStyle w:val="NormalWeb"/>
+        <w:ind w:left="2160"/>
+      </w:pPr>
+    </w:p>
+    <w:p>
+      <w:pPr>
+        <w:pStyle w:val="NormalWeb"/>
+        <w:ind w:left="2160"/>
+      </w:pPr>
+    </w:p>
+    <w:p>
+      <w:pPr>
+        <w:pStyle w:val="NormalWeb"/>
+        <w:ind w:left="2160"/>
+      </w:pPr>
+    </w:p>
+    <w:p>
+      <w:pPr>
+        <w:pStyle w:val="NormalWeb"/>
+        <w:ind w:left="2160"/>
+      </w:pPr>
+    </w:p>
+    <w:p>
+      <w:pPr>
+        <w:pStyle w:val="NormalWeb"/>
+      </w:pPr>
+    </w:p>
+    <w:p>
+      <w:pPr>
+        <w:pStyle w:val="NormalWeb"/>
         <w:numPr>
           <w:ilvl w:val="0"/>
           <w:numId w:val="1"/>
@@ -4880,6 +5127,7 @@
           <w:b/>
           <w:bCs/>
         </w:rPr>
+        <w:lastRenderedPageBreak/>
         <w:t>Onboarding Procedures and Guidelines:</w:t>
       </w:r>
     </w:p>
@@ -5097,7 +5345,6 @@
           <w:kern w:val="0"/>
           <w14:ligatures w14:val="none"/>
         </w:rPr>
-        <w:lastRenderedPageBreak/>
         <w:t>The IT administrator verifies that all connections to the MySQL database are functioning properly.</w:t>
       </w:r>
     </w:p>
@@ -5535,6 +5782,7 @@
           <w:kern w:val="0"/>
           <w14:ligatures w14:val="none"/>
         </w:rPr>
+        <w:lastRenderedPageBreak/>
         <w:t>All departments go live simultaneously to ensure full data synchronization.</w:t>
       </w:r>
     </w:p>
@@ -5788,7 +6036,6 @@
           <w:kern w:val="0"/>
           <w14:ligatures w14:val="none"/>
         </w:rPr>
-        <w:lastRenderedPageBreak/>
         <w:t>After two weeks of active use, the project team will:</w:t>
       </w:r>
     </w:p>
@@ -8796,6 +9043,119 @@
     </w:lvl>
   </w:abstractNum>
   <w:abstractNum w:abstractNumId="21" w15:restartNumberingAfterBreak="0">
+    <w:nsid w:val="54C54D69"/>
+    <w:multiLevelType w:val="hybridMultilevel"/>
+    <w:tmpl w:val="0BD09B34"/>
+    <w:lvl w:ilvl="0" w:tplc="04090001">
+      <w:start w:val="1"/>
+      <w:numFmt w:val="bullet"/>
+      <w:lvlText w:val=""/>
+      <w:lvlJc w:val="left"/>
+      <w:pPr>
+        <w:ind w:left="720" w:hanging="360"/>
+      </w:pPr>
+      <w:rPr>
+        <w:rFonts w:ascii="Symbol" w:hAnsi="Symbol" w:hint="default"/>
+      </w:rPr>
+    </w:lvl>
+    <w:lvl w:ilvl="1" w:tplc="04090003">
+      <w:start w:val="1"/>
+      <w:numFmt w:val="bullet"/>
+      <w:lvlText w:val="o"/>
+      <w:lvlJc w:val="left"/>
+      <w:pPr>
+        <w:ind w:left="1440" w:hanging="360"/>
+      </w:pPr>
+      <w:rPr>
+        <w:rFonts w:ascii="Courier New" w:hAnsi="Courier New" w:cs="Courier New" w:hint="default"/>
+      </w:rPr>
+    </w:lvl>
+    <w:lvl w:ilvl="2" w:tplc="04090005" w:tentative="1">
+      <w:start w:val="1"/>
+      <w:numFmt w:val="bullet"/>
+      <w:lvlText w:val=""/>
+      <w:lvlJc w:val="left"/>
+      <w:pPr>
+        <w:ind w:left="2160" w:hanging="360"/>
+      </w:pPr>
+      <w:rPr>
+        <w:rFonts w:ascii="Wingdings" w:hAnsi="Wingdings" w:hint="default"/>
+      </w:rPr>
+    </w:lvl>
+    <w:lvl w:ilvl="3" w:tplc="04090001" w:tentative="1">
+      <w:start w:val="1"/>
+      <w:numFmt w:val="bullet"/>
+      <w:lvlText w:val=""/>
+      <w:lvlJc w:val="left"/>
+      <w:pPr>
+        <w:ind w:left="2880" w:hanging="360"/>
+      </w:pPr>
+      <w:rPr>
+        <w:rFonts w:ascii="Symbol" w:hAnsi="Symbol" w:hint="default"/>
+      </w:rPr>
+    </w:lvl>
+    <w:lvl w:ilvl="4" w:tplc="04090003" w:tentative="1">
+      <w:start w:val="1"/>
+      <w:numFmt w:val="bullet"/>
+      <w:lvlText w:val="o"/>
+      <w:lvlJc w:val="left"/>
+      <w:pPr>
+        <w:ind w:left="3600" w:hanging="360"/>
+      </w:pPr>
+      <w:rPr>
+        <w:rFonts w:ascii="Courier New" w:hAnsi="Courier New" w:cs="Courier New" w:hint="default"/>
+      </w:rPr>
+    </w:lvl>
+    <w:lvl w:ilvl="5" w:tplc="04090005" w:tentative="1">
+      <w:start w:val="1"/>
+      <w:numFmt w:val="bullet"/>
+      <w:lvlText w:val=""/>
+      <w:lvlJc w:val="left"/>
+      <w:pPr>
+        <w:ind w:left="4320" w:hanging="360"/>
+      </w:pPr>
+      <w:rPr>
+        <w:rFonts w:ascii="Wingdings" w:hAnsi="Wingdings" w:hint="default"/>
+      </w:rPr>
+    </w:lvl>
+    <w:lvl w:ilvl="6" w:tplc="04090001" w:tentative="1">
+      <w:start w:val="1"/>
+      <w:numFmt w:val="bullet"/>
+      <w:lvlText w:val=""/>
+      <w:lvlJc w:val="left"/>
+      <w:pPr>
+        <w:ind w:left="5040" w:hanging="360"/>
+      </w:pPr>
+      <w:rPr>
+        <w:rFonts w:ascii="Symbol" w:hAnsi="Symbol" w:hint="default"/>
+      </w:rPr>
+    </w:lvl>
+    <w:lvl w:ilvl="7" w:tplc="04090003" w:tentative="1">
+      <w:start w:val="1"/>
+      <w:numFmt w:val="bullet"/>
+      <w:lvlText w:val="o"/>
+      <w:lvlJc w:val="left"/>
+      <w:pPr>
+        <w:ind w:left="5760" w:hanging="360"/>
+      </w:pPr>
+      <w:rPr>
+        <w:rFonts w:ascii="Courier New" w:hAnsi="Courier New" w:cs="Courier New" w:hint="default"/>
+      </w:rPr>
+    </w:lvl>
+    <w:lvl w:ilvl="8" w:tplc="04090005" w:tentative="1">
+      <w:start w:val="1"/>
+      <w:numFmt w:val="bullet"/>
+      <w:lvlText w:val=""/>
+      <w:lvlJc w:val="left"/>
+      <w:pPr>
+        <w:ind w:left="6480" w:hanging="360"/>
+      </w:pPr>
+      <w:rPr>
+        <w:rFonts w:ascii="Wingdings" w:hAnsi="Wingdings" w:hint="default"/>
+      </w:rPr>
+    </w:lvl>
+  </w:abstractNum>
+  <w:abstractNum w:abstractNumId="22" w15:restartNumberingAfterBreak="0">
     <w:nsid w:val="561C28F6"/>
     <w:multiLevelType w:val="multilevel"/>
     <w:tmpl w:val="3EDCFE10"/>
@@ -8944,7 +9304,7 @@
       </w:rPr>
     </w:lvl>
   </w:abstractNum>
-  <w:abstractNum w:abstractNumId="22" w15:restartNumberingAfterBreak="0">
+  <w:abstractNum w:abstractNumId="23" w15:restartNumberingAfterBreak="0">
     <w:nsid w:val="56D02F38"/>
     <w:multiLevelType w:val="hybridMultilevel"/>
     <w:tmpl w:val="408CC1E6"/>
@@ -9057,7 +9417,7 @@
       </w:rPr>
     </w:lvl>
   </w:abstractNum>
-  <w:abstractNum w:abstractNumId="23" w15:restartNumberingAfterBreak="0">
+  <w:abstractNum w:abstractNumId="24" w15:restartNumberingAfterBreak="0">
     <w:nsid w:val="60A55743"/>
     <w:multiLevelType w:val="multilevel"/>
     <w:tmpl w:val="ADC05074"/>
@@ -9206,7 +9566,7 @@
       </w:rPr>
     </w:lvl>
   </w:abstractNum>
-  <w:abstractNum w:abstractNumId="24" w15:restartNumberingAfterBreak="0">
+  <w:abstractNum w:abstractNumId="25" w15:restartNumberingAfterBreak="0">
     <w:nsid w:val="618450CB"/>
     <w:multiLevelType w:val="multilevel"/>
     <w:tmpl w:val="5ED8F024"/>
@@ -9355,7 +9715,7 @@
       </w:rPr>
     </w:lvl>
   </w:abstractNum>
-  <w:abstractNum w:abstractNumId="25" w15:restartNumberingAfterBreak="0">
+  <w:abstractNum w:abstractNumId="26" w15:restartNumberingAfterBreak="0">
     <w:nsid w:val="628A1A04"/>
     <w:multiLevelType w:val="multilevel"/>
     <w:tmpl w:val="6E68139A"/>
@@ -9504,7 +9864,7 @@
       </w:rPr>
     </w:lvl>
   </w:abstractNum>
-  <w:abstractNum w:abstractNumId="26" w15:restartNumberingAfterBreak="0">
+  <w:abstractNum w:abstractNumId="27" w15:restartNumberingAfterBreak="0">
     <w:nsid w:val="6BF319F2"/>
     <w:multiLevelType w:val="multilevel"/>
     <w:tmpl w:val="DEB2EDD8"/>
@@ -9653,7 +10013,7 @@
       </w:rPr>
     </w:lvl>
   </w:abstractNum>
-  <w:abstractNum w:abstractNumId="27" w15:restartNumberingAfterBreak="0">
+  <w:abstractNum w:abstractNumId="28" w15:restartNumberingAfterBreak="0">
     <w:nsid w:val="71B0393E"/>
     <w:multiLevelType w:val="hybridMultilevel"/>
     <w:tmpl w:val="F2BCB9B4"/>
@@ -9766,7 +10126,7 @@
       </w:rPr>
     </w:lvl>
   </w:abstractNum>
-  <w:abstractNum w:abstractNumId="28" w15:restartNumberingAfterBreak="0">
+  <w:abstractNum w:abstractNumId="29" w15:restartNumberingAfterBreak="0">
     <w:nsid w:val="72B55424"/>
     <w:multiLevelType w:val="hybridMultilevel"/>
     <w:tmpl w:val="0394BBEA"/>
@@ -9879,7 +10239,7 @@
       </w:rPr>
     </w:lvl>
   </w:abstractNum>
-  <w:abstractNum w:abstractNumId="29" w15:restartNumberingAfterBreak="0">
+  <w:abstractNum w:abstractNumId="30" w15:restartNumberingAfterBreak="0">
     <w:nsid w:val="741929FB"/>
     <w:multiLevelType w:val="multilevel"/>
     <w:tmpl w:val="584CE9C8"/>
@@ -10028,7 +10388,7 @@
       </w:rPr>
     </w:lvl>
   </w:abstractNum>
-  <w:abstractNum w:abstractNumId="30" w15:restartNumberingAfterBreak="0">
+  <w:abstractNum w:abstractNumId="31" w15:restartNumberingAfterBreak="0">
     <w:nsid w:val="74AC3F62"/>
     <w:multiLevelType w:val="multilevel"/>
     <w:tmpl w:val="A0DC9EC2"/>
@@ -10177,7 +10537,7 @@
       </w:rPr>
     </w:lvl>
   </w:abstractNum>
-  <w:abstractNum w:abstractNumId="31" w15:restartNumberingAfterBreak="0">
+  <w:abstractNum w:abstractNumId="32" w15:restartNumberingAfterBreak="0">
     <w:nsid w:val="7EF14052"/>
     <w:multiLevelType w:val="hybridMultilevel"/>
     <w:tmpl w:val="2612D8F6"/>
@@ -10297,25 +10657,25 @@
     <w:abstractNumId w:val="18"/>
   </w:num>
   <w:num w:numId="3" w16cid:durableId="171383221">
-    <w:abstractNumId w:val="27"/>
+    <w:abstractNumId w:val="28"/>
   </w:num>
   <w:num w:numId="4" w16cid:durableId="1008407631">
-    <w:abstractNumId w:val="22"/>
+    <w:abstractNumId w:val="23"/>
   </w:num>
   <w:num w:numId="5" w16cid:durableId="638340513">
     <w:abstractNumId w:val="6"/>
   </w:num>
   <w:num w:numId="6" w16cid:durableId="613905549">
-    <w:abstractNumId w:val="28"/>
+    <w:abstractNumId w:val="29"/>
   </w:num>
   <w:num w:numId="7" w16cid:durableId="469054407">
-    <w:abstractNumId w:val="31"/>
+    <w:abstractNumId w:val="32"/>
   </w:num>
   <w:num w:numId="8" w16cid:durableId="209610542">
     <w:abstractNumId w:val="14"/>
   </w:num>
   <w:num w:numId="9" w16cid:durableId="806511756">
-    <w:abstractNumId w:val="21"/>
+    <w:abstractNumId w:val="22"/>
   </w:num>
   <w:num w:numId="10" w16cid:durableId="1375229755">
     <w:abstractNumId w:val="11"/>
@@ -10330,7 +10690,7 @@
     <w:abstractNumId w:val="15"/>
   </w:num>
   <w:num w:numId="14" w16cid:durableId="672300969">
-    <w:abstractNumId w:val="24"/>
+    <w:abstractNumId w:val="25"/>
   </w:num>
   <w:num w:numId="15" w16cid:durableId="198322158">
     <w:abstractNumId w:val="16"/>
@@ -10345,7 +10705,7 @@
     <w:abstractNumId w:val="13"/>
   </w:num>
   <w:num w:numId="19" w16cid:durableId="906650570">
-    <w:abstractNumId w:val="25"/>
+    <w:abstractNumId w:val="26"/>
   </w:num>
   <w:num w:numId="20" w16cid:durableId="1428427501">
     <w:abstractNumId w:val="5"/>
@@ -10360,10 +10720,10 @@
     <w:abstractNumId w:val="4"/>
   </w:num>
   <w:num w:numId="24" w16cid:durableId="379092659">
-    <w:abstractNumId w:val="26"/>
+    <w:abstractNumId w:val="27"/>
   </w:num>
   <w:num w:numId="25" w16cid:durableId="1283924091">
-    <w:abstractNumId w:val="30"/>
+    <w:abstractNumId w:val="31"/>
   </w:num>
   <w:num w:numId="26" w16cid:durableId="604267015">
     <w:abstractNumId w:val="7"/>
@@ -10378,13 +10738,16 @@
     <w:abstractNumId w:val="17"/>
   </w:num>
   <w:num w:numId="30" w16cid:durableId="1336031309">
-    <w:abstractNumId w:val="29"/>
+    <w:abstractNumId w:val="30"/>
   </w:num>
   <w:num w:numId="31" w16cid:durableId="1995527422">
-    <w:abstractNumId w:val="23"/>
+    <w:abstractNumId w:val="24"/>
   </w:num>
   <w:num w:numId="32" w16cid:durableId="11107202">
     <w:abstractNumId w:val="2"/>
+  </w:num>
+  <w:num w:numId="33" w16cid:durableId="1236016022">
+    <w:abstractNumId w:val="21"/>
   </w:num>
 </w:numbering>
 </file>

</xml_diff>

<commit_message>
Update to ERD and Validation Constraints
Updated ERD to latest ERD documentation and field mappings. Updated Validation Constraint for Purchase Order Number. Minor updates to formatting for page consistency.
</commit_message>
<xml_diff>
--- a/TEAM_2_SCOPE_DEFINITION.docx
+++ b/TEAM_2_SCOPE_DEFINITION.docx
@@ -1085,7 +1085,13 @@
         <w:rPr>
           <w:rFonts w:ascii="Times New Roman" w:hAnsi="Times New Roman" w:cs="Times New Roman"/>
         </w:rPr>
-        <w:t>Purchase Order Number: Must be alphanumeric only (no special characters).</w:t>
+        <w:t xml:space="preserve">Purchase Order Number: </w:t>
+      </w:r>
+      <w:r>
+        <w:rPr>
+          <w:rFonts w:ascii="Times New Roman" w:hAnsi="Times New Roman" w:cs="Times New Roman"/>
+        </w:rPr>
+        <w:t>Must be alphanumeric + hyphen only.</w:t>
       </w:r>
     </w:p>
     <w:p>
@@ -2275,16 +2281,13 @@
       </w:pPr>
       <w:r>
         <w:rPr>
-          <w:rFonts w:ascii="Times New Roman" w:hAnsi="Times New Roman" w:cs="Times New Roman"/>
-          <w:b/>
-          <w:bCs/>
           <w:noProof/>
         </w:rPr>
         <w:drawing>
-          <wp:inline distT="0" distB="0" distL="0" distR="0" wp14:anchorId="25CC8FC6" wp14:editId="64B47B0A">
-            <wp:extent cx="5943600" cy="1848485"/>
-            <wp:effectExtent l="0" t="0" r="0" b="0"/>
-            <wp:docPr id="1750872173" name="Picture 1" descr="A screenshot of a computer program&#10;&#10;AI-generated content may be incorrect."/>
+          <wp:inline distT="0" distB="0" distL="0" distR="0" wp14:anchorId="68AD18C4" wp14:editId="32CB47EC">
+            <wp:extent cx="5943600" cy="2931160"/>
+            <wp:effectExtent l="0" t="0" r="0" b="2540"/>
+            <wp:docPr id="1296682442" name="Picture 1" descr="A screenshot of a computer&#10;&#10;AI-generated content may be incorrect."/>
             <wp:cNvGraphicFramePr>
               <a:graphicFrameLocks xmlns:a="http://schemas.openxmlformats.org/drawingml/2006/main" noChangeAspect="1"/>
             </wp:cNvGraphicFramePr>
@@ -2292,11 +2295,17 @@
               <a:graphicData uri="http://schemas.openxmlformats.org/drawingml/2006/picture">
                 <pic:pic xmlns:pic="http://schemas.openxmlformats.org/drawingml/2006/picture">
                   <pic:nvPicPr>
-                    <pic:cNvPr id="1750872173" name="Picture 1" descr="A screenshot of a computer program&#10;&#10;AI-generated content may be incorrect."/>
+                    <pic:cNvPr id="1296682442" name="Picture 1" descr="A screenshot of a computer&#10;&#10;AI-generated content may be incorrect."/>
                     <pic:cNvPicPr/>
                   </pic:nvPicPr>
                   <pic:blipFill>
-                    <a:blip r:embed="rId5"/>
+                    <a:blip r:embed="rId5" cstate="print">
+                      <a:extLst>
+                        <a:ext uri="{28A0092B-C50C-407E-A947-70E740481C1C}">
+                          <a14:useLocalDpi xmlns:a14="http://schemas.microsoft.com/office/drawing/2010/main" val="0"/>
+                        </a:ext>
+                      </a:extLst>
+                    </a:blip>
                     <a:stretch>
                       <a:fillRect/>
                     </a:stretch>
@@ -2304,7 +2313,7 @@
                   <pic:spPr>
                     <a:xfrm>
                       <a:off x="0" y="0"/>
-                      <a:ext cx="5943600" cy="1848485"/>
+                      <a:ext cx="5943600" cy="2931160"/>
                     </a:xfrm>
                     <a:prstGeom prst="rect">
                       <a:avLst/>
@@ -2473,15 +2482,6 @@
     </w:p>
     <w:p>
       <w:pPr>
-        <w:pStyle w:val="ListParagraph"/>
-        <w:spacing w:after="0" w:line="240" w:lineRule="auto"/>
-        <w:rPr>
-          <w:rFonts w:ascii="Times New Roman" w:hAnsi="Times New Roman" w:cs="Times New Roman"/>
-        </w:rPr>
-      </w:pPr>
-    </w:p>
-    <w:p>
-      <w:pPr>
         <w:spacing w:after="0" w:line="240" w:lineRule="auto"/>
         <w:rPr>
           <w:rFonts w:ascii="Times New Roman" w:hAnsi="Times New Roman" w:cs="Times New Roman"/>
@@ -2510,9 +2510,7 @@
     </w:p>
     <w:p>
       <w:pPr>
-        <w:pStyle w:val="ListParagraph"/>
         <w:spacing w:after="0" w:line="240" w:lineRule="auto"/>
-        <w:jc w:val="center"/>
         <w:rPr>
           <w:rFonts w:ascii="Times New Roman" w:hAnsi="Times New Roman" w:cs="Times New Roman"/>
           <w:b/>
@@ -2665,7 +2663,7 @@
                 <w:b/>
                 <w:bCs/>
               </w:rPr>
-              <w:t>CUSTOMER_NAME (Text)</w:t>
+              <w:t>CUSTOMER_NAME (Varchar 48)</w:t>
             </w:r>
           </w:p>
         </w:tc>
@@ -2689,7 +2687,7 @@
                 <w:b/>
                 <w:bCs/>
               </w:rPr>
-              <w:t>CUSTOMER_NAME (Text)</w:t>
+              <w:t>CUSTOMER_NAME (Varchar 48)</w:t>
             </w:r>
           </w:p>
         </w:tc>
@@ -2697,21 +2695,7 @@
     </w:tbl>
     <w:p>
       <w:pPr>
-        <w:pStyle w:val="ListParagraph"/>
         <w:spacing w:after="0" w:line="240" w:lineRule="auto"/>
-        <w:jc w:val="center"/>
-        <w:rPr>
-          <w:rFonts w:ascii="Times New Roman" w:hAnsi="Times New Roman" w:cs="Times New Roman"/>
-          <w:b/>
-          <w:bCs/>
-        </w:rPr>
-      </w:pPr>
-    </w:p>
-    <w:p>
-      <w:pPr>
-        <w:pStyle w:val="ListParagraph"/>
-        <w:spacing w:after="0" w:line="240" w:lineRule="auto"/>
-        <w:jc w:val="center"/>
         <w:rPr>
           <w:rFonts w:ascii="Times New Roman" w:hAnsi="Times New Roman" w:cs="Times New Roman"/>
           <w:b/>
@@ -2864,15 +2848,7 @@
                 <w:b/>
                 <w:bCs/>
               </w:rPr>
-              <w:t>OPERATOR_NAME</w:t>
-            </w:r>
-            <w:r>
-              <w:rPr>
-                <w:rFonts w:ascii="Times New Roman" w:hAnsi="Times New Roman" w:cs="Times New Roman"/>
-                <w:b/>
-                <w:bCs/>
-              </w:rPr>
-              <w:t xml:space="preserve"> (Text)</w:t>
+              <w:t>JOB_ID (Integer)</w:t>
             </w:r>
           </w:p>
         </w:tc>
@@ -2896,15 +2872,7 @@
                 <w:b/>
                 <w:bCs/>
               </w:rPr>
-              <w:t>OPERATOR_NAME</w:t>
-            </w:r>
-            <w:r>
-              <w:rPr>
-                <w:rFonts w:ascii="Times New Roman" w:hAnsi="Times New Roman" w:cs="Times New Roman"/>
-                <w:b/>
-                <w:bCs/>
-              </w:rPr>
-              <w:t xml:space="preserve"> (Text)</w:t>
+              <w:t>JOB_ID (Integer)</w:t>
             </w:r>
           </w:p>
         </w:tc>
@@ -2933,15 +2901,7 @@
                 <w:b/>
                 <w:bCs/>
               </w:rPr>
-              <w:t>JOB_ID</w:t>
-            </w:r>
-            <w:r>
-              <w:rPr>
-                <w:rFonts w:ascii="Times New Roman" w:hAnsi="Times New Roman" w:cs="Times New Roman"/>
-                <w:b/>
-                <w:bCs/>
-              </w:rPr>
-              <w:t xml:space="preserve"> (Integer)</w:t>
+              <w:t>USER_ID (Integer)</w:t>
             </w:r>
           </w:p>
         </w:tc>
@@ -2965,15 +2925,113 @@
                 <w:b/>
                 <w:bCs/>
               </w:rPr>
-              <w:t>JOB_ID</w:t>
+              <w:t>USER_ID (Integer)</w:t>
             </w:r>
+          </w:p>
+        </w:tc>
+      </w:tr>
+      <w:tr>
+        <w:trPr>
+          <w:jc w:val="center"/>
+        </w:trPr>
+        <w:tc>
+          <w:tcPr>
+            <w:tcW w:w="4675" w:type="dxa"/>
+          </w:tcPr>
+          <w:p>
+            <w:pPr>
+              <w:pStyle w:val="ListParagraph"/>
+              <w:ind w:left="0"/>
+              <w:rPr>
+                <w:rFonts w:ascii="Times New Roman" w:hAnsi="Times New Roman" w:cs="Times New Roman"/>
+                <w:b/>
+                <w:bCs/>
+              </w:rPr>
+            </w:pPr>
             <w:r>
               <w:rPr>
                 <w:rFonts w:ascii="Times New Roman" w:hAnsi="Times New Roman" w:cs="Times New Roman"/>
                 <w:b/>
                 <w:bCs/>
               </w:rPr>
-              <w:t xml:space="preserve"> (Integer)</w:t>
+              <w:t>ROLE_ID (Integer)</w:t>
+            </w:r>
+          </w:p>
+        </w:tc>
+        <w:tc>
+          <w:tcPr>
+            <w:tcW w:w="4675" w:type="dxa"/>
+          </w:tcPr>
+          <w:p>
+            <w:pPr>
+              <w:pStyle w:val="ListParagraph"/>
+              <w:ind w:left="0"/>
+              <w:rPr>
+                <w:rFonts w:ascii="Times New Roman" w:hAnsi="Times New Roman" w:cs="Times New Roman"/>
+                <w:b/>
+                <w:bCs/>
+              </w:rPr>
+            </w:pPr>
+            <w:r>
+              <w:rPr>
+                <w:rFonts w:ascii="Times New Roman" w:hAnsi="Times New Roman" w:cs="Times New Roman"/>
+                <w:b/>
+                <w:bCs/>
+              </w:rPr>
+              <w:t>ROLE_ID (Integer)</w:t>
+            </w:r>
+          </w:p>
+        </w:tc>
+      </w:tr>
+      <w:tr>
+        <w:trPr>
+          <w:jc w:val="center"/>
+        </w:trPr>
+        <w:tc>
+          <w:tcPr>
+            <w:tcW w:w="4675" w:type="dxa"/>
+          </w:tcPr>
+          <w:p>
+            <w:pPr>
+              <w:pStyle w:val="ListParagraph"/>
+              <w:ind w:left="0"/>
+              <w:rPr>
+                <w:rFonts w:ascii="Times New Roman" w:hAnsi="Times New Roman" w:cs="Times New Roman"/>
+                <w:b/>
+                <w:bCs/>
+              </w:rPr>
+            </w:pPr>
+            <w:r>
+              <w:rPr>
+                <w:rFonts w:ascii="Times New Roman" w:hAnsi="Times New Roman" w:cs="Times New Roman"/>
+                <w:b/>
+                <w:bCs/>
+              </w:rPr>
+              <w:t>OPERATOR_NAME (Varchar 48)</w:t>
+            </w:r>
+          </w:p>
+        </w:tc>
+        <w:tc>
+          <w:tcPr>
+            <w:tcW w:w="4675" w:type="dxa"/>
+          </w:tcPr>
+          <w:p>
+            <w:pPr>
+              <w:pStyle w:val="ListParagraph"/>
+              <w:ind w:left="0"/>
+              <w:rPr>
+                <w:rFonts w:ascii="Times New Roman" w:hAnsi="Times New Roman" w:cs="Times New Roman"/>
+                <w:b/>
+                <w:bCs/>
+              </w:rPr>
+            </w:pPr>
+            <w:r>
+              <w:rPr>
+                <w:rFonts w:ascii="Times New Roman" w:hAnsi="Times New Roman" w:cs="Times New Roman"/>
+                <w:b/>
+                <w:bCs/>
+              </w:rPr>
+              <w:t>OPERATOR_NAME (Varchar 48)</w:t>
             </w:r>
           </w:p>
         </w:tc>
@@ -2981,33 +3039,7 @@
     </w:tbl>
     <w:p>
       <w:pPr>
-        <w:pStyle w:val="ListParagraph"/>
         <w:spacing w:after="0" w:line="240" w:lineRule="auto"/>
-        <w:jc w:val="center"/>
-        <w:rPr>
-          <w:rFonts w:ascii="Times New Roman" w:hAnsi="Times New Roman" w:cs="Times New Roman"/>
-          <w:b/>
-          <w:bCs/>
-        </w:rPr>
-      </w:pPr>
-    </w:p>
-    <w:p>
-      <w:pPr>
-        <w:pStyle w:val="ListParagraph"/>
-        <w:spacing w:after="0" w:line="240" w:lineRule="auto"/>
-        <w:jc w:val="center"/>
-        <w:rPr>
-          <w:rFonts w:ascii="Times New Roman" w:hAnsi="Times New Roman" w:cs="Times New Roman"/>
-          <w:b/>
-          <w:bCs/>
-        </w:rPr>
-      </w:pPr>
-    </w:p>
-    <w:p>
-      <w:pPr>
-        <w:pStyle w:val="ListParagraph"/>
-        <w:spacing w:after="0" w:line="240" w:lineRule="auto"/>
-        <w:jc w:val="center"/>
         <w:rPr>
           <w:rFonts w:ascii="Times New Roman" w:hAnsi="Times New Roman" w:cs="Times New Roman"/>
           <w:b/>
@@ -3052,6 +3084,7 @@
                 <w:b/>
                 <w:bCs/>
               </w:rPr>
+              <w:lastRenderedPageBreak/>
               <w:t>Source: JOBS Table</w:t>
             </w:r>
           </w:p>
@@ -3193,18 +3226,6 @@
     <w:p>
       <w:pPr>
         <w:spacing w:after="0" w:line="240" w:lineRule="auto"/>
-        <w:rPr>
-          <w:rFonts w:ascii="Times New Roman" w:hAnsi="Times New Roman" w:cs="Times New Roman"/>
-          <w:b/>
-          <w:bCs/>
-        </w:rPr>
-      </w:pPr>
-    </w:p>
-    <w:p>
-      <w:pPr>
-        <w:pStyle w:val="ListParagraph"/>
-        <w:spacing w:after="0" w:line="240" w:lineRule="auto"/>
-        <w:jc w:val="center"/>
         <w:rPr>
           <w:rFonts w:ascii="Times New Roman" w:hAnsi="Times New Roman" w:cs="Times New Roman"/>
           <w:b/>
@@ -3304,6 +3325,59 @@
                 <w:b/>
                 <w:bCs/>
               </w:rPr>
+              <w:t>PART_HISTORY_ID (Integer)</w:t>
+            </w:r>
+          </w:p>
+        </w:tc>
+        <w:tc>
+          <w:tcPr>
+            <w:tcW w:w="4521" w:type="dxa"/>
+          </w:tcPr>
+          <w:p>
+            <w:pPr>
+              <w:pStyle w:val="ListParagraph"/>
+              <w:ind w:left="0"/>
+              <w:rPr>
+                <w:rFonts w:ascii="Times New Roman" w:hAnsi="Times New Roman" w:cs="Times New Roman"/>
+                <w:b/>
+                <w:bCs/>
+              </w:rPr>
+            </w:pPr>
+            <w:r>
+              <w:rPr>
+                <w:rFonts w:ascii="Times New Roman" w:hAnsi="Times New Roman" w:cs="Times New Roman"/>
+                <w:b/>
+                <w:bCs/>
+              </w:rPr>
+              <w:t>PART_HISTORY_ID (Integer)</w:t>
+            </w:r>
+          </w:p>
+        </w:tc>
+      </w:tr>
+      <w:tr>
+        <w:trPr>
+          <w:jc w:val="center"/>
+        </w:trPr>
+        <w:tc>
+          <w:tcPr>
+            <w:tcW w:w="4474" w:type="dxa"/>
+          </w:tcPr>
+          <w:p>
+            <w:pPr>
+              <w:pStyle w:val="ListParagraph"/>
+              <w:ind w:left="0"/>
+              <w:rPr>
+                <w:rFonts w:ascii="Times New Roman" w:hAnsi="Times New Roman" w:cs="Times New Roman"/>
+                <w:b/>
+                <w:bCs/>
+              </w:rPr>
+            </w:pPr>
+            <w:r>
+              <w:rPr>
+                <w:rFonts w:ascii="Times New Roman" w:hAnsi="Times New Roman" w:cs="Times New Roman"/>
+                <w:b/>
+                <w:bCs/>
+              </w:rPr>
               <w:t>CUSTOMER_ID (Integer)</w:t>
             </w:r>
           </w:p>
@@ -3410,7 +3484,7 @@
                 <w:b/>
                 <w:bCs/>
               </w:rPr>
-              <w:t>PART_NUMBER (Text)</w:t>
+              <w:t>PART_NUMBER (Varchar 128)</w:t>
             </w:r>
           </w:p>
         </w:tc>
@@ -3434,7 +3508,7 @@
                 <w:b/>
                 <w:bCs/>
               </w:rPr>
-              <w:t>PART_NUMBER (Text)</w:t>
+              <w:t>PART_NUMBER (Varchar 128)</w:t>
             </w:r>
           </w:p>
         </w:tc>
@@ -3516,7 +3590,7 @@
                 <w:b/>
                 <w:bCs/>
               </w:rPr>
-              <w:t>PURCHASE_ORDER_NUMBER (Text)</w:t>
+              <w:t>PURCHASE_ORDER_NUMBER (Varchar 128)</w:t>
             </w:r>
           </w:p>
         </w:tc>
@@ -3540,7 +3614,7 @@
                 <w:b/>
                 <w:bCs/>
               </w:rPr>
-              <w:t>PURCHASE_ORDER_NUMBER (Text)</w:t>
+              <w:t>PURCHASE_ORDER_NUMBER (Varchar 128)</w:t>
             </w:r>
           </w:p>
         </w:tc>
@@ -3704,12 +3778,63 @@
           </w:p>
         </w:tc>
       </w:tr>
+      <w:tr>
+        <w:trPr>
+          <w:jc w:val="center"/>
+        </w:trPr>
+        <w:tc>
+          <w:tcPr>
+            <w:tcW w:w="4474" w:type="dxa"/>
+          </w:tcPr>
+          <w:p>
+            <w:pPr>
+              <w:pStyle w:val="ListParagraph"/>
+              <w:ind w:left="0"/>
+              <w:rPr>
+                <w:rFonts w:ascii="Times New Roman" w:hAnsi="Times New Roman" w:cs="Times New Roman"/>
+                <w:b/>
+                <w:bCs/>
+              </w:rPr>
+            </w:pPr>
+            <w:r>
+              <w:rPr>
+                <w:rFonts w:ascii="Times New Roman" w:hAnsi="Times New Roman" w:cs="Times New Roman"/>
+                <w:b/>
+                <w:bCs/>
+              </w:rPr>
+              <w:t>TO_DELETE (Boolean)</w:t>
+            </w:r>
+          </w:p>
+        </w:tc>
+        <w:tc>
+          <w:tcPr>
+            <w:tcW w:w="4521" w:type="dxa"/>
+          </w:tcPr>
+          <w:p>
+            <w:pPr>
+              <w:pStyle w:val="ListParagraph"/>
+              <w:ind w:left="0"/>
+              <w:rPr>
+                <w:rFonts w:ascii="Times New Roman" w:hAnsi="Times New Roman" w:cs="Times New Roman"/>
+                <w:b/>
+                <w:bCs/>
+              </w:rPr>
+            </w:pPr>
+            <w:r>
+              <w:rPr>
+                <w:rFonts w:ascii="Times New Roman" w:hAnsi="Times New Roman" w:cs="Times New Roman"/>
+                <w:b/>
+                <w:bCs/>
+              </w:rPr>
+              <w:t>TO_DELETE (Boolean)</w:t>
+            </w:r>
+          </w:p>
+        </w:tc>
+      </w:tr>
     </w:tbl>
     <w:p>
       <w:pPr>
-        <w:pStyle w:val="ListParagraph"/>
         <w:spacing w:after="0" w:line="240" w:lineRule="auto"/>
-        <w:jc w:val="center"/>
         <w:rPr>
           <w:rFonts w:ascii="Times New Roman" w:hAnsi="Times New Roman" w:cs="Times New Roman"/>
           <w:b/>
@@ -3717,6 +3842,1054 @@
         </w:rPr>
       </w:pPr>
     </w:p>
+    <w:tbl>
+      <w:tblPr>
+        <w:tblStyle w:val="TableGrid"/>
+        <w:tblW w:w="0" w:type="auto"/>
+        <w:jc w:val="center"/>
+        <w:tblLook w:val="04A0" w:firstRow="1" w:lastRow="0" w:firstColumn="1" w:lastColumn="0" w:noHBand="0" w:noVBand="1"/>
+      </w:tblPr>
+      <w:tblGrid>
+        <w:gridCol w:w="4675"/>
+        <w:gridCol w:w="4675"/>
+      </w:tblGrid>
+      <w:tr>
+        <w:trPr>
+          <w:jc w:val="center"/>
+        </w:trPr>
+        <w:tc>
+          <w:tcPr>
+            <w:tcW w:w="4675" w:type="dxa"/>
+            <w:shd w:val="clear" w:color="auto" w:fill="DAE9F7" w:themeFill="text2" w:themeFillTint="1A"/>
+          </w:tcPr>
+          <w:p>
+            <w:pPr>
+              <w:pStyle w:val="ListParagraph"/>
+              <w:ind w:left="0"/>
+              <w:jc w:val="center"/>
+              <w:rPr>
+                <w:rFonts w:ascii="Times New Roman" w:hAnsi="Times New Roman" w:cs="Times New Roman"/>
+                <w:b/>
+                <w:bCs/>
+              </w:rPr>
+            </w:pPr>
+            <w:r>
+              <w:rPr>
+                <w:rFonts w:ascii="Times New Roman" w:hAnsi="Times New Roman" w:cs="Times New Roman"/>
+                <w:b/>
+                <w:bCs/>
+              </w:rPr>
+              <w:t>Source: ROLES Table</w:t>
+            </w:r>
+          </w:p>
+        </w:tc>
+        <w:tc>
+          <w:tcPr>
+            <w:tcW w:w="4675" w:type="dxa"/>
+            <w:shd w:val="clear" w:color="auto" w:fill="DAE9F7" w:themeFill="text2" w:themeFillTint="1A"/>
+          </w:tcPr>
+          <w:p>
+            <w:pPr>
+              <w:pStyle w:val="ListParagraph"/>
+              <w:ind w:left="0"/>
+              <w:jc w:val="center"/>
+              <w:rPr>
+                <w:rFonts w:ascii="Times New Roman" w:hAnsi="Times New Roman" w:cs="Times New Roman"/>
+                <w:b/>
+                <w:bCs/>
+              </w:rPr>
+            </w:pPr>
+            <w:r>
+              <w:rPr>
+                <w:rFonts w:ascii="Times New Roman" w:hAnsi="Times New Roman" w:cs="Times New Roman"/>
+                <w:b/>
+                <w:bCs/>
+              </w:rPr>
+              <w:t>Target: ROLES Table</w:t>
+            </w:r>
+          </w:p>
+        </w:tc>
+      </w:tr>
+      <w:tr>
+        <w:trPr>
+          <w:jc w:val="center"/>
+        </w:trPr>
+        <w:tc>
+          <w:tcPr>
+            <w:tcW w:w="4675" w:type="dxa"/>
+          </w:tcPr>
+          <w:p>
+            <w:pPr>
+              <w:pStyle w:val="ListParagraph"/>
+              <w:ind w:left="0"/>
+              <w:rPr>
+                <w:rFonts w:ascii="Times New Roman" w:hAnsi="Times New Roman" w:cs="Times New Roman"/>
+                <w:b/>
+                <w:bCs/>
+              </w:rPr>
+            </w:pPr>
+            <w:r>
+              <w:rPr>
+                <w:rFonts w:ascii="Times New Roman" w:hAnsi="Times New Roman" w:cs="Times New Roman"/>
+                <w:b/>
+                <w:bCs/>
+              </w:rPr>
+              <w:t>ROLE_ID (Integer)</w:t>
+            </w:r>
+          </w:p>
+        </w:tc>
+        <w:tc>
+          <w:tcPr>
+            <w:tcW w:w="4675" w:type="dxa"/>
+          </w:tcPr>
+          <w:p>
+            <w:pPr>
+              <w:pStyle w:val="ListParagraph"/>
+              <w:ind w:left="0"/>
+              <w:rPr>
+                <w:rFonts w:ascii="Times New Roman" w:hAnsi="Times New Roman" w:cs="Times New Roman"/>
+                <w:b/>
+                <w:bCs/>
+              </w:rPr>
+            </w:pPr>
+            <w:r>
+              <w:rPr>
+                <w:rFonts w:ascii="Times New Roman" w:hAnsi="Times New Roman" w:cs="Times New Roman"/>
+                <w:b/>
+                <w:bCs/>
+              </w:rPr>
+              <w:t>ROLE_ID (Integer)</w:t>
+            </w:r>
+          </w:p>
+        </w:tc>
+      </w:tr>
+      <w:tr>
+        <w:trPr>
+          <w:jc w:val="center"/>
+        </w:trPr>
+        <w:tc>
+          <w:tcPr>
+            <w:tcW w:w="4675" w:type="dxa"/>
+          </w:tcPr>
+          <w:p>
+            <w:pPr>
+              <w:pStyle w:val="ListParagraph"/>
+              <w:ind w:left="0"/>
+              <w:rPr>
+                <w:rFonts w:ascii="Times New Roman" w:hAnsi="Times New Roman" w:cs="Times New Roman"/>
+                <w:b/>
+                <w:bCs/>
+              </w:rPr>
+            </w:pPr>
+            <w:r>
+              <w:rPr>
+                <w:rFonts w:ascii="Times New Roman" w:hAnsi="Times New Roman" w:cs="Times New Roman"/>
+                <w:b/>
+                <w:bCs/>
+              </w:rPr>
+              <w:t>ROLE_NAME (Varchar 48)</w:t>
+            </w:r>
+          </w:p>
+        </w:tc>
+        <w:tc>
+          <w:tcPr>
+            <w:tcW w:w="4675" w:type="dxa"/>
+          </w:tcPr>
+          <w:p>
+            <w:pPr>
+              <w:pStyle w:val="ListParagraph"/>
+              <w:ind w:left="0"/>
+              <w:rPr>
+                <w:rFonts w:ascii="Times New Roman" w:hAnsi="Times New Roman" w:cs="Times New Roman"/>
+                <w:b/>
+                <w:bCs/>
+              </w:rPr>
+            </w:pPr>
+            <w:r>
+              <w:rPr>
+                <w:rFonts w:ascii="Times New Roman" w:hAnsi="Times New Roman" w:cs="Times New Roman"/>
+                <w:b/>
+                <w:bCs/>
+              </w:rPr>
+              <w:t>ROLE_NAME (Varchar 48)</w:t>
+            </w:r>
+          </w:p>
+        </w:tc>
+      </w:tr>
+    </w:tbl>
+    <w:p>
+      <w:pPr>
+        <w:spacing w:after="0" w:line="240" w:lineRule="auto"/>
+        <w:rPr>
+          <w:rFonts w:ascii="Times New Roman" w:hAnsi="Times New Roman" w:cs="Times New Roman"/>
+          <w:b/>
+          <w:bCs/>
+        </w:rPr>
+      </w:pPr>
+    </w:p>
+    <w:tbl>
+      <w:tblPr>
+        <w:tblStyle w:val="TableGrid"/>
+        <w:tblW w:w="0" w:type="auto"/>
+        <w:jc w:val="center"/>
+        <w:tblLook w:val="04A0" w:firstRow="1" w:lastRow="0" w:firstColumn="1" w:lastColumn="0" w:noHBand="0" w:noVBand="1"/>
+      </w:tblPr>
+      <w:tblGrid>
+        <w:gridCol w:w="4675"/>
+        <w:gridCol w:w="4675"/>
+      </w:tblGrid>
+      <w:tr>
+        <w:trPr>
+          <w:jc w:val="center"/>
+        </w:trPr>
+        <w:tc>
+          <w:tcPr>
+            <w:tcW w:w="4675" w:type="dxa"/>
+            <w:shd w:val="clear" w:color="auto" w:fill="DAE9F7" w:themeFill="text2" w:themeFillTint="1A"/>
+          </w:tcPr>
+          <w:p>
+            <w:pPr>
+              <w:pStyle w:val="ListParagraph"/>
+              <w:ind w:left="0"/>
+              <w:jc w:val="center"/>
+              <w:rPr>
+                <w:rFonts w:ascii="Times New Roman" w:hAnsi="Times New Roman" w:cs="Times New Roman"/>
+                <w:b/>
+                <w:bCs/>
+              </w:rPr>
+            </w:pPr>
+            <w:r>
+              <w:rPr>
+                <w:rFonts w:ascii="Times New Roman" w:hAnsi="Times New Roman" w:cs="Times New Roman"/>
+                <w:b/>
+                <w:bCs/>
+              </w:rPr>
+              <w:t>Source: USER_ROLES Table</w:t>
+            </w:r>
+          </w:p>
+        </w:tc>
+        <w:tc>
+          <w:tcPr>
+            <w:tcW w:w="4675" w:type="dxa"/>
+            <w:shd w:val="clear" w:color="auto" w:fill="DAE9F7" w:themeFill="text2" w:themeFillTint="1A"/>
+          </w:tcPr>
+          <w:p>
+            <w:pPr>
+              <w:pStyle w:val="ListParagraph"/>
+              <w:ind w:left="0"/>
+              <w:jc w:val="center"/>
+              <w:rPr>
+                <w:rFonts w:ascii="Times New Roman" w:hAnsi="Times New Roman" w:cs="Times New Roman"/>
+                <w:b/>
+                <w:bCs/>
+              </w:rPr>
+            </w:pPr>
+            <w:r>
+              <w:rPr>
+                <w:rFonts w:ascii="Times New Roman" w:hAnsi="Times New Roman" w:cs="Times New Roman"/>
+                <w:b/>
+                <w:bCs/>
+              </w:rPr>
+              <w:t>Target: USER_ROLES Table</w:t>
+            </w:r>
+          </w:p>
+        </w:tc>
+      </w:tr>
+      <w:tr>
+        <w:trPr>
+          <w:jc w:val="center"/>
+        </w:trPr>
+        <w:tc>
+          <w:tcPr>
+            <w:tcW w:w="4675" w:type="dxa"/>
+          </w:tcPr>
+          <w:p>
+            <w:pPr>
+              <w:pStyle w:val="ListParagraph"/>
+              <w:ind w:left="0"/>
+              <w:rPr>
+                <w:rFonts w:ascii="Times New Roman" w:hAnsi="Times New Roman" w:cs="Times New Roman"/>
+                <w:b/>
+                <w:bCs/>
+              </w:rPr>
+            </w:pPr>
+            <w:r>
+              <w:rPr>
+                <w:rFonts w:ascii="Times New Roman" w:hAnsi="Times New Roman" w:cs="Times New Roman"/>
+                <w:b/>
+                <w:bCs/>
+              </w:rPr>
+              <w:t>USER_ID (Integer) (U)</w:t>
+            </w:r>
+          </w:p>
+        </w:tc>
+        <w:tc>
+          <w:tcPr>
+            <w:tcW w:w="4675" w:type="dxa"/>
+          </w:tcPr>
+          <w:p>
+            <w:pPr>
+              <w:pStyle w:val="ListParagraph"/>
+              <w:ind w:left="0"/>
+              <w:rPr>
+                <w:rFonts w:ascii="Times New Roman" w:hAnsi="Times New Roman" w:cs="Times New Roman"/>
+                <w:b/>
+                <w:bCs/>
+              </w:rPr>
+            </w:pPr>
+            <w:r>
+              <w:rPr>
+                <w:rFonts w:ascii="Times New Roman" w:hAnsi="Times New Roman" w:cs="Times New Roman"/>
+                <w:b/>
+                <w:bCs/>
+              </w:rPr>
+              <w:t>USER_ID (Integer) (U)</w:t>
+            </w:r>
+          </w:p>
+        </w:tc>
+      </w:tr>
+      <w:tr>
+        <w:trPr>
+          <w:jc w:val="center"/>
+        </w:trPr>
+        <w:tc>
+          <w:tcPr>
+            <w:tcW w:w="4675" w:type="dxa"/>
+          </w:tcPr>
+          <w:p>
+            <w:pPr>
+              <w:pStyle w:val="ListParagraph"/>
+              <w:ind w:left="0"/>
+              <w:rPr>
+                <w:rFonts w:ascii="Times New Roman" w:hAnsi="Times New Roman" w:cs="Times New Roman"/>
+                <w:b/>
+                <w:bCs/>
+              </w:rPr>
+            </w:pPr>
+            <w:r>
+              <w:rPr>
+                <w:rFonts w:ascii="Times New Roman" w:hAnsi="Times New Roman" w:cs="Times New Roman"/>
+                <w:b/>
+                <w:bCs/>
+              </w:rPr>
+              <w:t>ROLE_ID (Integer) (U)</w:t>
+            </w:r>
+          </w:p>
+        </w:tc>
+        <w:tc>
+          <w:tcPr>
+            <w:tcW w:w="4675" w:type="dxa"/>
+          </w:tcPr>
+          <w:p>
+            <w:pPr>
+              <w:pStyle w:val="ListParagraph"/>
+              <w:ind w:left="0"/>
+              <w:rPr>
+                <w:rFonts w:ascii="Times New Roman" w:hAnsi="Times New Roman" w:cs="Times New Roman"/>
+                <w:b/>
+                <w:bCs/>
+              </w:rPr>
+            </w:pPr>
+            <w:r>
+              <w:rPr>
+                <w:rFonts w:ascii="Times New Roman" w:hAnsi="Times New Roman" w:cs="Times New Roman"/>
+                <w:b/>
+                <w:bCs/>
+              </w:rPr>
+              <w:t>ROLE_ID (Integer) (U)</w:t>
+            </w:r>
+          </w:p>
+        </w:tc>
+      </w:tr>
+    </w:tbl>
+    <w:p>
+      <w:pPr>
+        <w:spacing w:after="0" w:line="240" w:lineRule="auto"/>
+        <w:rPr>
+          <w:rFonts w:ascii="Times New Roman" w:hAnsi="Times New Roman" w:cs="Times New Roman"/>
+          <w:b/>
+          <w:bCs/>
+        </w:rPr>
+      </w:pPr>
+    </w:p>
+    <w:tbl>
+      <w:tblPr>
+        <w:tblStyle w:val="TableGrid"/>
+        <w:tblW w:w="0" w:type="auto"/>
+        <w:jc w:val="center"/>
+        <w:tblLook w:val="04A0" w:firstRow="1" w:lastRow="0" w:firstColumn="1" w:lastColumn="0" w:noHBand="0" w:noVBand="1"/>
+      </w:tblPr>
+      <w:tblGrid>
+        <w:gridCol w:w="4675"/>
+        <w:gridCol w:w="4675"/>
+      </w:tblGrid>
+      <w:tr>
+        <w:trPr>
+          <w:jc w:val="center"/>
+        </w:trPr>
+        <w:tc>
+          <w:tcPr>
+            <w:tcW w:w="4675" w:type="dxa"/>
+            <w:shd w:val="clear" w:color="auto" w:fill="DAE9F7" w:themeFill="text2" w:themeFillTint="1A"/>
+          </w:tcPr>
+          <w:p>
+            <w:pPr>
+              <w:pStyle w:val="ListParagraph"/>
+              <w:ind w:left="0"/>
+              <w:jc w:val="center"/>
+              <w:rPr>
+                <w:rFonts w:ascii="Times New Roman" w:hAnsi="Times New Roman" w:cs="Times New Roman"/>
+                <w:b/>
+                <w:bCs/>
+              </w:rPr>
+            </w:pPr>
+            <w:r>
+              <w:rPr>
+                <w:rFonts w:ascii="Times New Roman" w:hAnsi="Times New Roman" w:cs="Times New Roman"/>
+                <w:b/>
+                <w:bCs/>
+              </w:rPr>
+              <w:t>Source: USERS Table</w:t>
+            </w:r>
+          </w:p>
+        </w:tc>
+        <w:tc>
+          <w:tcPr>
+            <w:tcW w:w="4675" w:type="dxa"/>
+            <w:shd w:val="clear" w:color="auto" w:fill="DAE9F7" w:themeFill="text2" w:themeFillTint="1A"/>
+          </w:tcPr>
+          <w:p>
+            <w:pPr>
+              <w:pStyle w:val="ListParagraph"/>
+              <w:ind w:left="0"/>
+              <w:jc w:val="center"/>
+              <w:rPr>
+                <w:rFonts w:ascii="Times New Roman" w:hAnsi="Times New Roman" w:cs="Times New Roman"/>
+                <w:b/>
+                <w:bCs/>
+              </w:rPr>
+            </w:pPr>
+            <w:r>
+              <w:rPr>
+                <w:rFonts w:ascii="Times New Roman" w:hAnsi="Times New Roman" w:cs="Times New Roman"/>
+                <w:b/>
+                <w:bCs/>
+              </w:rPr>
+              <w:t>Target: USERS Table</w:t>
+            </w:r>
+          </w:p>
+        </w:tc>
+      </w:tr>
+      <w:tr>
+        <w:trPr>
+          <w:jc w:val="center"/>
+        </w:trPr>
+        <w:tc>
+          <w:tcPr>
+            <w:tcW w:w="4675" w:type="dxa"/>
+          </w:tcPr>
+          <w:p>
+            <w:pPr>
+              <w:pStyle w:val="ListParagraph"/>
+              <w:ind w:left="0"/>
+              <w:rPr>
+                <w:rFonts w:ascii="Times New Roman" w:hAnsi="Times New Roman" w:cs="Times New Roman"/>
+                <w:b/>
+                <w:bCs/>
+              </w:rPr>
+            </w:pPr>
+            <w:r>
+              <w:rPr>
+                <w:rFonts w:ascii="Times New Roman" w:hAnsi="Times New Roman" w:cs="Times New Roman"/>
+                <w:b/>
+                <w:bCs/>
+              </w:rPr>
+              <w:t>USER_ID (Integer)</w:t>
+            </w:r>
+          </w:p>
+        </w:tc>
+        <w:tc>
+          <w:tcPr>
+            <w:tcW w:w="4675" w:type="dxa"/>
+          </w:tcPr>
+          <w:p>
+            <w:pPr>
+              <w:pStyle w:val="ListParagraph"/>
+              <w:ind w:left="0"/>
+              <w:rPr>
+                <w:rFonts w:ascii="Times New Roman" w:hAnsi="Times New Roman" w:cs="Times New Roman"/>
+                <w:b/>
+                <w:bCs/>
+              </w:rPr>
+            </w:pPr>
+            <w:r>
+              <w:rPr>
+                <w:rFonts w:ascii="Times New Roman" w:hAnsi="Times New Roman" w:cs="Times New Roman"/>
+                <w:b/>
+                <w:bCs/>
+              </w:rPr>
+              <w:t>USER_ID (Integer)</w:t>
+            </w:r>
+          </w:p>
+        </w:tc>
+      </w:tr>
+      <w:tr>
+        <w:trPr>
+          <w:jc w:val="center"/>
+        </w:trPr>
+        <w:tc>
+          <w:tcPr>
+            <w:tcW w:w="4675" w:type="dxa"/>
+          </w:tcPr>
+          <w:p>
+            <w:pPr>
+              <w:pStyle w:val="ListParagraph"/>
+              <w:ind w:left="0"/>
+              <w:rPr>
+                <w:rFonts w:ascii="Times New Roman" w:hAnsi="Times New Roman" w:cs="Times New Roman"/>
+                <w:b/>
+                <w:bCs/>
+              </w:rPr>
+            </w:pPr>
+            <w:r>
+              <w:rPr>
+                <w:rFonts w:ascii="Times New Roman" w:hAnsi="Times New Roman" w:cs="Times New Roman"/>
+                <w:b/>
+                <w:bCs/>
+              </w:rPr>
+              <w:t>USER_NAME (Varchar 48) (U)</w:t>
+            </w:r>
+          </w:p>
+        </w:tc>
+        <w:tc>
+          <w:tcPr>
+            <w:tcW w:w="4675" w:type="dxa"/>
+          </w:tcPr>
+          <w:p>
+            <w:pPr>
+              <w:pStyle w:val="ListParagraph"/>
+              <w:ind w:left="0"/>
+              <w:rPr>
+                <w:rFonts w:ascii="Times New Roman" w:hAnsi="Times New Roman" w:cs="Times New Roman"/>
+                <w:b/>
+                <w:bCs/>
+              </w:rPr>
+            </w:pPr>
+            <w:r>
+              <w:rPr>
+                <w:rFonts w:ascii="Times New Roman" w:hAnsi="Times New Roman" w:cs="Times New Roman"/>
+                <w:b/>
+                <w:bCs/>
+              </w:rPr>
+              <w:t>USER_NAME (Varchar 48) (U)</w:t>
+            </w:r>
+          </w:p>
+        </w:tc>
+      </w:tr>
+      <w:tr>
+        <w:trPr>
+          <w:jc w:val="center"/>
+        </w:trPr>
+        <w:tc>
+          <w:tcPr>
+            <w:tcW w:w="4675" w:type="dxa"/>
+          </w:tcPr>
+          <w:p>
+            <w:pPr>
+              <w:pStyle w:val="ListParagraph"/>
+              <w:ind w:left="0"/>
+              <w:rPr>
+                <w:rFonts w:ascii="Times New Roman" w:hAnsi="Times New Roman" w:cs="Times New Roman"/>
+                <w:b/>
+                <w:bCs/>
+              </w:rPr>
+            </w:pPr>
+            <w:r>
+              <w:rPr>
+                <w:rFonts w:ascii="Times New Roman" w:hAnsi="Times New Roman" w:cs="Times New Roman"/>
+                <w:b/>
+                <w:bCs/>
+              </w:rPr>
+              <w:t>PASSWORD_HASH (Text)</w:t>
+            </w:r>
+          </w:p>
+        </w:tc>
+        <w:tc>
+          <w:tcPr>
+            <w:tcW w:w="4675" w:type="dxa"/>
+          </w:tcPr>
+          <w:p>
+            <w:pPr>
+              <w:pStyle w:val="ListParagraph"/>
+              <w:ind w:left="0"/>
+              <w:rPr>
+                <w:rFonts w:ascii="Times New Roman" w:hAnsi="Times New Roman" w:cs="Times New Roman"/>
+                <w:b/>
+                <w:bCs/>
+              </w:rPr>
+            </w:pPr>
+            <w:r>
+              <w:rPr>
+                <w:rFonts w:ascii="Times New Roman" w:hAnsi="Times New Roman" w:cs="Times New Roman"/>
+                <w:b/>
+                <w:bCs/>
+              </w:rPr>
+              <w:t>PASSWORD_HASH (Text)</w:t>
+            </w:r>
+          </w:p>
+        </w:tc>
+      </w:tr>
+      <w:tr>
+        <w:trPr>
+          <w:jc w:val="center"/>
+        </w:trPr>
+        <w:tc>
+          <w:tcPr>
+            <w:tcW w:w="4675" w:type="dxa"/>
+          </w:tcPr>
+          <w:p>
+            <w:pPr>
+              <w:pStyle w:val="ListParagraph"/>
+              <w:ind w:left="0"/>
+              <w:rPr>
+                <w:rFonts w:ascii="Times New Roman" w:hAnsi="Times New Roman" w:cs="Times New Roman"/>
+                <w:b/>
+                <w:bCs/>
+              </w:rPr>
+            </w:pPr>
+            <w:r>
+              <w:rPr>
+                <w:rFonts w:ascii="Times New Roman" w:hAnsi="Times New Roman" w:cs="Times New Roman"/>
+                <w:b/>
+                <w:bCs/>
+              </w:rPr>
+              <w:t>CREATED_AT (Timestamp)</w:t>
+            </w:r>
+          </w:p>
+        </w:tc>
+        <w:tc>
+          <w:tcPr>
+            <w:tcW w:w="4675" w:type="dxa"/>
+          </w:tcPr>
+          <w:p>
+            <w:pPr>
+              <w:pStyle w:val="ListParagraph"/>
+              <w:ind w:left="0"/>
+              <w:rPr>
+                <w:rFonts w:ascii="Times New Roman" w:hAnsi="Times New Roman" w:cs="Times New Roman"/>
+                <w:b/>
+                <w:bCs/>
+              </w:rPr>
+            </w:pPr>
+            <w:r>
+              <w:rPr>
+                <w:rFonts w:ascii="Times New Roman" w:hAnsi="Times New Roman" w:cs="Times New Roman"/>
+                <w:b/>
+                <w:bCs/>
+              </w:rPr>
+              <w:t>CREATED_AT (Timestamp)</w:t>
+            </w:r>
+          </w:p>
+        </w:tc>
+      </w:tr>
+      <w:tr>
+        <w:trPr>
+          <w:jc w:val="center"/>
+        </w:trPr>
+        <w:tc>
+          <w:tcPr>
+            <w:tcW w:w="4675" w:type="dxa"/>
+          </w:tcPr>
+          <w:p>
+            <w:pPr>
+              <w:pStyle w:val="ListParagraph"/>
+              <w:ind w:left="0"/>
+              <w:rPr>
+                <w:rFonts w:ascii="Times New Roman" w:hAnsi="Times New Roman" w:cs="Times New Roman"/>
+                <w:b/>
+                <w:bCs/>
+              </w:rPr>
+            </w:pPr>
+            <w:r>
+              <w:rPr>
+                <w:rFonts w:ascii="Times New Roman" w:hAnsi="Times New Roman" w:cs="Times New Roman"/>
+                <w:b/>
+                <w:bCs/>
+              </w:rPr>
+              <w:t>IS_ACTIVE (Boolean)</w:t>
+            </w:r>
+          </w:p>
+        </w:tc>
+        <w:tc>
+          <w:tcPr>
+            <w:tcW w:w="4675" w:type="dxa"/>
+          </w:tcPr>
+          <w:p>
+            <w:pPr>
+              <w:pStyle w:val="ListParagraph"/>
+              <w:ind w:left="0"/>
+              <w:rPr>
+                <w:rFonts w:ascii="Times New Roman" w:hAnsi="Times New Roman" w:cs="Times New Roman"/>
+                <w:b/>
+                <w:bCs/>
+              </w:rPr>
+            </w:pPr>
+            <w:r>
+              <w:rPr>
+                <w:rFonts w:ascii="Times New Roman" w:hAnsi="Times New Roman" w:cs="Times New Roman"/>
+                <w:b/>
+                <w:bCs/>
+              </w:rPr>
+              <w:t>IS_ACTIVE (Boolean)</w:t>
+            </w:r>
+          </w:p>
+        </w:tc>
+      </w:tr>
+    </w:tbl>
+    <w:p>
+      <w:pPr>
+        <w:spacing w:after="0" w:line="240" w:lineRule="auto"/>
+        <w:rPr>
+          <w:rFonts w:ascii="Times New Roman" w:hAnsi="Times New Roman" w:cs="Times New Roman"/>
+          <w:b/>
+          <w:bCs/>
+        </w:rPr>
+      </w:pPr>
+    </w:p>
+    <w:tbl>
+      <w:tblPr>
+        <w:tblStyle w:val="TableGrid"/>
+        <w:tblW w:w="0" w:type="auto"/>
+        <w:jc w:val="center"/>
+        <w:tblLook w:val="04A0" w:firstRow="1" w:lastRow="0" w:firstColumn="1" w:lastColumn="0" w:noHBand="0" w:noVBand="1"/>
+      </w:tblPr>
+      <w:tblGrid>
+        <w:gridCol w:w="4675"/>
+        <w:gridCol w:w="4675"/>
+      </w:tblGrid>
+      <w:tr>
+        <w:trPr>
+          <w:jc w:val="center"/>
+        </w:trPr>
+        <w:tc>
+          <w:tcPr>
+            <w:tcW w:w="4675" w:type="dxa"/>
+            <w:shd w:val="clear" w:color="auto" w:fill="DAE9F7" w:themeFill="text2" w:themeFillTint="1A"/>
+          </w:tcPr>
+          <w:p>
+            <w:pPr>
+              <w:pStyle w:val="ListParagraph"/>
+              <w:ind w:left="0"/>
+              <w:jc w:val="center"/>
+              <w:rPr>
+                <w:rFonts w:ascii="Times New Roman" w:hAnsi="Times New Roman" w:cs="Times New Roman"/>
+                <w:b/>
+                <w:bCs/>
+              </w:rPr>
+            </w:pPr>
+            <w:r>
+              <w:rPr>
+                <w:rFonts w:ascii="Times New Roman" w:hAnsi="Times New Roman" w:cs="Times New Roman"/>
+                <w:b/>
+                <w:bCs/>
+              </w:rPr>
+              <w:t>Source: AUDIT_LOG Table</w:t>
+            </w:r>
+          </w:p>
+        </w:tc>
+        <w:tc>
+          <w:tcPr>
+            <w:tcW w:w="4675" w:type="dxa"/>
+            <w:shd w:val="clear" w:color="auto" w:fill="DAE9F7" w:themeFill="text2" w:themeFillTint="1A"/>
+          </w:tcPr>
+          <w:p>
+            <w:pPr>
+              <w:pStyle w:val="ListParagraph"/>
+              <w:ind w:left="0"/>
+              <w:jc w:val="center"/>
+              <w:rPr>
+                <w:rFonts w:ascii="Times New Roman" w:hAnsi="Times New Roman" w:cs="Times New Roman"/>
+                <w:b/>
+                <w:bCs/>
+              </w:rPr>
+            </w:pPr>
+            <w:r>
+              <w:rPr>
+                <w:rFonts w:ascii="Times New Roman" w:hAnsi="Times New Roman" w:cs="Times New Roman"/>
+                <w:b/>
+                <w:bCs/>
+              </w:rPr>
+              <w:t>Target: AUDIT_LOG Table</w:t>
+            </w:r>
+          </w:p>
+        </w:tc>
+      </w:tr>
+      <w:tr>
+        <w:trPr>
+          <w:jc w:val="center"/>
+        </w:trPr>
+        <w:tc>
+          <w:tcPr>
+            <w:tcW w:w="4675" w:type="dxa"/>
+          </w:tcPr>
+          <w:p>
+            <w:pPr>
+              <w:pStyle w:val="ListParagraph"/>
+              <w:ind w:left="0"/>
+              <w:rPr>
+                <w:rFonts w:ascii="Times New Roman" w:hAnsi="Times New Roman" w:cs="Times New Roman"/>
+                <w:b/>
+                <w:bCs/>
+              </w:rPr>
+            </w:pPr>
+            <w:r>
+              <w:rPr>
+                <w:rFonts w:ascii="Times New Roman" w:hAnsi="Times New Roman" w:cs="Times New Roman"/>
+                <w:b/>
+                <w:bCs/>
+              </w:rPr>
+              <w:t>AUDIT_LOG_ID (Integer)</w:t>
+            </w:r>
+          </w:p>
+        </w:tc>
+        <w:tc>
+          <w:tcPr>
+            <w:tcW w:w="4675" w:type="dxa"/>
+          </w:tcPr>
+          <w:p>
+            <w:pPr>
+              <w:pStyle w:val="ListParagraph"/>
+              <w:ind w:left="0"/>
+              <w:rPr>
+                <w:rFonts w:ascii="Times New Roman" w:hAnsi="Times New Roman" w:cs="Times New Roman"/>
+                <w:b/>
+                <w:bCs/>
+              </w:rPr>
+            </w:pPr>
+            <w:r>
+              <w:rPr>
+                <w:rFonts w:ascii="Times New Roman" w:hAnsi="Times New Roman" w:cs="Times New Roman"/>
+                <w:b/>
+                <w:bCs/>
+              </w:rPr>
+              <w:t>AUDIT_LOG_ID (Integer)</w:t>
+            </w:r>
+          </w:p>
+        </w:tc>
+      </w:tr>
+      <w:tr>
+        <w:trPr>
+          <w:jc w:val="center"/>
+        </w:trPr>
+        <w:tc>
+          <w:tcPr>
+            <w:tcW w:w="4675" w:type="dxa"/>
+          </w:tcPr>
+          <w:p>
+            <w:pPr>
+              <w:pStyle w:val="ListParagraph"/>
+              <w:ind w:left="0"/>
+              <w:rPr>
+                <w:rFonts w:ascii="Times New Roman" w:hAnsi="Times New Roman" w:cs="Times New Roman"/>
+                <w:b/>
+                <w:bCs/>
+              </w:rPr>
+            </w:pPr>
+            <w:r>
+              <w:rPr>
+                <w:rFonts w:ascii="Times New Roman" w:hAnsi="Times New Roman" w:cs="Times New Roman"/>
+                <w:b/>
+                <w:bCs/>
+              </w:rPr>
+              <w:t>USER_ID (Integer)</w:t>
+            </w:r>
+          </w:p>
+        </w:tc>
+        <w:tc>
+          <w:tcPr>
+            <w:tcW w:w="4675" w:type="dxa"/>
+          </w:tcPr>
+          <w:p>
+            <w:pPr>
+              <w:pStyle w:val="ListParagraph"/>
+              <w:ind w:left="0"/>
+              <w:rPr>
+                <w:rFonts w:ascii="Times New Roman" w:hAnsi="Times New Roman" w:cs="Times New Roman"/>
+                <w:b/>
+                <w:bCs/>
+              </w:rPr>
+            </w:pPr>
+            <w:r>
+              <w:rPr>
+                <w:rFonts w:ascii="Times New Roman" w:hAnsi="Times New Roman" w:cs="Times New Roman"/>
+                <w:b/>
+                <w:bCs/>
+              </w:rPr>
+              <w:t>USER_ID (Integer)</w:t>
+            </w:r>
+          </w:p>
+        </w:tc>
+      </w:tr>
+      <w:tr>
+        <w:trPr>
+          <w:jc w:val="center"/>
+        </w:trPr>
+        <w:tc>
+          <w:tcPr>
+            <w:tcW w:w="4675" w:type="dxa"/>
+          </w:tcPr>
+          <w:p>
+            <w:pPr>
+              <w:pStyle w:val="ListParagraph"/>
+              <w:ind w:left="0"/>
+              <w:rPr>
+                <w:rFonts w:ascii="Times New Roman" w:hAnsi="Times New Roman" w:cs="Times New Roman"/>
+                <w:b/>
+                <w:bCs/>
+              </w:rPr>
+            </w:pPr>
+            <w:r>
+              <w:rPr>
+                <w:rFonts w:ascii="Times New Roman" w:hAnsi="Times New Roman" w:cs="Times New Roman"/>
+                <w:b/>
+                <w:bCs/>
+              </w:rPr>
+              <w:t>ENTITY (Varchar 48)</w:t>
+            </w:r>
+          </w:p>
+        </w:tc>
+        <w:tc>
+          <w:tcPr>
+            <w:tcW w:w="4675" w:type="dxa"/>
+          </w:tcPr>
+          <w:p>
+            <w:pPr>
+              <w:pStyle w:val="ListParagraph"/>
+              <w:ind w:left="0"/>
+              <w:rPr>
+                <w:rFonts w:ascii="Times New Roman" w:hAnsi="Times New Roman" w:cs="Times New Roman"/>
+                <w:b/>
+                <w:bCs/>
+              </w:rPr>
+            </w:pPr>
+            <w:r>
+              <w:rPr>
+                <w:rFonts w:ascii="Times New Roman" w:hAnsi="Times New Roman" w:cs="Times New Roman"/>
+                <w:b/>
+                <w:bCs/>
+              </w:rPr>
+              <w:t>ENTITY (Varchar 48)</w:t>
+            </w:r>
+          </w:p>
+        </w:tc>
+      </w:tr>
+      <w:tr>
+        <w:trPr>
+          <w:jc w:val="center"/>
+        </w:trPr>
+        <w:tc>
+          <w:tcPr>
+            <w:tcW w:w="4675" w:type="dxa"/>
+          </w:tcPr>
+          <w:p>
+            <w:pPr>
+              <w:pStyle w:val="ListParagraph"/>
+              <w:ind w:left="0"/>
+              <w:rPr>
+                <w:rFonts w:ascii="Times New Roman" w:hAnsi="Times New Roman" w:cs="Times New Roman"/>
+                <w:b/>
+                <w:bCs/>
+              </w:rPr>
+            </w:pPr>
+            <w:r>
+              <w:rPr>
+                <w:rFonts w:ascii="Times New Roman" w:hAnsi="Times New Roman" w:cs="Times New Roman"/>
+                <w:b/>
+                <w:bCs/>
+              </w:rPr>
+              <w:t>ACTION (Varchar 48)</w:t>
+            </w:r>
+          </w:p>
+        </w:tc>
+        <w:tc>
+          <w:tcPr>
+            <w:tcW w:w="4675" w:type="dxa"/>
+          </w:tcPr>
+          <w:p>
+            <w:pPr>
+              <w:pStyle w:val="ListParagraph"/>
+              <w:ind w:left="0"/>
+              <w:rPr>
+                <w:rFonts w:ascii="Times New Roman" w:hAnsi="Times New Roman" w:cs="Times New Roman"/>
+                <w:b/>
+                <w:bCs/>
+              </w:rPr>
+            </w:pPr>
+            <w:r>
+              <w:rPr>
+                <w:rFonts w:ascii="Times New Roman" w:hAnsi="Times New Roman" w:cs="Times New Roman"/>
+                <w:b/>
+                <w:bCs/>
+              </w:rPr>
+              <w:t>ACTION (Varchar 48)</w:t>
+            </w:r>
+          </w:p>
+        </w:tc>
+      </w:tr>
+      <w:tr>
+        <w:trPr>
+          <w:jc w:val="center"/>
+        </w:trPr>
+        <w:tc>
+          <w:tcPr>
+            <w:tcW w:w="4675" w:type="dxa"/>
+          </w:tcPr>
+          <w:p>
+            <w:pPr>
+              <w:pStyle w:val="ListParagraph"/>
+              <w:ind w:left="0"/>
+              <w:rPr>
+                <w:rFonts w:ascii="Times New Roman" w:hAnsi="Times New Roman" w:cs="Times New Roman"/>
+                <w:b/>
+                <w:bCs/>
+              </w:rPr>
+            </w:pPr>
+            <w:r>
+              <w:rPr>
+                <w:rFonts w:ascii="Times New Roman" w:hAnsi="Times New Roman" w:cs="Times New Roman"/>
+                <w:b/>
+                <w:bCs/>
+              </w:rPr>
+              <w:t>OCCURRED_AT (Timestamp)</w:t>
+            </w:r>
+          </w:p>
+        </w:tc>
+        <w:tc>
+          <w:tcPr>
+            <w:tcW w:w="4675" w:type="dxa"/>
+          </w:tcPr>
+          <w:p>
+            <w:pPr>
+              <w:pStyle w:val="ListParagraph"/>
+              <w:ind w:left="0"/>
+              <w:rPr>
+                <w:rFonts w:ascii="Times New Roman" w:hAnsi="Times New Roman" w:cs="Times New Roman"/>
+                <w:b/>
+                <w:bCs/>
+              </w:rPr>
+            </w:pPr>
+            <w:r>
+              <w:rPr>
+                <w:rFonts w:ascii="Times New Roman" w:hAnsi="Times New Roman" w:cs="Times New Roman"/>
+                <w:b/>
+                <w:bCs/>
+              </w:rPr>
+              <w:t>OCCURRED_AT (Timestamp)</w:t>
+            </w:r>
+          </w:p>
+        </w:tc>
+      </w:tr>
+    </w:tbl>
     <w:p>
       <w:pPr>
         <w:spacing w:after="0" w:line="240" w:lineRule="auto"/>
@@ -3809,6 +4982,7 @@
         <w:rPr>
           <w:rFonts w:ascii="Times New Roman" w:hAnsi="Times New Roman" w:cs="Times New Roman"/>
         </w:rPr>
+        <w:lastRenderedPageBreak/>
         <w:t>An average query time of less than five seconds for small to medium sized query results.</w:t>
       </w:r>
     </w:p>
@@ -3999,7 +5173,19 @@
         <w:rPr>
           <w:rFonts w:ascii="Times New Roman" w:hAnsi="Times New Roman" w:cs="Times New Roman"/>
         </w:rPr>
-        <w:t>The MySQL database will have a scheduled nightly backup procedure to reflect any changes made during the operating hours the precede the backup procedure. This backup file will be stored on the server hosting the database.</w:t>
+        <w:t>The MySQL database will have a scheduled nightly backup procedure to reflect any changes made during the operating hours th</w:t>
+      </w:r>
+      <w:r>
+        <w:rPr>
+          <w:rFonts w:ascii="Times New Roman" w:hAnsi="Times New Roman" w:cs="Times New Roman"/>
+        </w:rPr>
+        <w:t>at</w:t>
+      </w:r>
+      <w:r>
+        <w:rPr>
+          <w:rFonts w:ascii="Times New Roman" w:hAnsi="Times New Roman" w:cs="Times New Roman"/>
+        </w:rPr>
+        <w:t xml:space="preserve"> precede the backup procedure. This backup file will be stored on the server hosting the database.</w:t>
       </w:r>
     </w:p>
     <w:p>
@@ -4116,23 +5302,12 @@
           <w:bCs/>
         </w:rPr>
       </w:pPr>
-    </w:p>
-    <w:p>
-      <w:pPr>
-        <w:spacing w:after="0" w:line="240" w:lineRule="auto"/>
+      <w:r>
         <w:rPr>
           <w:rFonts w:ascii="Times New Roman" w:hAnsi="Times New Roman" w:cs="Times New Roman"/>
           <w:b/>
           <w:bCs/>
         </w:rPr>
-      </w:pPr>
-      <w:r>
-        <w:rPr>
-          <w:rFonts w:ascii="Times New Roman" w:hAnsi="Times New Roman" w:cs="Times New Roman"/>
-          <w:b/>
-          <w:bCs/>
-        </w:rPr>
-        <w:lastRenderedPageBreak/>
         <w:t>Transaction Audit:</w:t>
       </w:r>
     </w:p>
@@ -4326,7 +5501,21 @@
         <w:rPr>
           <w:rFonts w:ascii="Times New Roman" w:hAnsi="Times New Roman" w:cs="Times New Roman"/>
         </w:rPr>
-        <w:t xml:space="preserve"> production process.</w:t>
+        <w:t xml:space="preserve"> production </w:t>
+      </w:r>
+      <w:proofErr w:type="gramStart"/>
+      <w:r>
+        <w:rPr>
+          <w:rFonts w:ascii="Times New Roman" w:hAnsi="Times New Roman" w:cs="Times New Roman"/>
+        </w:rPr>
+        <w:t>process</w:t>
+      </w:r>
+      <w:proofErr w:type="gramEnd"/>
+      <w:r>
+        <w:rPr>
+          <w:rFonts w:ascii="Times New Roman" w:hAnsi="Times New Roman" w:cs="Times New Roman"/>
+        </w:rPr>
+        <w:t>.</w:t>
       </w:r>
     </w:p>
     <w:p>
@@ -4367,7 +5556,14 @@
         <w:rPr>
           <w:rFonts w:ascii="Times New Roman" w:hAnsi="Times New Roman" w:cs="Times New Roman"/>
         </w:rPr>
-        <w:t xml:space="preserve"> will be the technology stack utilized during the implementation of the information system. Hardware necessities will be fulfilled by existing onsite hardware which consists of preexisting work terminals </w:t>
+        <w:t xml:space="preserve"> will be the technology stack utilized during the implementation of the information system. Hardware necessities will be fulfilled by existing onsite hardware which consists of </w:t>
+      </w:r>
+      <w:r>
+        <w:rPr>
+          <w:rFonts w:ascii="Times New Roman" w:hAnsi="Times New Roman" w:cs="Times New Roman"/>
+        </w:rPr>
+        <w:lastRenderedPageBreak/>
+        <w:t xml:space="preserve">preexisting work terminals </w:t>
       </w:r>
       <w:r>
         <w:rPr>
@@ -4977,6 +6173,7 @@
           <w:rStyle w:val="Strong"/>
           <w:rFonts w:eastAsiaTheme="majorEastAsia"/>
         </w:rPr>
+        <w:lastRenderedPageBreak/>
         <w:t>Organizational:</w:t>
       </w:r>
       <w:r>
@@ -5108,6 +6305,61 @@
     <w:p>
       <w:pPr>
         <w:pStyle w:val="NormalWeb"/>
+        <w:ind w:left="2160"/>
+      </w:pPr>
+    </w:p>
+    <w:p>
+      <w:pPr>
+        <w:pStyle w:val="NormalWeb"/>
+        <w:ind w:left="2160"/>
+      </w:pPr>
+    </w:p>
+    <w:p>
+      <w:pPr>
+        <w:pStyle w:val="NormalWeb"/>
+        <w:ind w:left="2160"/>
+      </w:pPr>
+    </w:p>
+    <w:p>
+      <w:pPr>
+        <w:pStyle w:val="NormalWeb"/>
+        <w:ind w:left="2160"/>
+      </w:pPr>
+    </w:p>
+    <w:p>
+      <w:pPr>
+        <w:pStyle w:val="NormalWeb"/>
+        <w:ind w:left="2160"/>
+      </w:pPr>
+    </w:p>
+    <w:p>
+      <w:pPr>
+        <w:pStyle w:val="NormalWeb"/>
+        <w:ind w:left="2160"/>
+      </w:pPr>
+    </w:p>
+    <w:p>
+      <w:pPr>
+        <w:pStyle w:val="NormalWeb"/>
+        <w:ind w:left="2160"/>
+      </w:pPr>
+    </w:p>
+    <w:p>
+      <w:pPr>
+        <w:pStyle w:val="NormalWeb"/>
+        <w:ind w:left="2160"/>
+      </w:pPr>
+    </w:p>
+    <w:p>
+      <w:pPr>
+        <w:pStyle w:val="NormalWeb"/>
+        <w:ind w:left="2160"/>
+      </w:pPr>
+    </w:p>
+    <w:p>
+      <w:pPr>
+        <w:pStyle w:val="NormalWeb"/>
+        <w:ind w:left="2160"/>
       </w:pPr>
     </w:p>
     <w:p>
@@ -5534,7 +6786,7 @@
     <w:p>
       <w:pPr>
         <w:spacing w:before="100" w:beforeAutospacing="1" w:after="100" w:afterAutospacing="1" w:line="240" w:lineRule="auto"/>
-        <w:ind w:firstLine="360"/>
+        <w:ind w:firstLine="720"/>
         <w:outlineLvl w:val="3"/>
         <w:rPr>
           <w:rFonts w:ascii="Times New Roman" w:eastAsia="Times New Roman" w:hAnsi="Times New Roman" w:cs="Times New Roman"/>
@@ -5720,7 +6972,7 @@
     <w:p>
       <w:pPr>
         <w:spacing w:before="100" w:beforeAutospacing="1" w:after="100" w:afterAutospacing="1" w:line="240" w:lineRule="auto"/>
-        <w:ind w:firstLine="360"/>
+        <w:ind w:firstLine="720"/>
         <w:outlineLvl w:val="3"/>
         <w:rPr>
           <w:rFonts w:ascii="Times New Roman" w:eastAsia="Times New Roman" w:hAnsi="Times New Roman" w:cs="Times New Roman"/>

</xml_diff>